<commit_message>
Version 0.5 manual (dutch)
hoofdstukken bijgewerkt en bijgevoegd
</commit_message>
<xml_diff>
--- a/docs/GebruikershandleidingNederlands.docx
+++ b/docs/GebruikershandleidingNederlands.docx
@@ -132,7 +132,15 @@
                 <w:sz w:val="44"/>
                 <w:szCs w:val="44"/>
               </w:rPr>
-              <w:t>0.4</w:t>
+              <w:t>0.</w:t>
+            </w:r>
+            <w:r>
+              <w:rPr>
+                <w:i/>
+                <w:sz w:val="44"/>
+                <w:szCs w:val="44"/>
+              </w:rPr>
+              <w:t>5</w:t>
             </w:r>
           </w:p>
           <w:p>
@@ -180,7 +188,7 @@
                     <pic:cNvPicPr preferRelativeResize="0"/>
                   </pic:nvPicPr>
                   <pic:blipFill>
-                    <a:blip r:embed="rId7"/>
+                    <a:blip r:embed="rId8"/>
                     <a:srcRect/>
                     <a:stretch>
                       <a:fillRect/>
@@ -527,12 +535,16 @@
     <w:p>
       <w:pPr>
         <w:pStyle w:val="normal0"/>
-      </w:pPr>
-      <w:r>
         <w:rPr>
           <w:sz w:val="24"/>
           <w:szCs w:val="24"/>
         </w:rPr>
+      </w:pPr>
+      <w:r>
+        <w:rPr>
+          <w:sz w:val="24"/>
+          <w:szCs w:val="24"/>
+        </w:rPr>
         <w:t>4.3 Scenario 3</w:t>
       </w:r>
     </w:p>
@@ -540,81 +552,121 @@
       <w:pPr>
         <w:pStyle w:val="normal0"/>
       </w:pPr>
-    </w:p>
-    <w:p>
-      <w:pPr>
-        <w:pStyle w:val="normal0"/>
-      </w:pPr>
-    </w:p>
-    <w:p>
-      <w:pPr>
-        <w:pStyle w:val="normal0"/>
-      </w:pPr>
-    </w:p>
-    <w:p>
-      <w:pPr>
-        <w:pStyle w:val="normal0"/>
-      </w:pPr>
-    </w:p>
-    <w:p>
-      <w:pPr>
-        <w:pStyle w:val="normal0"/>
-      </w:pPr>
-    </w:p>
-    <w:p>
-      <w:pPr>
-        <w:pStyle w:val="normal0"/>
-      </w:pPr>
-    </w:p>
-    <w:p>
-      <w:pPr>
-        <w:pStyle w:val="normal0"/>
-      </w:pPr>
-    </w:p>
-    <w:p>
-      <w:pPr>
-        <w:pStyle w:val="normal0"/>
-      </w:pPr>
-    </w:p>
-    <w:p>
-      <w:pPr>
-        <w:pStyle w:val="normal0"/>
-      </w:pPr>
-    </w:p>
-    <w:p>
-      <w:pPr>
-        <w:pStyle w:val="normal0"/>
-      </w:pPr>
-    </w:p>
-    <w:p>
-      <w:pPr>
-        <w:pStyle w:val="normal0"/>
-      </w:pPr>
-    </w:p>
-    <w:p>
-      <w:pPr>
-        <w:pStyle w:val="normal0"/>
-      </w:pPr>
-    </w:p>
-    <w:p>
-      <w:pPr>
-        <w:pStyle w:val="normal0"/>
-      </w:pPr>
-    </w:p>
-    <w:p>
-      <w:pPr>
-        <w:pStyle w:val="normal0"/>
-      </w:pPr>
-    </w:p>
-    <w:p>
-      <w:pPr>
-        <w:pStyle w:val="normal0"/>
-      </w:pPr>
-    </w:p>
-    <w:p>
-      <w:pPr>
-        <w:pStyle w:val="normal0"/>
-      </w:pPr>
+      <w:r>
+        <w:rPr>
+          <w:sz w:val="24"/>
+          <w:szCs w:val="24"/>
+        </w:rPr>
+        <w:t>5 Problemen</w:t>
+      </w:r>
+    </w:p>
+    <w:p>
+      <w:pPr>
+        <w:pStyle w:val="normal0"/>
+      </w:pPr>
+      <w:r>
+        <w:rPr>
+          <w:sz w:val="24"/>
+          <w:szCs w:val="24"/>
+        </w:rPr>
+        <w:t>5.1 Probleem 1</w:t>
+      </w:r>
+    </w:p>
+    <w:p>
+      <w:pPr>
+        <w:pStyle w:val="normal0"/>
+      </w:pPr>
+      <w:r>
+        <w:rPr>
+          <w:sz w:val="24"/>
+          <w:szCs w:val="24"/>
+        </w:rPr>
+        <w:t>5.2 Probleem 2</w:t>
+      </w:r>
+    </w:p>
+    <w:p>
+      <w:pPr>
+        <w:pStyle w:val="normal0"/>
+      </w:pPr>
+      <w:r>
+        <w:rPr>
+          <w:sz w:val="24"/>
+          <w:szCs w:val="24"/>
+        </w:rPr>
+        <w:t>5.3 Probleem 3</w:t>
+      </w:r>
+    </w:p>
+    <w:p>
+      <w:pPr>
+        <w:pStyle w:val="normal0"/>
+      </w:pPr>
+      <w:r>
+        <w:rPr>
+          <w:sz w:val="24"/>
+          <w:szCs w:val="24"/>
+        </w:rPr>
+        <w:t>5.4 Probleem 4</w:t>
+      </w:r>
+    </w:p>
+    <w:p>
+      <w:pPr>
+        <w:pStyle w:val="normal0"/>
+      </w:pPr>
+      <w:r>
+        <w:rPr>
+          <w:sz w:val="24"/>
+          <w:szCs w:val="24"/>
+        </w:rPr>
+        <w:t>5.5 Probleem 5</w:t>
+      </w:r>
+    </w:p>
+    <w:p>
+      <w:pPr>
+        <w:pStyle w:val="normal0"/>
+      </w:pPr>
+      <w:r>
+        <w:rPr>
+          <w:sz w:val="24"/>
+          <w:szCs w:val="24"/>
+        </w:rPr>
+        <w:t>6 Conclusie</w:t>
+      </w:r>
+    </w:p>
+    <w:p>
+      <w:pPr>
+        <w:pStyle w:val="normal0"/>
+      </w:pPr>
+      <w:r>
+        <w:rPr>
+          <w:sz w:val="24"/>
+          <w:szCs w:val="24"/>
+        </w:rPr>
+        <w:t>Geraadpleegde literatuur</w:t>
+      </w:r>
+    </w:p>
+    <w:p>
+      <w:pPr>
+        <w:pStyle w:val="normal0"/>
+      </w:pPr>
+      <w:r>
+        <w:rPr>
+          <w:sz w:val="24"/>
+          <w:szCs w:val="24"/>
+        </w:rPr>
+        <w:t>A Bijlage</w:t>
+      </w:r>
+    </w:p>
+    <w:p>
+      <w:pPr>
+        <w:pStyle w:val="normal0"/>
+      </w:pPr>
+      <w:r>
+        <w:rPr>
+          <w:sz w:val="24"/>
+          <w:szCs w:val="24"/>
+        </w:rPr>
+        <w:t>B Bijlage</w:t>
+      </w:r>
     </w:p>
     <w:p>
       <w:pPr>
@@ -721,6 +773,7 @@
           <w:sz w:val="36"/>
           <w:szCs w:val="36"/>
         </w:rPr>
+        <w:lastRenderedPageBreak/>
         <w:t>Voorwoord</w:t>
       </w:r>
     </w:p>
@@ -745,10 +798,7 @@
       </w:r>
       <w:proofErr w:type="spellEnd"/>
       <w:r>
-        <w:t>,  ingehuurd om te helpen met deze problemen. Wij als eerstejaars studenten van HBO ICT hebben een oplossing gevonden door een game te re</w:t>
-      </w:r>
-      <w:r>
-        <w:t>aliseren. De taakverdeling binnen de groep wordt zo geregeld dat wij ervoor zorgen dat de kwaliteiten van elke werknemer worden versterkt en benut. Namens team Bar-</w:t>
+        <w:t>,  ingehuurd om te helpen met deze problemen. Wij als eerstejaars studenten van HBO ICT hebben een oplossing gevonden door een game te realiseren. De taakverdeling binnen de groep wordt zo geregeld dat wij ervoor zorgen dat de kwaliteiten van elke werknemer worden versterkt en benut. Namens team Bar-</w:t>
       </w:r>
       <w:proofErr w:type="spellStart"/>
       <w:r>
@@ -764,166 +814,162 @@
       </w:r>
       <w:proofErr w:type="spellEnd"/>
       <w:r>
-        <w:t xml:space="preserve"> willen wij, Mike Hofstede en Irene Overtoom bedanken die ons geholpen hebben ter onde</w:t>
-      </w:r>
-      <w:r>
-        <w:t xml:space="preserve">rsteuning tijdens de opdracht. Ten slotte willen wij BOOT bedanken voor hun duidelijke communicatie, waardoor voor ons duidelijk werd wat voor soort problemen zich voordeden bij hen. </w:t>
-      </w:r>
-    </w:p>
-    <w:p>
-      <w:pPr>
-        <w:pStyle w:val="normal0"/>
-      </w:pPr>
-    </w:p>
-    <w:p>
-      <w:pPr>
-        <w:pStyle w:val="normal0"/>
-      </w:pPr>
-    </w:p>
-    <w:p>
-      <w:pPr>
-        <w:pStyle w:val="normal0"/>
-      </w:pPr>
-    </w:p>
-    <w:p>
-      <w:pPr>
-        <w:pStyle w:val="normal0"/>
-      </w:pPr>
-    </w:p>
-    <w:p>
-      <w:pPr>
-        <w:pStyle w:val="normal0"/>
-      </w:pPr>
-    </w:p>
-    <w:p>
-      <w:pPr>
-        <w:pStyle w:val="normal0"/>
-      </w:pPr>
-    </w:p>
-    <w:p>
-      <w:pPr>
-        <w:pStyle w:val="normal0"/>
-      </w:pPr>
-    </w:p>
-    <w:p>
-      <w:pPr>
-        <w:pStyle w:val="normal0"/>
-      </w:pPr>
-    </w:p>
-    <w:p>
-      <w:pPr>
-        <w:pStyle w:val="normal0"/>
-      </w:pPr>
-    </w:p>
-    <w:p>
-      <w:pPr>
-        <w:pStyle w:val="normal0"/>
-      </w:pPr>
-    </w:p>
-    <w:p>
-      <w:pPr>
-        <w:pStyle w:val="normal0"/>
-      </w:pPr>
-    </w:p>
-    <w:p>
-      <w:pPr>
-        <w:pStyle w:val="normal0"/>
-      </w:pPr>
-    </w:p>
-    <w:p>
-      <w:pPr>
-        <w:pStyle w:val="normal0"/>
-      </w:pPr>
-    </w:p>
-    <w:p>
-      <w:pPr>
-        <w:pStyle w:val="normal0"/>
-      </w:pPr>
-    </w:p>
-    <w:p>
-      <w:pPr>
-        <w:pStyle w:val="normal0"/>
-      </w:pPr>
-    </w:p>
-    <w:p>
-      <w:pPr>
-        <w:pStyle w:val="normal0"/>
-      </w:pPr>
-    </w:p>
-    <w:p>
-      <w:pPr>
-        <w:pStyle w:val="normal0"/>
-      </w:pPr>
-    </w:p>
-    <w:p>
-      <w:pPr>
-        <w:pStyle w:val="normal0"/>
-      </w:pPr>
-    </w:p>
-    <w:p>
-      <w:pPr>
-        <w:pStyle w:val="normal0"/>
-      </w:pPr>
-    </w:p>
-    <w:p>
-      <w:pPr>
-        <w:pStyle w:val="normal0"/>
-      </w:pPr>
-    </w:p>
-    <w:p>
-      <w:pPr>
-        <w:pStyle w:val="normal0"/>
-      </w:pPr>
-    </w:p>
-    <w:p>
-      <w:pPr>
-        <w:pStyle w:val="normal0"/>
-      </w:pPr>
-    </w:p>
-    <w:p>
-      <w:pPr>
-        <w:pStyle w:val="normal0"/>
-      </w:pPr>
-    </w:p>
-    <w:p>
-      <w:pPr>
-        <w:pStyle w:val="normal0"/>
-      </w:pPr>
-    </w:p>
-    <w:p>
-      <w:pPr>
-        <w:pStyle w:val="normal0"/>
-      </w:pPr>
-    </w:p>
-    <w:p>
-      <w:pPr>
-        <w:pStyle w:val="normal0"/>
-      </w:pPr>
-    </w:p>
-    <w:p>
-      <w:pPr>
-        <w:pStyle w:val="normal0"/>
-      </w:pPr>
-      <w:r>
-        <w:br/>
-      </w:r>
-      <w:r>
-        <w:br/>
-      </w:r>
-      <w:r>
-        <w:br/>
-      </w:r>
-      <w:r>
-        <w:br/>
-      </w:r>
-      <w:r>
-        <w:br/>
-      </w:r>
-      <w:r>
-        <w:br/>
-      </w:r>
-      <w:r>
-        <w:lastRenderedPageBreak/>
+        <w:t xml:space="preserve"> willen wij, Mike Hofstede en Irene Overtoom bedanken die ons geholpen hebben ter ondersteuning tijdens de opdracht. Ten slotte willen wij BOOT bedanken voor hun duidelijke communicatie, waardoor voor ons duidelijk werd wat voor soort problemen zich voordeden bij hen. </w:t>
+      </w:r>
+    </w:p>
+    <w:p>
+      <w:pPr>
+        <w:pStyle w:val="normal0"/>
+      </w:pPr>
+    </w:p>
+    <w:p>
+      <w:pPr>
+        <w:pStyle w:val="normal0"/>
+      </w:pPr>
+    </w:p>
+    <w:p>
+      <w:pPr>
+        <w:pStyle w:val="normal0"/>
+      </w:pPr>
+    </w:p>
+    <w:p>
+      <w:pPr>
+        <w:pStyle w:val="normal0"/>
+      </w:pPr>
+    </w:p>
+    <w:p>
+      <w:pPr>
+        <w:pStyle w:val="normal0"/>
+      </w:pPr>
+    </w:p>
+    <w:p>
+      <w:pPr>
+        <w:pStyle w:val="normal0"/>
+      </w:pPr>
+    </w:p>
+    <w:p>
+      <w:pPr>
+        <w:pStyle w:val="normal0"/>
+      </w:pPr>
+    </w:p>
+    <w:p>
+      <w:pPr>
+        <w:pStyle w:val="normal0"/>
+      </w:pPr>
+    </w:p>
+    <w:p>
+      <w:pPr>
+        <w:pStyle w:val="normal0"/>
+      </w:pPr>
+    </w:p>
+    <w:p>
+      <w:pPr>
+        <w:pStyle w:val="normal0"/>
+      </w:pPr>
+    </w:p>
+    <w:p>
+      <w:pPr>
+        <w:pStyle w:val="normal0"/>
+      </w:pPr>
+    </w:p>
+    <w:p>
+      <w:pPr>
+        <w:pStyle w:val="normal0"/>
+      </w:pPr>
+    </w:p>
+    <w:p>
+      <w:pPr>
+        <w:pStyle w:val="normal0"/>
+      </w:pPr>
+    </w:p>
+    <w:p>
+      <w:pPr>
+        <w:pStyle w:val="normal0"/>
+      </w:pPr>
+    </w:p>
+    <w:p>
+      <w:pPr>
+        <w:pStyle w:val="normal0"/>
+      </w:pPr>
+    </w:p>
+    <w:p>
+      <w:pPr>
+        <w:pStyle w:val="normal0"/>
+      </w:pPr>
+    </w:p>
+    <w:p>
+      <w:pPr>
+        <w:pStyle w:val="normal0"/>
+      </w:pPr>
+    </w:p>
+    <w:p>
+      <w:pPr>
+        <w:pStyle w:val="normal0"/>
+      </w:pPr>
+    </w:p>
+    <w:p>
+      <w:pPr>
+        <w:pStyle w:val="normal0"/>
+      </w:pPr>
+    </w:p>
+    <w:p>
+      <w:pPr>
+        <w:pStyle w:val="normal0"/>
+      </w:pPr>
+    </w:p>
+    <w:p>
+      <w:pPr>
+        <w:pStyle w:val="normal0"/>
+      </w:pPr>
+    </w:p>
+    <w:p>
+      <w:pPr>
+        <w:pStyle w:val="normal0"/>
+      </w:pPr>
+    </w:p>
+    <w:p>
+      <w:pPr>
+        <w:pStyle w:val="normal0"/>
+      </w:pPr>
+    </w:p>
+    <w:p>
+      <w:pPr>
+        <w:pStyle w:val="normal0"/>
+      </w:pPr>
+    </w:p>
+    <w:p>
+      <w:pPr>
+        <w:pStyle w:val="normal0"/>
+      </w:pPr>
+    </w:p>
+    <w:p>
+      <w:pPr>
+        <w:pStyle w:val="normal0"/>
+      </w:pPr>
+    </w:p>
+    <w:p>
+      <w:pPr>
+        <w:pStyle w:val="normal0"/>
+      </w:pPr>
+      <w:r>
+        <w:br/>
+      </w:r>
+      <w:r>
+        <w:br/>
+      </w:r>
+      <w:r>
+        <w:br/>
+      </w:r>
+      <w:r>
+        <w:br/>
+      </w:r>
+      <w:r>
+        <w:br/>
+      </w:r>
+      <w:r>
+        <w:br/>
+      </w:r>
+      <w:r>
         <w:br/>
       </w:r>
     </w:p>
@@ -947,6 +993,7 @@
           <w:sz w:val="36"/>
           <w:szCs w:val="36"/>
         </w:rPr>
+        <w:lastRenderedPageBreak/>
         <w:t>Samenvatting</w:t>
       </w:r>
     </w:p>
@@ -956,6 +1003,14 @@
       </w:pPr>
       <w:bookmarkStart w:id="0" w:name="h.l46c7321526o" w:colFirst="0" w:colLast="0"/>
       <w:bookmarkEnd w:id="0"/>
+      <w:r>
+        <w:t xml:space="preserve">De gebruikershandleiding betreft alles van de gehele game. In dit document hebben wij als team gekeken naar alles wat van toepassing is voor de game. Daarnaast is dit benoemd en verder toegelicht. </w:t>
+      </w:r>
+    </w:p>
+    <w:p>
+      <w:pPr>
+        <w:pStyle w:val="normal0"/>
+      </w:pPr>
     </w:p>
     <w:p>
       <w:pPr>
@@ -1153,191 +1208,532 @@
     <w:p>
       <w:pPr>
         <w:pStyle w:val="normal0"/>
-      </w:pPr>
-      <w:r>
+        <w:numPr>
+          <w:ilvl w:val="0"/>
+          <w:numId w:val="1"/>
+        </w:numPr>
         <w:rPr>
           <w:color w:val="365F91"/>
           <w:sz w:val="36"/>
           <w:szCs w:val="36"/>
         </w:rPr>
-        <w:t>1. Inleiding</w:t>
-      </w:r>
-      <w:r>
-        <w:br/>
-      </w:r>
-    </w:p>
-    <w:p>
-      <w:pPr>
-        <w:pStyle w:val="normal0"/>
-      </w:pPr>
-    </w:p>
-    <w:p>
-      <w:pPr>
-        <w:pStyle w:val="normal0"/>
-      </w:pPr>
-    </w:p>
-    <w:p>
-      <w:pPr>
-        <w:pStyle w:val="normal0"/>
-      </w:pPr>
-    </w:p>
-    <w:p>
-      <w:pPr>
-        <w:pStyle w:val="normal0"/>
-      </w:pPr>
-    </w:p>
-    <w:p>
-      <w:pPr>
-        <w:pStyle w:val="normal0"/>
-      </w:pPr>
-    </w:p>
-    <w:p>
-      <w:pPr>
-        <w:pStyle w:val="normal0"/>
-      </w:pPr>
-    </w:p>
-    <w:p>
-      <w:pPr>
-        <w:pStyle w:val="normal0"/>
-      </w:pPr>
-    </w:p>
-    <w:p>
-      <w:pPr>
-        <w:pStyle w:val="normal0"/>
-      </w:pPr>
-    </w:p>
-    <w:p>
-      <w:pPr>
-        <w:pStyle w:val="normal0"/>
-      </w:pPr>
-    </w:p>
-    <w:p>
-      <w:pPr>
-        <w:pStyle w:val="normal0"/>
-      </w:pPr>
-    </w:p>
-    <w:p>
-      <w:pPr>
-        <w:pStyle w:val="normal0"/>
-      </w:pPr>
-      <w:r>
-        <w:br/>
-      </w:r>
-      <w:r>
-        <w:br/>
-      </w:r>
-      <w:r>
-        <w:br/>
-      </w:r>
-      <w:r>
-        <w:br/>
-      </w:r>
-      <w:r>
-        <w:br/>
-      </w:r>
-      <w:r>
-        <w:br/>
-      </w:r>
-      <w:r>
-        <w:br/>
-      </w:r>
-      <w:r>
-        <w:br/>
-      </w:r>
-      <w:r>
-        <w:br/>
-      </w:r>
-      <w:r>
-        <w:br/>
-      </w:r>
-      <w:r>
-        <w:br/>
-      </w:r>
-      <w:r>
-        <w:br/>
-      </w:r>
-      <w:r>
-        <w:br/>
-      </w:r>
-      <w:r>
-        <w:br/>
-      </w:r>
-      <w:r>
-        <w:br/>
-      </w:r>
-      <w:r>
-        <w:br/>
-      </w:r>
-      <w:r>
-        <w:br/>
-      </w:r>
-      <w:r>
-        <w:br/>
-      </w:r>
-      <w:r>
-        <w:br/>
-      </w:r>
-      <w:r>
-        <w:br/>
-      </w:r>
-      <w:r>
-        <w:br/>
-      </w:r>
-      <w:r>
-        <w:br/>
-      </w:r>
-    </w:p>
-    <w:p>
-      <w:pPr>
-        <w:pStyle w:val="normal0"/>
-      </w:pPr>
-    </w:p>
-    <w:p>
-      <w:pPr>
-        <w:pStyle w:val="normal0"/>
-      </w:pPr>
-    </w:p>
-    <w:p>
-      <w:pPr>
-        <w:pStyle w:val="normal0"/>
-      </w:pPr>
-    </w:p>
-    <w:p>
-      <w:pPr>
-        <w:pStyle w:val="normal0"/>
-      </w:pPr>
+      </w:pPr>
+      <w:r>
+        <w:rPr>
+          <w:color w:val="365F91"/>
+          <w:sz w:val="36"/>
+          <w:szCs w:val="36"/>
+        </w:rPr>
+        <w:t>Inleiding</w:t>
+      </w:r>
+    </w:p>
+    <w:p>
+      <w:pPr>
+        <w:pStyle w:val="normal0"/>
+        <w:ind w:left="760"/>
+      </w:pPr>
+      <w:r>
+        <w:t>Het doel van deze gebruikershandleiding is om de gebruiker wijs te maken in de game zonder dat hij/zij hiervoor verdere uitleg nodig heeft van een medewerker van BOOT. Dit document is bestemd voor degene die het interessant vind om uit te vinden tegen welke problemen kan worden aangelopen. Dit zullen wij immers tot het minimum gaan beperken, om te zorgen dat wij tot een goed eindresultaat gaan komen. Wij raden aan om het rapport in de volgorde te lezen zoals het beschreven staat in de inhoudsopgave.</w:t>
+      </w:r>
+      <w:r>
+        <w:br/>
+      </w:r>
+    </w:p>
+    <w:p>
+      <w:pPr>
+        <w:pStyle w:val="normal0"/>
+      </w:pPr>
+    </w:p>
+    <w:p>
+      <w:pPr>
+        <w:pStyle w:val="normal0"/>
+      </w:pPr>
+    </w:p>
+    <w:p>
+      <w:pPr>
+        <w:pStyle w:val="normal0"/>
+      </w:pPr>
+    </w:p>
+    <w:p>
+      <w:pPr>
+        <w:pStyle w:val="normal0"/>
+      </w:pPr>
+    </w:p>
+    <w:p>
+      <w:pPr>
+        <w:pStyle w:val="normal0"/>
+      </w:pPr>
+    </w:p>
+    <w:p>
+      <w:pPr>
+        <w:pStyle w:val="normal0"/>
+      </w:pPr>
+    </w:p>
+    <w:p>
+      <w:pPr>
+        <w:pStyle w:val="normal0"/>
+      </w:pPr>
+    </w:p>
+    <w:p>
+      <w:pPr>
+        <w:pStyle w:val="normal0"/>
+      </w:pPr>
+    </w:p>
+    <w:p>
+      <w:pPr>
+        <w:pStyle w:val="normal0"/>
+      </w:pPr>
+    </w:p>
+    <w:p>
+      <w:pPr>
+        <w:pStyle w:val="normal0"/>
+      </w:pPr>
+    </w:p>
+    <w:p>
+      <w:pPr>
+        <w:pStyle w:val="normal0"/>
+      </w:pPr>
+      <w:r>
+        <w:br/>
+      </w:r>
+      <w:r>
+        <w:br/>
+      </w:r>
+      <w:r>
+        <w:br/>
+      </w:r>
+      <w:r>
+        <w:br/>
+      </w:r>
+      <w:r>
+        <w:br/>
+      </w:r>
+      <w:r>
+        <w:br/>
+      </w:r>
+      <w:r>
+        <w:br/>
+      </w:r>
+      <w:r>
+        <w:br/>
+      </w:r>
+      <w:r>
+        <w:br/>
+      </w:r>
+      <w:r>
+        <w:br/>
+      </w:r>
+      <w:r>
+        <w:br/>
+      </w:r>
+      <w:r>
+        <w:br/>
+      </w:r>
+      <w:r>
+        <w:br/>
+      </w:r>
+      <w:r>
+        <w:br/>
+      </w:r>
+      <w:r>
+        <w:br/>
+      </w:r>
+      <w:r>
+        <w:br/>
+      </w:r>
+      <w:r>
+        <w:br/>
+      </w:r>
+      <w:r>
+        <w:br/>
+      </w:r>
+      <w:r>
+        <w:br/>
+      </w:r>
+      <w:r>
+        <w:br/>
+      </w:r>
+      <w:r>
+        <w:br/>
+      </w:r>
+      <w:r>
+        <w:br/>
+      </w:r>
+    </w:p>
+    <w:p>
+      <w:pPr>
+        <w:pStyle w:val="normal0"/>
+      </w:pPr>
+    </w:p>
+    <w:p>
+      <w:pPr>
+        <w:pStyle w:val="normal0"/>
+      </w:pPr>
+    </w:p>
+    <w:p>
+      <w:pPr>
+        <w:pStyle w:val="normal0"/>
+      </w:pPr>
+    </w:p>
+    <w:p>
+      <w:pPr>
+        <w:pStyle w:val="normal0"/>
+      </w:pPr>
+    </w:p>
+    <w:p>
+      <w:pPr>
+        <w:pStyle w:val="normal0"/>
+      </w:pPr>
+      <w:r>
+        <w:lastRenderedPageBreak/>
+        <w:br/>
+      </w:r>
+    </w:p>
+    <w:p>
+      <w:pPr>
+        <w:pStyle w:val="normal0"/>
+      </w:pPr>
+      <w:r>
+        <w:br/>
+      </w:r>
+    </w:p>
+    <w:p>
+      <w:pPr>
+        <w:pStyle w:val="normal0"/>
+      </w:pPr>
+      <w:r>
+        <w:rPr>
+          <w:color w:val="365F91"/>
+          <w:sz w:val="36"/>
+          <w:szCs w:val="36"/>
+        </w:rPr>
+        <w:t>2 Algemene informatie</w:t>
+      </w:r>
+      <w:r>
+        <w:rPr>
+          <w:color w:val="365F91"/>
+          <w:sz w:val="36"/>
+          <w:szCs w:val="36"/>
+        </w:rPr>
+        <w:br/>
+      </w:r>
+    </w:p>
+    <w:p>
+      <w:pPr>
+        <w:pStyle w:val="normal0"/>
+      </w:pPr>
+      <w:r>
+        <w:rPr>
+          <w:color w:val="365F91"/>
+          <w:sz w:val="28"/>
+          <w:szCs w:val="28"/>
+        </w:rPr>
+        <w:t>2.1 Systeem uitleg</w:t>
+      </w:r>
+      <w:r>
+        <w:br/>
+        <w:t xml:space="preserve">Voor onze opdracht hebben wij gekozen voor een game. Onze game hebben wij gemaakt in het programma </w:t>
+      </w:r>
+      <w:proofErr w:type="spellStart"/>
+      <w:r>
+        <w:t>Unity</w:t>
+      </w:r>
+      <w:proofErr w:type="spellEnd"/>
+      <w:r>
+        <w:t xml:space="preserve">. Samen hebben wij de game geprogrammeerd door d.m.v. C#. Onze voorkeur voor ons eerste platform om de game uit te brengen ging uit naar de </w:t>
+      </w:r>
+      <w:proofErr w:type="spellStart"/>
+      <w:r>
+        <w:t>iPad</w:t>
+      </w:r>
+      <w:proofErr w:type="spellEnd"/>
+      <w:r>
+        <w:t xml:space="preserve"> van Apple. Waarom wij hiervoor gekozen hebben is omdat wij dachten dat de meeste mensen die over een tablet beschikken een </w:t>
+      </w:r>
+      <w:proofErr w:type="spellStart"/>
+      <w:r>
+        <w:t>iPad</w:t>
+      </w:r>
+      <w:proofErr w:type="spellEnd"/>
+      <w:r>
+        <w:t xml:space="preserve"> hadden. Toen wij dit later hadden gecheckt werd dit bevestigd en bleek dit dus een prima keuze te zijn. </w:t>
+      </w:r>
+      <w:r>
+        <w:br/>
+      </w:r>
+    </w:p>
+    <w:p>
+      <w:pPr>
+        <w:pStyle w:val="normal0"/>
+      </w:pPr>
+      <w:r>
+        <w:rPr>
+          <w:color w:val="365F91"/>
+          <w:sz w:val="28"/>
+          <w:szCs w:val="28"/>
+        </w:rPr>
+        <w:t>2.2 Game doeleinden</w:t>
+      </w:r>
+      <w:r>
+        <w:br/>
+        <w:t xml:space="preserve">De game gaat gebruikt worden voor educatieve en sociaal maatschappelijke doeleinden. De game is het hulpmiddel voor mensen die slecht in het Nederlands kunnen lezen en schrijven een steuntje in de rug te geven. </w:t>
+      </w:r>
+    </w:p>
+    <w:p>
+      <w:pPr>
+        <w:pStyle w:val="normal0"/>
+      </w:pPr>
+    </w:p>
+    <w:p>
+      <w:pPr>
+        <w:pStyle w:val="normal0"/>
+      </w:pPr>
+      <w:r>
+        <w:t>Een voorbeeld hiervan is wanneer een persoon een probleem heeft met bijvoorbeeld zijn/haar internet en geen idee heeft wat hij/zij hiermee moet doen. Dit word veroorzaakt omdat deze persoon heeft hier nog nooit kennis mee heeft gemaakt. Dit zijn is een scenario wat zich in de echte wereld kan afspreken waardoor wij hebben besloten om deze ook speelbaar te maken in de game. De game kan worden gebruikt op een tablet waardoor de spelen zich d.m.v. de game ook veel makkelijker kan inleven. Leert hij/zij een goede oplossing te bieden zodat deze persoon niet helemaal naar boot hoeft te komen. Maar op eigen houtje dit probleem kan aanpakken. Meestal ligt de oplossing voor de hand door bijvoorbeeld het bedrijf zelf op te bellen. Maar durft deze persoon dat niet omdat hij/zij niet weet hiermee om te gaan.</w:t>
+      </w:r>
+    </w:p>
+    <w:p>
+      <w:pPr>
+        <w:pStyle w:val="normal0"/>
+      </w:pPr>
+    </w:p>
+    <w:p>
+      <w:pPr>
+        <w:pStyle w:val="normal0"/>
+      </w:pPr>
+    </w:p>
+    <w:p>
+      <w:pPr>
+        <w:pStyle w:val="normal0"/>
+      </w:pPr>
+    </w:p>
+    <w:p>
+      <w:pPr>
+        <w:pStyle w:val="normal0"/>
+      </w:pPr>
+    </w:p>
+    <w:p>
+      <w:pPr>
+        <w:pStyle w:val="normal0"/>
+      </w:pPr>
+    </w:p>
+    <w:p>
+      <w:pPr>
+        <w:pStyle w:val="normal0"/>
+      </w:pPr>
+    </w:p>
+    <w:p>
+      <w:pPr>
+        <w:pStyle w:val="normal0"/>
+      </w:pPr>
+    </w:p>
+    <w:p>
+      <w:pPr>
+        <w:pStyle w:val="normal0"/>
+      </w:pPr>
+    </w:p>
+    <w:p>
+      <w:pPr>
+        <w:pStyle w:val="normal0"/>
+      </w:pPr>
+      <w:r>
+        <w:br/>
+      </w:r>
+      <w:r>
+        <w:br/>
+      </w:r>
+      <w:r>
+        <w:br/>
+      </w:r>
+      <w:r>
+        <w:br/>
+      </w:r>
+      <w:r>
+        <w:br/>
+      </w:r>
+      <w:r>
+        <w:br/>
+      </w:r>
+      <w:r>
+        <w:br/>
+      </w:r>
+    </w:p>
+    <w:p>
+      <w:pPr>
+        <w:pStyle w:val="normal0"/>
+      </w:pPr>
+    </w:p>
+    <w:p>
+      <w:pPr>
+        <w:pStyle w:val="normal0"/>
+      </w:pPr>
+    </w:p>
+    <w:p>
+      <w:pPr>
+        <w:pStyle w:val="normal0"/>
+      </w:pPr>
+      <w:r>
+        <w:br/>
+      </w:r>
+    </w:p>
+    <w:p>
+      <w:pPr>
+        <w:pStyle w:val="normal0"/>
+      </w:pPr>
+      <w:r>
+        <w:rPr>
+          <w:color w:val="365F91"/>
+          <w:sz w:val="36"/>
+          <w:szCs w:val="36"/>
+        </w:rPr>
+        <w:t>3 Systeem</w:t>
+      </w:r>
+      <w:r>
+        <w:rPr>
+          <w:color w:val="365F91"/>
+          <w:sz w:val="36"/>
+          <w:szCs w:val="36"/>
+        </w:rPr>
+        <w:br/>
+      </w:r>
+    </w:p>
+    <w:p>
+      <w:pPr>
+        <w:pStyle w:val="normal0"/>
+      </w:pPr>
+      <w:r>
+        <w:rPr>
+          <w:color w:val="365F91"/>
+          <w:sz w:val="28"/>
+          <w:szCs w:val="28"/>
+        </w:rPr>
+        <w:t>3.1 Besturing/ instructies</w:t>
+      </w:r>
+      <w:r>
+        <w:rPr>
+          <w:color w:val="365F91"/>
+          <w:sz w:val="28"/>
+          <w:szCs w:val="28"/>
+        </w:rPr>
+        <w:br/>
+      </w:r>
+      <w:r>
+        <w:t>Om onze game te gebruiken is super eenvoudig. Om te bewegen klikt u op de pijltjes en houd u deze ingedrukt. Hierdoor gaat u bijvoorbeeld naar links en naar rechts.</w:t>
+      </w:r>
+    </w:p>
+    <w:p>
+      <w:pPr>
+        <w:pStyle w:val="normal0"/>
+      </w:pPr>
+    </w:p>
+    <w:p>
+      <w:pPr>
+        <w:pStyle w:val="normal0"/>
+      </w:pPr>
+      <w:r>
+        <w:t>Wanneer u een deur in wilt klikt u dubbel op de deur. Hierdoor word u verplaats naar de scene achter de deur.</w:t>
+      </w:r>
+    </w:p>
+    <w:p>
+      <w:pPr>
+        <w:pStyle w:val="normal0"/>
+      </w:pPr>
+      <w:r>
+        <w:rPr>
+          <w:color w:val="365F91"/>
+          <w:sz w:val="36"/>
+          <w:szCs w:val="36"/>
+        </w:rPr>
+        <w:br/>
+      </w:r>
       <w:bookmarkStart w:id="16" w:name="_GoBack"/>
       <w:bookmarkEnd w:id="16"/>
-    </w:p>
-    <w:p>
-      <w:pPr>
-        <w:pStyle w:val="normal0"/>
-      </w:pPr>
-      <w:r>
-        <w:br/>
-      </w:r>
-    </w:p>
-    <w:p>
-      <w:pPr>
-        <w:pStyle w:val="normal0"/>
-      </w:pPr>
-      <w:r>
-        <w:br/>
-      </w:r>
-    </w:p>
-    <w:p>
-      <w:pPr>
-        <w:pStyle w:val="normal0"/>
-      </w:pPr>
       <w:r>
         <w:rPr>
           <w:color w:val="365F91"/>
           <w:sz w:val="36"/>
           <w:szCs w:val="36"/>
         </w:rPr>
-        <w:lastRenderedPageBreak/>
-        <w:t>2 Algemene informatie</w:t>
-      </w:r>
+        <w:br/>
+      </w:r>
+      <w:r>
+        <w:rPr>
+          <w:color w:val="365F91"/>
+          <w:sz w:val="28"/>
+          <w:szCs w:val="28"/>
+        </w:rPr>
+        <w:t xml:space="preserve">3.2 </w:t>
+      </w:r>
+      <w:proofErr w:type="spellStart"/>
+      <w:r>
+        <w:rPr>
+          <w:color w:val="365F91"/>
+          <w:sz w:val="28"/>
+          <w:szCs w:val="28"/>
+        </w:rPr>
+        <w:t>Let’s</w:t>
+      </w:r>
+      <w:proofErr w:type="spellEnd"/>
+      <w:r>
+        <w:rPr>
+          <w:color w:val="365F91"/>
+          <w:sz w:val="28"/>
+          <w:szCs w:val="28"/>
+        </w:rPr>
+        <w:t xml:space="preserve"> get </w:t>
+      </w:r>
+      <w:proofErr w:type="spellStart"/>
+      <w:r>
+        <w:rPr>
+          <w:color w:val="365F91"/>
+          <w:sz w:val="28"/>
+          <w:szCs w:val="28"/>
+        </w:rPr>
+        <w:t>started</w:t>
+      </w:r>
+      <w:proofErr w:type="spellEnd"/>
+      <w:r>
+        <w:rPr>
+          <w:color w:val="365F91"/>
+          <w:sz w:val="28"/>
+          <w:szCs w:val="28"/>
+        </w:rPr>
+        <w:br/>
+      </w:r>
+      <w:r>
+        <w:t xml:space="preserve">De game speelt zich als begin af met een home screen. Op dit scherm klikt u op “Play game”. Wanneer u hierop heeft geklikt komt u terecht in de straat. Dit is de hoofd-scene van de game. Hieruit kunt u gemakkelijk een scene selecteren, waar hij of zij moeite mee heeft. </w:t>
+      </w:r>
+    </w:p>
+    <w:p>
+      <w:pPr>
+        <w:pStyle w:val="normal0"/>
+      </w:pPr>
+    </w:p>
+    <w:p>
+      <w:pPr>
+        <w:pStyle w:val="normal0"/>
+      </w:pPr>
+      <w:r>
+        <w:t xml:space="preserve">Hierna word de game door de gebruiker doorlopen. Aan het einde van elke handeling krijgt u te zien of u het goed of fout heeft gedaan. Zodra u het fout heeft gedaan klikt u op “Opnieuw”. Door deze optie word de game opnieuw gestart en kunt u het zo vaak als u wilt proberen. </w:t>
+      </w:r>
+    </w:p>
+    <w:p>
+      <w:pPr>
+        <w:pStyle w:val="normal0"/>
+      </w:pPr>
+    </w:p>
+    <w:p>
+      <w:pPr>
+        <w:pStyle w:val="normal0"/>
+      </w:pPr>
+      <w:r>
+        <w:t>Zodra de hele scene is doorlopen komt u weer terecht op straat. Dit is het einde van de scene, in de straat kunt u of een andere scene selecteren of u kunt de game afsluiten.</w:t>
+      </w:r>
+    </w:p>
+    <w:p>
+      <w:pPr>
+        <w:pStyle w:val="normal0"/>
+      </w:pPr>
       <w:r>
         <w:rPr>
           <w:color w:val="365F91"/>
@@ -1354,48 +1750,129 @@
       <w:r>
         <w:rPr>
           <w:color w:val="365F91"/>
+          <w:sz w:val="36"/>
+          <w:szCs w:val="36"/>
+        </w:rPr>
+        <w:br/>
+      </w:r>
+    </w:p>
+    <w:p>
+      <w:pPr>
+        <w:pStyle w:val="normal0"/>
+        <w:rPr>
+          <w:color w:val="365F91"/>
+          <w:sz w:val="36"/>
+          <w:szCs w:val="36"/>
+        </w:rPr>
+      </w:pPr>
+      <w:r>
+        <w:rPr>
+          <w:color w:val="365F91"/>
+          <w:sz w:val="36"/>
+          <w:szCs w:val="36"/>
+        </w:rPr>
+        <w:br/>
+      </w:r>
+      <w:r>
+        <w:rPr>
+          <w:color w:val="365F91"/>
+          <w:sz w:val="36"/>
+          <w:szCs w:val="36"/>
+        </w:rPr>
+        <w:br/>
+      </w:r>
+      <w:r>
+        <w:rPr>
+          <w:color w:val="365F91"/>
+          <w:sz w:val="36"/>
+          <w:szCs w:val="36"/>
+        </w:rPr>
+        <w:br/>
+      </w:r>
+      <w:r>
+        <w:rPr>
+          <w:color w:val="365F91"/>
+          <w:sz w:val="36"/>
+          <w:szCs w:val="36"/>
+        </w:rPr>
+        <w:br/>
+      </w:r>
+      <w:r>
+        <w:rPr>
+          <w:color w:val="365F91"/>
+          <w:sz w:val="36"/>
+          <w:szCs w:val="36"/>
+        </w:rPr>
+        <w:br/>
+      </w:r>
+      <w:r>
+        <w:rPr>
+          <w:color w:val="365F91"/>
+          <w:sz w:val="36"/>
+          <w:szCs w:val="36"/>
+        </w:rPr>
+        <w:br/>
+      </w:r>
+    </w:p>
+    <w:p>
+      <w:pPr>
+        <w:pStyle w:val="normal0"/>
+        <w:rPr>
+          <w:color w:val="365F91"/>
+          <w:sz w:val="36"/>
+          <w:szCs w:val="36"/>
+        </w:rPr>
+      </w:pPr>
+      <w:r>
+        <w:rPr>
+          <w:color w:val="365F91"/>
+          <w:sz w:val="36"/>
+          <w:szCs w:val="36"/>
+        </w:rPr>
+        <w:lastRenderedPageBreak/>
+        <w:t>4 Leer Scenario’s</w:t>
+      </w:r>
+      <w:r>
+        <w:rPr>
+          <w:color w:val="365F91"/>
+          <w:sz w:val="36"/>
+          <w:szCs w:val="36"/>
+        </w:rPr>
+        <w:br/>
+      </w:r>
+    </w:p>
+    <w:p>
+      <w:pPr>
+        <w:pStyle w:val="normal0"/>
+      </w:pPr>
+      <w:r>
+        <w:rPr>
+          <w:color w:val="365F91"/>
           <w:sz w:val="28"/>
           <w:szCs w:val="28"/>
         </w:rPr>
-        <w:t>2.1 Systeem uitleg</w:t>
-      </w:r>
-      <w:r>
-        <w:br/>
-        <w:t xml:space="preserve">Voor onze opdracht hebben wij gekozen voor een game. Onze game hebben wij gemaakt in het programma </w:t>
-      </w:r>
-      <w:proofErr w:type="spellStart"/>
-      <w:r>
-        <w:t>Unity</w:t>
-      </w:r>
-      <w:proofErr w:type="spellEnd"/>
-      <w:r>
-        <w:t xml:space="preserve">. Samen hebben wij de game geprogrammeerd door d.m.v. C#. Onze voorkeur voor ons </w:t>
-      </w:r>
-      <w:r>
-        <w:t xml:space="preserve">eerste platform om de game uit te brengen ging uit naar de </w:t>
-      </w:r>
-      <w:proofErr w:type="spellStart"/>
-      <w:r>
-        <w:t>iPad</w:t>
-      </w:r>
-      <w:proofErr w:type="spellEnd"/>
-      <w:r>
-        <w:t xml:space="preserve"> van Apple. Waarom wij hiervoor gekozen hebben is omdat wij dachten dat de meeste mensen die over een tablet beschikken een </w:t>
-      </w:r>
-      <w:proofErr w:type="spellStart"/>
-      <w:r>
-        <w:t>iPad</w:t>
-      </w:r>
-      <w:proofErr w:type="spellEnd"/>
-      <w:r>
-        <w:t xml:space="preserve"> hadden. Toen wij dit later hadden gecheckt werd dit bevestigd en</w:t>
-      </w:r>
-      <w:r>
-        <w:t xml:space="preserve"> bleek dit dus een prima keuze te zijn. </w:t>
-      </w:r>
-      <w:r>
-        <w:br/>
-      </w:r>
+        <w:t>4.1 Scenario 1</w:t>
+      </w:r>
+      <w:r>
+        <w:rPr>
+          <w:color w:val="365F91"/>
+          <w:sz w:val="36"/>
+          <w:szCs w:val="36"/>
+        </w:rPr>
+        <w:br/>
+      </w:r>
+      <w:r>
+        <w:rPr>
+          <w:sz w:val="24"/>
+          <w:szCs w:val="24"/>
+        </w:rPr>
+        <w:t>Klant krijgt brieven over de post binnen, maar kan de belangrijke niet onderscheiden van niet belangrijke brieven. Gebruiker gaat hulp zoeken bij zijn buurman die hem wel kan helpen met het onderscheiden van deze brieven. De buurman helpt hem hiermee en legt uit wat het verschil is en hoe de klant in de toekomst zijn post zelf kan sorteren.</w:t>
+      </w:r>
+    </w:p>
+    <w:p>
+      <w:pPr>
+        <w:pStyle w:val="normal0"/>
+      </w:pPr>
     </w:p>
     <w:p>
       <w:pPr>
@@ -1407,143 +1884,311 @@
           <w:sz w:val="28"/>
           <w:szCs w:val="28"/>
         </w:rPr>
-        <w:t>2.2 Game doeleinden</w:t>
-      </w:r>
-      <w:r>
-        <w:br/>
-        <w:t xml:space="preserve">De game gaat gebruikt worden voor educatieve en sociaal maatschappelijke doeleinden. De game is het hulpmiddel voor mensen die slecht in het Nederlands kunnen lezen en schrijven een steuntje in </w:t>
-      </w:r>
-      <w:r>
-        <w:t xml:space="preserve">de rug te geven. </w:t>
-      </w:r>
-    </w:p>
-    <w:p>
-      <w:pPr>
-        <w:pStyle w:val="normal0"/>
-      </w:pPr>
-    </w:p>
-    <w:p>
-      <w:pPr>
-        <w:pStyle w:val="normal0"/>
-      </w:pPr>
-      <w:r>
-        <w:t xml:space="preserve">Een voorbeeld hiervan is wanneer een persoon een probleem heeft met bijvoorbeeld zijn/haar internet en geen idee heeft wat hij/zij hiermee moet doen. Dit word veroorzaakt omdat deze persoon heeft hier nog nooit kennis mee heeft gemaakt. </w:t>
-      </w:r>
-      <w:r>
-        <w:t>Dit zijn is een scenario wat zich in de echte wereld kan afspreken waardoor wij hebben besloten om deze ook speelbaar te maken in de game. De game kan worden gebruikt op een tablet waardoor de spelen zich d.m.v. de game ook veel makkelijker kan inleven. Le</w:t>
-      </w:r>
-      <w:r>
-        <w:t>ert hij/zij een goede oplossing te bieden zodat deze persoon niet helemaal naar boot hoeft te komen. Maar op eigen houtje dit probleem kan aanpakken. Meestal ligt de oplossing voor de hand door bijvoorbeeld het bedrijf zelf op te bellen. Maar durft deze pe</w:t>
-      </w:r>
-      <w:r>
-        <w:t>rsoon dat niet omdat hij/zij niet weet hiermee om te gaan.</w:t>
-      </w:r>
-    </w:p>
-    <w:p>
-      <w:pPr>
-        <w:pStyle w:val="normal0"/>
-      </w:pPr>
-    </w:p>
-    <w:p>
-      <w:pPr>
-        <w:pStyle w:val="normal0"/>
-      </w:pPr>
-    </w:p>
-    <w:p>
-      <w:pPr>
-        <w:pStyle w:val="normal0"/>
-      </w:pPr>
-    </w:p>
-    <w:p>
-      <w:pPr>
-        <w:pStyle w:val="normal0"/>
-      </w:pPr>
-    </w:p>
-    <w:p>
-      <w:pPr>
-        <w:pStyle w:val="normal0"/>
-      </w:pPr>
-    </w:p>
-    <w:p>
-      <w:pPr>
-        <w:pStyle w:val="normal0"/>
-      </w:pPr>
-    </w:p>
-    <w:p>
-      <w:pPr>
-        <w:pStyle w:val="normal0"/>
-      </w:pPr>
-    </w:p>
-    <w:p>
-      <w:pPr>
-        <w:pStyle w:val="normal0"/>
-      </w:pPr>
-    </w:p>
-    <w:p>
-      <w:pPr>
-        <w:pStyle w:val="normal0"/>
-      </w:pPr>
-      <w:r>
-        <w:br/>
-      </w:r>
-      <w:r>
-        <w:br/>
-      </w:r>
-      <w:r>
-        <w:br/>
-      </w:r>
-      <w:r>
-        <w:br/>
-      </w:r>
-      <w:r>
-        <w:br/>
-      </w:r>
-      <w:r>
-        <w:br/>
-      </w:r>
-      <w:r>
-        <w:br/>
-      </w:r>
-    </w:p>
-    <w:p>
-      <w:pPr>
-        <w:pStyle w:val="normal0"/>
-      </w:pPr>
-    </w:p>
-    <w:p>
-      <w:pPr>
-        <w:pStyle w:val="normal0"/>
-      </w:pPr>
-    </w:p>
-    <w:p>
-      <w:pPr>
-        <w:pStyle w:val="normal0"/>
-      </w:pPr>
-      <w:r>
-        <w:br/>
-      </w:r>
-    </w:p>
-    <w:p>
-      <w:pPr>
-        <w:pStyle w:val="normal0"/>
-      </w:pPr>
+        <w:t>4.2 Scenario 2</w:t>
+      </w:r>
+      <w:r>
+        <w:rPr>
+          <w:color w:val="365F91"/>
+          <w:sz w:val="28"/>
+          <w:szCs w:val="28"/>
+        </w:rPr>
+        <w:br/>
+        <w:t>-</w:t>
+      </w:r>
       <w:r>
         <w:rPr>
           <w:color w:val="365F91"/>
           <w:sz w:val="36"/>
           <w:szCs w:val="36"/>
         </w:rPr>
-        <w:lastRenderedPageBreak/>
-        <w:t>3 Systeem</w:t>
-      </w:r>
+        <w:br/>
+      </w:r>
+    </w:p>
+    <w:p>
+      <w:pPr>
+        <w:pStyle w:val="normal0"/>
+        <w:rPr>
+          <w:color w:val="365F91"/>
+          <w:sz w:val="28"/>
+          <w:szCs w:val="28"/>
+        </w:rPr>
+      </w:pPr>
+      <w:r>
+        <w:rPr>
+          <w:color w:val="365F91"/>
+          <w:sz w:val="28"/>
+          <w:szCs w:val="28"/>
+        </w:rPr>
+        <w:t>4.3 Scenario 3</w:t>
+      </w:r>
+      <w:r>
+        <w:rPr>
+          <w:color w:val="365F91"/>
+          <w:sz w:val="28"/>
+          <w:szCs w:val="28"/>
+        </w:rPr>
+        <w:br/>
+        <w:t>-</w:t>
+      </w:r>
+    </w:p>
+    <w:p>
+      <w:pPr>
+        <w:pStyle w:val="normal0"/>
+        <w:rPr>
+          <w:color w:val="365F91"/>
+          <w:sz w:val="28"/>
+          <w:szCs w:val="28"/>
+        </w:rPr>
+      </w:pPr>
+    </w:p>
+    <w:p>
+      <w:pPr>
+        <w:pStyle w:val="normal0"/>
+        <w:rPr>
+          <w:color w:val="365F91"/>
+          <w:sz w:val="28"/>
+          <w:szCs w:val="28"/>
+        </w:rPr>
+      </w:pPr>
+    </w:p>
+    <w:p>
+      <w:pPr>
+        <w:pStyle w:val="normal0"/>
+        <w:rPr>
+          <w:color w:val="365F91"/>
+          <w:sz w:val="28"/>
+          <w:szCs w:val="28"/>
+        </w:rPr>
+      </w:pPr>
+    </w:p>
+    <w:p>
+      <w:pPr>
+        <w:pStyle w:val="normal0"/>
+        <w:rPr>
+          <w:color w:val="365F91"/>
+          <w:sz w:val="28"/>
+          <w:szCs w:val="28"/>
+        </w:rPr>
+      </w:pPr>
+    </w:p>
+    <w:p>
+      <w:pPr>
+        <w:pStyle w:val="normal0"/>
+        <w:rPr>
+          <w:color w:val="365F91"/>
+          <w:sz w:val="28"/>
+          <w:szCs w:val="28"/>
+        </w:rPr>
+      </w:pPr>
+    </w:p>
+    <w:p>
+      <w:pPr>
+        <w:pStyle w:val="normal0"/>
+        <w:rPr>
+          <w:color w:val="365F91"/>
+          <w:sz w:val="28"/>
+          <w:szCs w:val="28"/>
+        </w:rPr>
+      </w:pPr>
+    </w:p>
+    <w:p>
+      <w:pPr>
+        <w:pStyle w:val="normal0"/>
+        <w:rPr>
+          <w:color w:val="365F91"/>
+          <w:sz w:val="28"/>
+          <w:szCs w:val="28"/>
+        </w:rPr>
+      </w:pPr>
+    </w:p>
+    <w:p>
+      <w:pPr>
+        <w:pStyle w:val="normal0"/>
+        <w:rPr>
+          <w:color w:val="365F91"/>
+          <w:sz w:val="28"/>
+          <w:szCs w:val="28"/>
+        </w:rPr>
+      </w:pPr>
+    </w:p>
+    <w:p>
+      <w:pPr>
+        <w:pStyle w:val="normal0"/>
+        <w:rPr>
+          <w:color w:val="365F91"/>
+          <w:sz w:val="28"/>
+          <w:szCs w:val="28"/>
+        </w:rPr>
+      </w:pPr>
+    </w:p>
+    <w:p>
+      <w:pPr>
+        <w:pStyle w:val="normal0"/>
+        <w:rPr>
+          <w:color w:val="365F91"/>
+          <w:sz w:val="28"/>
+          <w:szCs w:val="28"/>
+        </w:rPr>
+      </w:pPr>
+    </w:p>
+    <w:p>
+      <w:pPr>
+        <w:pStyle w:val="normal0"/>
+        <w:rPr>
+          <w:color w:val="365F91"/>
+          <w:sz w:val="28"/>
+          <w:szCs w:val="28"/>
+        </w:rPr>
+      </w:pPr>
+    </w:p>
+    <w:p>
+      <w:pPr>
+        <w:pStyle w:val="normal0"/>
+        <w:rPr>
+          <w:color w:val="365F91"/>
+          <w:sz w:val="28"/>
+          <w:szCs w:val="28"/>
+        </w:rPr>
+      </w:pPr>
+    </w:p>
+    <w:p>
+      <w:pPr>
+        <w:pStyle w:val="normal0"/>
+        <w:rPr>
+          <w:color w:val="365F91"/>
+          <w:sz w:val="28"/>
+          <w:szCs w:val="28"/>
+        </w:rPr>
+      </w:pPr>
+    </w:p>
+    <w:p>
+      <w:pPr>
+        <w:pStyle w:val="normal0"/>
+        <w:rPr>
+          <w:color w:val="365F91"/>
+          <w:sz w:val="28"/>
+          <w:szCs w:val="28"/>
+        </w:rPr>
+      </w:pPr>
+    </w:p>
+    <w:p>
+      <w:pPr>
+        <w:pStyle w:val="normal0"/>
+        <w:rPr>
+          <w:color w:val="365F91"/>
+          <w:sz w:val="28"/>
+          <w:szCs w:val="28"/>
+        </w:rPr>
+      </w:pPr>
+    </w:p>
+    <w:p>
+      <w:pPr>
+        <w:pStyle w:val="normal0"/>
+        <w:rPr>
+          <w:color w:val="365F91"/>
+          <w:sz w:val="28"/>
+          <w:szCs w:val="28"/>
+        </w:rPr>
+      </w:pPr>
+    </w:p>
+    <w:p>
+      <w:pPr>
+        <w:pStyle w:val="normal0"/>
+        <w:rPr>
+          <w:color w:val="365F91"/>
+          <w:sz w:val="28"/>
+          <w:szCs w:val="28"/>
+        </w:rPr>
+      </w:pPr>
+    </w:p>
+    <w:p>
+      <w:pPr>
+        <w:pStyle w:val="normal0"/>
+        <w:rPr>
+          <w:color w:val="365F91"/>
+          <w:sz w:val="28"/>
+          <w:szCs w:val="28"/>
+        </w:rPr>
+      </w:pPr>
+    </w:p>
+    <w:p>
+      <w:pPr>
+        <w:pStyle w:val="normal0"/>
+        <w:rPr>
+          <w:color w:val="365F91"/>
+          <w:sz w:val="28"/>
+          <w:szCs w:val="28"/>
+        </w:rPr>
+      </w:pPr>
+    </w:p>
+    <w:p>
+      <w:pPr>
+        <w:pStyle w:val="normal0"/>
+        <w:rPr>
+          <w:color w:val="365F91"/>
+          <w:sz w:val="28"/>
+          <w:szCs w:val="28"/>
+        </w:rPr>
+      </w:pPr>
+    </w:p>
+    <w:p>
+      <w:pPr>
+        <w:pStyle w:val="normal0"/>
+        <w:rPr>
+          <w:color w:val="365F91"/>
+          <w:sz w:val="28"/>
+          <w:szCs w:val="28"/>
+        </w:rPr>
+      </w:pPr>
+    </w:p>
+    <w:p>
+      <w:pPr>
+        <w:pStyle w:val="normal0"/>
+        <w:rPr>
+          <w:color w:val="365F91"/>
+          <w:sz w:val="28"/>
+          <w:szCs w:val="28"/>
+        </w:rPr>
+      </w:pPr>
+    </w:p>
+    <w:p>
+      <w:pPr>
+        <w:pStyle w:val="normal0"/>
+        <w:rPr>
+          <w:color w:val="365F91"/>
+          <w:sz w:val="28"/>
+          <w:szCs w:val="28"/>
+        </w:rPr>
+      </w:pPr>
+    </w:p>
+    <w:p>
+      <w:pPr>
+        <w:pStyle w:val="normal0"/>
+        <w:rPr>
+          <w:color w:val="365F91"/>
+          <w:sz w:val="28"/>
+          <w:szCs w:val="28"/>
+        </w:rPr>
+      </w:pPr>
+    </w:p>
+    <w:p>
+      <w:pPr>
+        <w:pStyle w:val="normal0"/>
+      </w:pPr>
       <w:r>
         <w:rPr>
           <w:color w:val="365F91"/>
           <w:sz w:val="36"/>
           <w:szCs w:val="36"/>
         </w:rPr>
-        <w:br/>
-      </w:r>
+        <w:lastRenderedPageBreak/>
+        <w:t>5 Problemen</w:t>
+      </w:r>
+    </w:p>
+    <w:p>
+      <w:pPr>
+        <w:pStyle w:val="normal0"/>
+      </w:pPr>
     </w:p>
     <w:p>
       <w:pPr>
@@ -1555,8 +2200,30 @@
           <w:sz w:val="28"/>
           <w:szCs w:val="28"/>
         </w:rPr>
-        <w:t>3.1 Besturing/ instructies</w:t>
-      </w:r>
+        <w:t>5.1 Probleem 1</w:t>
+      </w:r>
+    </w:p>
+    <w:p>
+      <w:pPr>
+        <w:pStyle w:val="normal0"/>
+      </w:pPr>
+      <w:r>
+        <w:t>Probleem 1 kan zich voor doen tijdens het spelen, dit word ook wel een harde crash genoemd. Hierdoor word de game automatisch afgesloten. In de meeste gevallen gaat hierdoor wel de voortgang verloren, waarna deze niet meer opnieuw kan worden terug gezet.</w:t>
+      </w:r>
+      <w:r>
+        <w:br/>
+        <w:t>Oplossing: De gebruiker hoeft alleen de game opnieuw te selecteren op het home-screen. Waarna de game weer normaal op word gestart.</w:t>
+      </w:r>
+    </w:p>
+    <w:p>
+      <w:pPr>
+        <w:pStyle w:val="normal0"/>
+      </w:pPr>
+    </w:p>
+    <w:p>
+      <w:pPr>
+        <w:pStyle w:val="normal0"/>
+      </w:pPr>
       <w:r>
         <w:rPr>
           <w:color w:val="365F91"/>
@@ -1571,6 +2238,19 @@
         <w:pStyle w:val="normal0"/>
       </w:pPr>
       <w:r>
+        <w:br/>
+      </w:r>
+    </w:p>
+    <w:p>
+      <w:pPr>
+        <w:pStyle w:val="normal0"/>
+      </w:pPr>
+    </w:p>
+    <w:p>
+      <w:pPr>
+        <w:pStyle w:val="normal0"/>
+      </w:pPr>
+      <w:r>
         <w:rPr>
           <w:color w:val="365F91"/>
           <w:sz w:val="36"/>
@@ -1578,42 +2258,46 @@
         </w:rPr>
         <w:br/>
       </w:r>
-      <w:r>
-        <w:rPr>
-          <w:color w:val="365F91"/>
-          <w:sz w:val="28"/>
-          <w:szCs w:val="28"/>
-        </w:rPr>
-        <w:t xml:space="preserve">3.2 </w:t>
-      </w:r>
-      <w:proofErr w:type="spellStart"/>
-      <w:r>
-        <w:rPr>
-          <w:color w:val="365F91"/>
-          <w:sz w:val="28"/>
-          <w:szCs w:val="28"/>
-        </w:rPr>
-        <w:t>Let’s</w:t>
-      </w:r>
-      <w:proofErr w:type="spellEnd"/>
-      <w:r>
-        <w:rPr>
-          <w:color w:val="365F91"/>
-          <w:sz w:val="28"/>
-          <w:szCs w:val="28"/>
-        </w:rPr>
-        <w:t xml:space="preserve"> get </w:t>
-      </w:r>
-      <w:proofErr w:type="spellStart"/>
-      <w:r>
-        <w:rPr>
-          <w:color w:val="365F91"/>
-          <w:sz w:val="28"/>
-          <w:szCs w:val="28"/>
-        </w:rPr>
-        <w:t>started</w:t>
-      </w:r>
-      <w:proofErr w:type="spellEnd"/>
+    </w:p>
+    <w:p>
+      <w:pPr>
+        <w:pStyle w:val="normal0"/>
+      </w:pPr>
+    </w:p>
+    <w:p>
+      <w:pPr>
+        <w:pStyle w:val="normal0"/>
+      </w:pPr>
+    </w:p>
+    <w:p>
+      <w:pPr>
+        <w:pStyle w:val="normal0"/>
+      </w:pPr>
+    </w:p>
+    <w:p>
+      <w:pPr>
+        <w:pStyle w:val="normal0"/>
+      </w:pPr>
+    </w:p>
+    <w:p>
+      <w:pPr>
+        <w:pStyle w:val="normal0"/>
+      </w:pPr>
+    </w:p>
+    <w:p>
+      <w:pPr>
+        <w:pStyle w:val="normal0"/>
+      </w:pPr>
+    </w:p>
+    <w:p>
+      <w:pPr>
+        <w:pStyle w:val="normal0"/>
+      </w:pPr>
+    </w:p>
+    <w:p>
+      <w:pPr>
+        <w:pStyle w:val="normal0"/>
+      </w:pPr>
       <w:r>
         <w:rPr>
           <w:color w:val="365F91"/>
@@ -1622,11 +2306,6 @@
         </w:rPr>
         <w:br/>
       </w:r>
-    </w:p>
-    <w:p>
-      <w:pPr>
-        <w:pStyle w:val="normal0"/>
-      </w:pPr>
       <w:r>
         <w:rPr>
           <w:color w:val="365F91"/>
@@ -1635,16 +2314,14 @@
         </w:rPr>
         <w:br/>
       </w:r>
-    </w:p>
-    <w:p>
-      <w:pPr>
-        <w:pStyle w:val="normal0"/>
+      <w:r>
         <w:rPr>
           <w:color w:val="365F91"/>
           <w:sz w:val="36"/>
           <w:szCs w:val="36"/>
         </w:rPr>
-      </w:pPr>
+        <w:br/>
+      </w:r>
       <w:r>
         <w:rPr>
           <w:color w:val="365F91"/>
@@ -1653,46 +2330,738 @@
         </w:rPr>
         <w:br/>
       </w:r>
+    </w:p>
+    <w:p>
+      <w:pPr>
+        <w:pStyle w:val="normal0"/>
+      </w:pPr>
+    </w:p>
+    <w:p>
+      <w:pPr>
+        <w:pStyle w:val="normal0"/>
+      </w:pPr>
+    </w:p>
+    <w:p>
+      <w:pPr>
+        <w:pStyle w:val="normal0"/>
+      </w:pPr>
+    </w:p>
+    <w:p>
+      <w:pPr>
+        <w:pStyle w:val="normal0"/>
+      </w:pPr>
+    </w:p>
+    <w:p>
+      <w:pPr>
+        <w:pStyle w:val="normal0"/>
+      </w:pPr>
+    </w:p>
+    <w:p>
+      <w:pPr>
+        <w:pStyle w:val="normal0"/>
+      </w:pPr>
+    </w:p>
+    <w:p>
+      <w:pPr>
+        <w:pStyle w:val="normal0"/>
+      </w:pPr>
+    </w:p>
+    <w:p>
+      <w:pPr>
+        <w:pStyle w:val="normal0"/>
+      </w:pPr>
+    </w:p>
+    <w:p>
+      <w:pPr>
+        <w:pStyle w:val="normal0"/>
+      </w:pPr>
+    </w:p>
+    <w:p>
+      <w:pPr>
+        <w:pStyle w:val="normal0"/>
+      </w:pPr>
+    </w:p>
+    <w:p>
+      <w:pPr>
+        <w:pStyle w:val="normal0"/>
+      </w:pPr>
+    </w:p>
+    <w:p>
+      <w:pPr>
+        <w:pStyle w:val="normal0"/>
+      </w:pPr>
+    </w:p>
+    <w:p>
+      <w:pPr>
+        <w:pStyle w:val="normal0"/>
+      </w:pPr>
+    </w:p>
+    <w:p>
+      <w:pPr>
+        <w:pStyle w:val="normal0"/>
+      </w:pPr>
+    </w:p>
+    <w:p>
+      <w:pPr>
+        <w:pStyle w:val="normal0"/>
+      </w:pPr>
       <w:r>
         <w:rPr>
           <w:color w:val="365F91"/>
           <w:sz w:val="36"/>
           <w:szCs w:val="36"/>
         </w:rPr>
-        <w:br/>
-      </w:r>
+        <w:lastRenderedPageBreak/>
+        <w:t>6 Conclusie</w:t>
+      </w:r>
+    </w:p>
+    <w:p>
+      <w:pPr>
+        <w:pStyle w:val="normal0"/>
+      </w:pPr>
+      <w:r>
+        <w:t>Dit document is een must-have bij de game omdat hierin alles over de game beschreven staat. Wij kunnen ook als team concluderen dat alles wat met de game te maken heeft. Al zijn het problemen of gewoon uitleg hoe de game bestuurd hoeft te worden, dit in dit document te vinden zal zijn.</w:t>
+      </w:r>
+    </w:p>
+    <w:p>
+      <w:pPr>
+        <w:pStyle w:val="normal0"/>
+      </w:pPr>
+    </w:p>
+    <w:p>
+      <w:pPr>
+        <w:pStyle w:val="normal0"/>
+      </w:pPr>
+    </w:p>
+    <w:p>
+      <w:pPr>
+        <w:pStyle w:val="normal0"/>
+      </w:pPr>
+    </w:p>
+    <w:p>
+      <w:pPr>
+        <w:pStyle w:val="normal0"/>
+      </w:pPr>
+    </w:p>
+    <w:p>
+      <w:pPr>
+        <w:pStyle w:val="normal0"/>
+      </w:pPr>
+    </w:p>
+    <w:p>
+      <w:pPr>
+        <w:pStyle w:val="normal0"/>
+      </w:pPr>
+    </w:p>
+    <w:p>
+      <w:pPr>
+        <w:pStyle w:val="normal0"/>
+      </w:pPr>
+    </w:p>
+    <w:p>
+      <w:pPr>
+        <w:pStyle w:val="normal0"/>
+      </w:pPr>
+    </w:p>
+    <w:p>
+      <w:pPr>
+        <w:pStyle w:val="normal0"/>
+      </w:pPr>
+    </w:p>
+    <w:p>
+      <w:pPr>
+        <w:pStyle w:val="normal0"/>
+      </w:pPr>
+    </w:p>
+    <w:p>
+      <w:pPr>
+        <w:pStyle w:val="normal0"/>
+      </w:pPr>
+    </w:p>
+    <w:p>
+      <w:pPr>
+        <w:pStyle w:val="normal0"/>
+      </w:pPr>
+    </w:p>
+    <w:p>
+      <w:pPr>
+        <w:pStyle w:val="normal0"/>
+      </w:pPr>
+    </w:p>
+    <w:p>
+      <w:pPr>
+        <w:pStyle w:val="normal0"/>
+      </w:pPr>
+    </w:p>
+    <w:p>
+      <w:pPr>
+        <w:pStyle w:val="normal0"/>
+      </w:pPr>
+    </w:p>
+    <w:p>
+      <w:pPr>
+        <w:pStyle w:val="normal0"/>
+      </w:pPr>
+    </w:p>
+    <w:p>
+      <w:pPr>
+        <w:pStyle w:val="normal0"/>
+      </w:pPr>
+    </w:p>
+    <w:p>
+      <w:pPr>
+        <w:pStyle w:val="normal0"/>
+      </w:pPr>
+    </w:p>
+    <w:p>
+      <w:pPr>
+        <w:pStyle w:val="normal0"/>
+      </w:pPr>
+    </w:p>
+    <w:p>
+      <w:pPr>
+        <w:pStyle w:val="normal0"/>
+      </w:pPr>
+    </w:p>
+    <w:p>
+      <w:pPr>
+        <w:pStyle w:val="normal0"/>
+      </w:pPr>
+    </w:p>
+    <w:p>
+      <w:pPr>
+        <w:pStyle w:val="normal0"/>
+      </w:pPr>
+    </w:p>
+    <w:p>
+      <w:pPr>
+        <w:pStyle w:val="normal0"/>
+      </w:pPr>
+    </w:p>
+    <w:p>
+      <w:pPr>
+        <w:pStyle w:val="normal0"/>
+      </w:pPr>
+    </w:p>
+    <w:p>
+      <w:pPr>
+        <w:pStyle w:val="normal0"/>
+      </w:pPr>
+    </w:p>
+    <w:p>
+      <w:pPr>
+        <w:pStyle w:val="normal0"/>
+      </w:pPr>
+    </w:p>
+    <w:p>
+      <w:pPr>
+        <w:pStyle w:val="normal0"/>
+      </w:pPr>
+    </w:p>
+    <w:p>
+      <w:pPr>
+        <w:pStyle w:val="normal0"/>
+      </w:pPr>
+    </w:p>
+    <w:p>
+      <w:pPr>
+        <w:pStyle w:val="normal0"/>
+      </w:pPr>
+    </w:p>
+    <w:p>
+      <w:pPr>
+        <w:pStyle w:val="normal0"/>
+      </w:pPr>
+    </w:p>
+    <w:p>
+      <w:pPr>
+        <w:pStyle w:val="normal0"/>
+      </w:pPr>
+    </w:p>
+    <w:p>
+      <w:pPr>
+        <w:pStyle w:val="normal0"/>
+      </w:pPr>
+    </w:p>
+    <w:p>
+      <w:pPr>
+        <w:pStyle w:val="normal0"/>
+      </w:pPr>
+    </w:p>
+    <w:p>
+      <w:pPr>
+        <w:pStyle w:val="normal0"/>
+      </w:pPr>
+    </w:p>
+    <w:p>
+      <w:pPr>
+        <w:pStyle w:val="normal0"/>
+      </w:pPr>
+    </w:p>
+    <w:p>
+      <w:pPr>
+        <w:pStyle w:val="normal0"/>
+      </w:pPr>
+    </w:p>
+    <w:p>
+      <w:pPr>
+        <w:pStyle w:val="normal0"/>
+      </w:pPr>
+    </w:p>
+    <w:p>
+      <w:pPr>
+        <w:pStyle w:val="normal0"/>
+      </w:pPr>
+    </w:p>
+    <w:p>
+      <w:pPr>
+        <w:pStyle w:val="normal0"/>
+      </w:pPr>
+    </w:p>
+    <w:p>
+      <w:pPr>
+        <w:pStyle w:val="normal0"/>
+      </w:pPr>
+    </w:p>
+    <w:p>
+      <w:pPr>
+        <w:pStyle w:val="normal0"/>
+      </w:pPr>
+    </w:p>
+    <w:p>
+      <w:pPr>
+        <w:pStyle w:val="normal0"/>
+      </w:pPr>
       <w:r>
         <w:rPr>
           <w:color w:val="365F91"/>
           <w:sz w:val="36"/>
           <w:szCs w:val="36"/>
         </w:rPr>
-        <w:br/>
-      </w:r>
+        <w:lastRenderedPageBreak/>
+        <w:t>Geraadpleegde literatuur</w:t>
+      </w:r>
+    </w:p>
+    <w:p>
+      <w:pPr>
+        <w:pStyle w:val="normal0"/>
+      </w:pPr>
+      <w:r>
+        <w:t>[Geef alle literatuur die je nodig hebt gehad om dit rapport te schrijven hier overzichtelijk weer. Geef ook in de rapporttekst zelf aan waar je bepaalde literatuur hebt gebruikt.</w:t>
+      </w:r>
+    </w:p>
+    <w:p>
+      <w:pPr>
+        <w:pStyle w:val="normal0"/>
+      </w:pPr>
+      <w:r>
+        <w:t>Op school gebruiken we daar voor:</w:t>
+      </w:r>
+    </w:p>
+    <w:p>
+      <w:pPr>
+        <w:pStyle w:val="normal0"/>
+      </w:pPr>
+      <w:hyperlink r:id="rId9">
+        <w:r>
+          <w:rPr>
+            <w:color w:val="1155CC"/>
+            <w:u w:val="single"/>
+          </w:rPr>
+          <w:t>https://bib.hva.nl/nl/Onderwijsenopvoeding/Documenten%20voor%20blogsite/Richtlijnen-APA.pdf</w:t>
+        </w:r>
+      </w:hyperlink>
+    </w:p>
+    <w:p>
+      <w:pPr>
+        <w:pStyle w:val="normal0"/>
+      </w:pPr>
+      <w:r>
+        <w:t>]</w:t>
+      </w:r>
+    </w:p>
+    <w:p>
+      <w:pPr>
+        <w:pStyle w:val="normal0"/>
+      </w:pPr>
+    </w:p>
+    <w:p>
+      <w:pPr>
+        <w:pStyle w:val="normal0"/>
+      </w:pPr>
+    </w:p>
+    <w:p>
+      <w:pPr>
+        <w:pStyle w:val="normal0"/>
+      </w:pPr>
+    </w:p>
+    <w:p>
+      <w:pPr>
+        <w:pStyle w:val="normal0"/>
+      </w:pPr>
+    </w:p>
+    <w:p>
+      <w:pPr>
+        <w:pStyle w:val="normal0"/>
+      </w:pPr>
+    </w:p>
+    <w:p>
+      <w:pPr>
+        <w:pStyle w:val="normal0"/>
+      </w:pPr>
+    </w:p>
+    <w:p>
+      <w:pPr>
+        <w:pStyle w:val="normal0"/>
+      </w:pPr>
+    </w:p>
+    <w:p>
+      <w:pPr>
+        <w:pStyle w:val="normal0"/>
+      </w:pPr>
+    </w:p>
+    <w:p>
+      <w:pPr>
+        <w:pStyle w:val="normal0"/>
+      </w:pPr>
+    </w:p>
+    <w:p>
+      <w:pPr>
+        <w:pStyle w:val="normal0"/>
+      </w:pPr>
+    </w:p>
+    <w:p>
+      <w:pPr>
+        <w:pStyle w:val="normal0"/>
+      </w:pPr>
+    </w:p>
+    <w:p>
+      <w:pPr>
+        <w:pStyle w:val="normal0"/>
+      </w:pPr>
+    </w:p>
+    <w:p>
+      <w:pPr>
+        <w:pStyle w:val="normal0"/>
+      </w:pPr>
+    </w:p>
+    <w:p>
+      <w:pPr>
+        <w:pStyle w:val="normal0"/>
+      </w:pPr>
+    </w:p>
+    <w:p>
+      <w:pPr>
+        <w:pStyle w:val="normal0"/>
+      </w:pPr>
+    </w:p>
+    <w:p>
+      <w:pPr>
+        <w:pStyle w:val="normal0"/>
+      </w:pPr>
+    </w:p>
+    <w:p>
+      <w:pPr>
+        <w:pStyle w:val="normal0"/>
+      </w:pPr>
+    </w:p>
+    <w:p>
+      <w:pPr>
+        <w:pStyle w:val="normal0"/>
+      </w:pPr>
+    </w:p>
+    <w:p>
+      <w:pPr>
+        <w:pStyle w:val="normal0"/>
+      </w:pPr>
+    </w:p>
+    <w:p>
+      <w:pPr>
+        <w:pStyle w:val="normal0"/>
+      </w:pPr>
+    </w:p>
+    <w:p>
+      <w:pPr>
+        <w:pStyle w:val="normal0"/>
+      </w:pPr>
+    </w:p>
+    <w:p>
+      <w:pPr>
+        <w:pStyle w:val="normal0"/>
+      </w:pPr>
+    </w:p>
+    <w:p>
+      <w:pPr>
+        <w:pStyle w:val="normal0"/>
+      </w:pPr>
+    </w:p>
+    <w:p>
+      <w:pPr>
+        <w:pStyle w:val="normal0"/>
+      </w:pPr>
+    </w:p>
+    <w:p>
+      <w:pPr>
+        <w:pStyle w:val="normal0"/>
+      </w:pPr>
+    </w:p>
+    <w:p>
+      <w:pPr>
+        <w:pStyle w:val="normal0"/>
+      </w:pPr>
+    </w:p>
+    <w:p>
+      <w:pPr>
+        <w:pStyle w:val="normal0"/>
+      </w:pPr>
+    </w:p>
+    <w:p>
+      <w:pPr>
+        <w:pStyle w:val="normal0"/>
+      </w:pPr>
+    </w:p>
+    <w:p>
+      <w:pPr>
+        <w:pStyle w:val="normal0"/>
+      </w:pPr>
+    </w:p>
+    <w:p>
+      <w:pPr>
+        <w:pStyle w:val="normal0"/>
+      </w:pPr>
+    </w:p>
+    <w:p>
+      <w:pPr>
+        <w:pStyle w:val="normal0"/>
+      </w:pPr>
+    </w:p>
+    <w:p>
+      <w:pPr>
+        <w:pStyle w:val="normal0"/>
+      </w:pPr>
+    </w:p>
+    <w:p>
+      <w:pPr>
+        <w:pStyle w:val="normal0"/>
+      </w:pPr>
+    </w:p>
+    <w:p>
+      <w:pPr>
+        <w:pStyle w:val="normal0"/>
+      </w:pPr>
+    </w:p>
+    <w:p>
+      <w:pPr>
+        <w:pStyle w:val="normal0"/>
+      </w:pPr>
+    </w:p>
+    <w:p>
+      <w:pPr>
+        <w:pStyle w:val="normal0"/>
+      </w:pPr>
+    </w:p>
+    <w:p>
+      <w:pPr>
+        <w:pStyle w:val="normal0"/>
+      </w:pPr>
+    </w:p>
+    <w:p>
+      <w:pPr>
+        <w:pStyle w:val="normal0"/>
+      </w:pPr>
+    </w:p>
+    <w:p>
+      <w:pPr>
+        <w:pStyle w:val="normal0"/>
+      </w:pPr>
+    </w:p>
+    <w:p>
+      <w:pPr>
+        <w:pStyle w:val="normal0"/>
+      </w:pPr>
       <w:r>
         <w:rPr>
           <w:color w:val="365F91"/>
           <w:sz w:val="36"/>
           <w:szCs w:val="36"/>
         </w:rPr>
-        <w:br/>
-      </w:r>
+        <w:lastRenderedPageBreak/>
+        <w:t xml:space="preserve">A Bijlage </w:t>
+      </w:r>
+    </w:p>
+    <w:p>
+      <w:pPr>
+        <w:pStyle w:val="normal0"/>
+      </w:pPr>
       <w:r>
         <w:rPr>
           <w:color w:val="365F91"/>
           <w:sz w:val="36"/>
           <w:szCs w:val="36"/>
         </w:rPr>
-        <w:br/>
-      </w:r>
+        <w:t>Storyboard</w:t>
+      </w:r>
+    </w:p>
+    <w:p>
+      <w:pPr>
+        <w:pStyle w:val="normal0"/>
+      </w:pPr>
+    </w:p>
+    <w:p>
+      <w:pPr>
+        <w:pStyle w:val="normal0"/>
+      </w:pPr>
+    </w:p>
+    <w:p>
+      <w:pPr>
+        <w:pStyle w:val="normal0"/>
+      </w:pPr>
+    </w:p>
+    <w:p>
+      <w:pPr>
+        <w:pStyle w:val="normal0"/>
+      </w:pPr>
+    </w:p>
+    <w:p>
+      <w:pPr>
+        <w:pStyle w:val="normal0"/>
+      </w:pPr>
+    </w:p>
+    <w:p>
+      <w:pPr>
+        <w:pStyle w:val="normal0"/>
+      </w:pPr>
+    </w:p>
+    <w:p>
+      <w:pPr>
+        <w:pStyle w:val="normal0"/>
+      </w:pPr>
+    </w:p>
+    <w:p>
+      <w:pPr>
+        <w:pStyle w:val="normal0"/>
+      </w:pPr>
+    </w:p>
+    <w:p>
+      <w:pPr>
+        <w:pStyle w:val="normal0"/>
+      </w:pPr>
+    </w:p>
+    <w:p>
+      <w:pPr>
+        <w:pStyle w:val="normal0"/>
+      </w:pPr>
+    </w:p>
+    <w:p>
+      <w:pPr>
+        <w:pStyle w:val="normal0"/>
+      </w:pPr>
+    </w:p>
+    <w:p>
+      <w:pPr>
+        <w:pStyle w:val="normal0"/>
+      </w:pPr>
+    </w:p>
+    <w:p>
+      <w:pPr>
+        <w:pStyle w:val="normal0"/>
+      </w:pPr>
+    </w:p>
+    <w:p>
+      <w:pPr>
+        <w:pStyle w:val="normal0"/>
+      </w:pPr>
+    </w:p>
+    <w:p>
+      <w:pPr>
+        <w:pStyle w:val="normal0"/>
+      </w:pPr>
+    </w:p>
+    <w:p>
+      <w:pPr>
+        <w:pStyle w:val="normal0"/>
+      </w:pPr>
+    </w:p>
+    <w:p>
+      <w:pPr>
+        <w:pStyle w:val="normal0"/>
+      </w:pPr>
+    </w:p>
+    <w:p>
+      <w:pPr>
+        <w:pStyle w:val="normal0"/>
+      </w:pPr>
+    </w:p>
+    <w:p>
+      <w:pPr>
+        <w:pStyle w:val="normal0"/>
+      </w:pPr>
+    </w:p>
+    <w:p>
+      <w:pPr>
+        <w:pStyle w:val="normal0"/>
+      </w:pPr>
+    </w:p>
+    <w:p>
+      <w:pPr>
+        <w:pStyle w:val="normal0"/>
+      </w:pPr>
+    </w:p>
+    <w:p>
+      <w:pPr>
+        <w:pStyle w:val="normal0"/>
+      </w:pPr>
+    </w:p>
+    <w:p>
+      <w:pPr>
+        <w:pStyle w:val="normal0"/>
+      </w:pPr>
+    </w:p>
+    <w:p>
+      <w:pPr>
+        <w:pStyle w:val="normal0"/>
+      </w:pPr>
+    </w:p>
+    <w:p>
+      <w:pPr>
+        <w:pStyle w:val="normal0"/>
+      </w:pPr>
+    </w:p>
+    <w:p>
+      <w:pPr>
+        <w:pStyle w:val="normal0"/>
+      </w:pPr>
+    </w:p>
+    <w:p>
+      <w:pPr>
+        <w:pStyle w:val="normal0"/>
+      </w:pPr>
       <w:r>
         <w:rPr>
           <w:color w:val="365F91"/>
           <w:sz w:val="36"/>
           <w:szCs w:val="36"/>
         </w:rPr>
-        <w:br/>
-      </w:r>
+        <w:t xml:space="preserve">B Bijlage </w:t>
+      </w:r>
+    </w:p>
+    <w:p>
+      <w:pPr>
+        <w:pStyle w:val="normal0"/>
+      </w:pPr>
+      <w:r>
+        <w:t>Screenshots?</w:t>
+      </w:r>
+    </w:p>
+    <w:p>
+      <w:pPr>
+        <w:pStyle w:val="normal0"/>
+      </w:pPr>
+    </w:p>
+    <w:p>
+      <w:pPr>
+        <w:pStyle w:val="normal0"/>
+      </w:pPr>
       <w:r>
         <w:rPr>
           <w:color w:val="365F91"/>
@@ -1701,259 +3070,6 @@
         </w:rPr>
         <w:br/>
       </w:r>
-      <w:r>
-        <w:rPr>
-          <w:color w:val="365F91"/>
-          <w:sz w:val="36"/>
-          <w:szCs w:val="36"/>
-        </w:rPr>
-        <w:br/>
-      </w:r>
-    </w:p>
-    <w:p>
-      <w:pPr>
-        <w:pStyle w:val="normal0"/>
-        <w:rPr>
-          <w:color w:val="365F91"/>
-          <w:sz w:val="36"/>
-          <w:szCs w:val="36"/>
-        </w:rPr>
-      </w:pPr>
-    </w:p>
-    <w:p>
-      <w:pPr>
-        <w:pStyle w:val="normal0"/>
-        <w:rPr>
-          <w:color w:val="365F91"/>
-          <w:sz w:val="36"/>
-          <w:szCs w:val="36"/>
-        </w:rPr>
-      </w:pPr>
-    </w:p>
-    <w:p>
-      <w:pPr>
-        <w:pStyle w:val="normal0"/>
-        <w:rPr>
-          <w:color w:val="365F91"/>
-          <w:sz w:val="36"/>
-          <w:szCs w:val="36"/>
-        </w:rPr>
-      </w:pPr>
-    </w:p>
-    <w:p>
-      <w:pPr>
-        <w:pStyle w:val="normal0"/>
-        <w:rPr>
-          <w:color w:val="365F91"/>
-          <w:sz w:val="36"/>
-          <w:szCs w:val="36"/>
-        </w:rPr>
-      </w:pPr>
-    </w:p>
-    <w:p>
-      <w:pPr>
-        <w:pStyle w:val="normal0"/>
-        <w:rPr>
-          <w:color w:val="365F91"/>
-          <w:sz w:val="36"/>
-          <w:szCs w:val="36"/>
-        </w:rPr>
-      </w:pPr>
-    </w:p>
-    <w:p>
-      <w:pPr>
-        <w:pStyle w:val="normal0"/>
-        <w:rPr>
-          <w:color w:val="365F91"/>
-          <w:sz w:val="36"/>
-          <w:szCs w:val="36"/>
-        </w:rPr>
-      </w:pPr>
-    </w:p>
-    <w:p>
-      <w:pPr>
-        <w:pStyle w:val="normal0"/>
-        <w:rPr>
-          <w:color w:val="365F91"/>
-          <w:sz w:val="36"/>
-          <w:szCs w:val="36"/>
-        </w:rPr>
-      </w:pPr>
-    </w:p>
-    <w:p>
-      <w:pPr>
-        <w:pStyle w:val="normal0"/>
-        <w:rPr>
-          <w:color w:val="365F91"/>
-          <w:sz w:val="36"/>
-          <w:szCs w:val="36"/>
-        </w:rPr>
-      </w:pPr>
-    </w:p>
-    <w:p>
-      <w:pPr>
-        <w:pStyle w:val="normal0"/>
-        <w:rPr>
-          <w:color w:val="365F91"/>
-          <w:sz w:val="36"/>
-          <w:szCs w:val="36"/>
-        </w:rPr>
-      </w:pPr>
-    </w:p>
-    <w:p>
-      <w:pPr>
-        <w:pStyle w:val="normal0"/>
-        <w:rPr>
-          <w:color w:val="365F91"/>
-          <w:sz w:val="36"/>
-          <w:szCs w:val="36"/>
-        </w:rPr>
-      </w:pPr>
-    </w:p>
-    <w:p>
-      <w:pPr>
-        <w:pStyle w:val="normal0"/>
-        <w:rPr>
-          <w:color w:val="365F91"/>
-          <w:sz w:val="36"/>
-          <w:szCs w:val="36"/>
-        </w:rPr>
-      </w:pPr>
-    </w:p>
-    <w:p>
-      <w:pPr>
-        <w:pStyle w:val="normal0"/>
-      </w:pPr>
-      <w:r>
-        <w:rPr>
-          <w:color w:val="365F91"/>
-          <w:sz w:val="36"/>
-          <w:szCs w:val="36"/>
-        </w:rPr>
-        <w:br/>
-      </w:r>
-    </w:p>
-    <w:p>
-      <w:pPr>
-        <w:pStyle w:val="normal0"/>
-      </w:pPr>
-      <w:r>
-        <w:rPr>
-          <w:color w:val="365F91"/>
-          <w:sz w:val="36"/>
-          <w:szCs w:val="36"/>
-        </w:rPr>
-        <w:lastRenderedPageBreak/>
-        <w:t>4 Leer Scenario’s</w:t>
-      </w:r>
-      <w:r>
-        <w:rPr>
-          <w:color w:val="365F91"/>
-          <w:sz w:val="36"/>
-          <w:szCs w:val="36"/>
-        </w:rPr>
-        <w:br/>
-      </w:r>
-    </w:p>
-    <w:p>
-      <w:pPr>
-        <w:pStyle w:val="normal0"/>
-      </w:pPr>
-      <w:r>
-        <w:rPr>
-          <w:color w:val="365F91"/>
-          <w:sz w:val="28"/>
-          <w:szCs w:val="28"/>
-        </w:rPr>
-        <w:t>4.1 Scenario 1</w:t>
-      </w:r>
-      <w:r>
-        <w:rPr>
-          <w:color w:val="365F91"/>
-          <w:sz w:val="36"/>
-          <w:szCs w:val="36"/>
-        </w:rPr>
-        <w:br/>
-      </w:r>
-      <w:r>
-        <w:rPr>
-          <w:sz w:val="24"/>
-          <w:szCs w:val="24"/>
-        </w:rPr>
-        <w:t>Klant krijgt brieven over de post binnen, maar kan de belangrijke niet onderscheiden van niet belangrijke brieven. Gebruiker gaat hulp zoeken bij zijn buurman die hem wel kan helpen met het onderscheiden van dez</w:t>
-      </w:r>
-      <w:r>
-        <w:rPr>
-          <w:sz w:val="24"/>
-          <w:szCs w:val="24"/>
-        </w:rPr>
-        <w:t>e brieven. De buurman helpt hem hiermee en legt uit wat het verschil is en hoe de klant in de toekomst zijn post zelf kan sorteren.</w:t>
-      </w:r>
-    </w:p>
-    <w:p>
-      <w:pPr>
-        <w:pStyle w:val="normal0"/>
-      </w:pPr>
-    </w:p>
-    <w:p>
-      <w:pPr>
-        <w:pStyle w:val="normal0"/>
-      </w:pPr>
-      <w:r>
-        <w:rPr>
-          <w:color w:val="365F91"/>
-          <w:sz w:val="28"/>
-          <w:szCs w:val="28"/>
-        </w:rPr>
-        <w:t>4.2 Scenario 2</w:t>
-      </w:r>
-      <w:r>
-        <w:rPr>
-          <w:color w:val="365F91"/>
-          <w:sz w:val="28"/>
-          <w:szCs w:val="28"/>
-        </w:rPr>
-        <w:br/>
-        <w:t>-</w:t>
-      </w:r>
-      <w:r>
-        <w:rPr>
-          <w:color w:val="365F91"/>
-          <w:sz w:val="36"/>
-          <w:szCs w:val="36"/>
-        </w:rPr>
-        <w:br/>
-      </w:r>
-    </w:p>
-    <w:p>
-      <w:pPr>
-        <w:pStyle w:val="normal0"/>
-      </w:pPr>
-      <w:r>
-        <w:rPr>
-          <w:color w:val="365F91"/>
-          <w:sz w:val="28"/>
-          <w:szCs w:val="28"/>
-        </w:rPr>
-        <w:t>4.3 Scenario 3</w:t>
-      </w:r>
-      <w:r>
-        <w:rPr>
-          <w:color w:val="365F91"/>
-          <w:sz w:val="28"/>
-          <w:szCs w:val="28"/>
-        </w:rPr>
-        <w:br/>
-        <w:t>-</w:t>
-      </w:r>
-      <w:r>
-        <w:rPr>
-          <w:color w:val="365F91"/>
-          <w:sz w:val="36"/>
-          <w:szCs w:val="36"/>
-        </w:rPr>
-        <w:br/>
-      </w:r>
     </w:p>
     <w:p>
       <w:pPr>
@@ -2056,7 +3172,7 @@
       </w:pPr>
     </w:p>
     <w:sectPr>
-      <w:footerReference w:type="default" r:id="rId8"/>
+      <w:footerReference w:type="default" r:id="rId10"/>
       <w:pgSz w:w="11909" w:h="16834"/>
       <w:pgMar w:top="1440" w:right="1440" w:bottom="1440" w:left="1440" w:header="720" w:footer="720" w:gutter="0"/>
       <w:pgNumType w:start="1"/>
@@ -2113,7 +3229,7 @@
       <w:rPr>
         <w:noProof/>
       </w:rPr>
-      <w:t>8</w:t>
+      <w:t>7</w:t>
     </w:r>
     <w:r>
       <w:fldChar w:fldCharType="end"/>
@@ -2145,6 +3261,103 @@
     </w:p>
   </w:footnote>
 </w:footnotes>
+</file>
+
+<file path=word/numbering.xml><?xml version="1.0" encoding="utf-8"?>
+<w:numbering xmlns:wpc="http://schemas.microsoft.com/office/word/2010/wordprocessingCanvas" xmlns:mo="http://schemas.microsoft.com/office/mac/office/2008/main" xmlns:mc="http://schemas.openxmlformats.org/markup-compatibility/2006" xmlns:mv="urn:schemas-microsoft-com:mac:vml" xmlns:o="urn:schemas-microsoft-com:office:office" xmlns:r="http://schemas.openxmlformats.org/officeDocument/2006/relationships" xmlns:m="http://schemas.openxmlformats.org/officeDocument/2006/math" xmlns:v="urn:schemas-microsoft-com:vml" xmlns:wp14="http://schemas.microsoft.com/office/word/2010/wordprocessingDrawing" xmlns:wp="http://schemas.openxmlformats.org/drawingml/2006/wordprocessingDrawing" xmlns:w10="urn:schemas-microsoft-com:office:word" xmlns:w="http://schemas.openxmlformats.org/wordprocessingml/2006/main" xmlns:w14="http://schemas.microsoft.com/office/word/2010/wordml" xmlns:wpg="http://schemas.microsoft.com/office/word/2010/wordprocessingGroup" xmlns:wpi="http://schemas.microsoft.com/office/word/2010/wordprocessingInk" xmlns:wne="http://schemas.microsoft.com/office/word/2006/wordml" xmlns:wps="http://schemas.microsoft.com/office/word/2010/wordprocessingShape" mc:Ignorable="w14 wp14">
+  <w:abstractNum w:abstractNumId="0">
+    <w:nsid w:val="0BBD7DBA"/>
+    <w:multiLevelType w:val="hybridMultilevel"/>
+    <w:tmpl w:val="228EFC38"/>
+    <w:lvl w:ilvl="0" w:tplc="BBBE1E70">
+      <w:start w:val="1"/>
+      <w:numFmt w:val="decimal"/>
+      <w:lvlText w:val="%1."/>
+      <w:lvlJc w:val="left"/>
+      <w:pPr>
+        <w:ind w:left="760" w:hanging="400"/>
+      </w:pPr>
+      <w:rPr>
+        <w:rFonts w:hint="default"/>
+      </w:rPr>
+    </w:lvl>
+    <w:lvl w:ilvl="1" w:tplc="04090019" w:tentative="1">
+      <w:start w:val="1"/>
+      <w:numFmt w:val="lowerLetter"/>
+      <w:lvlText w:val="%2."/>
+      <w:lvlJc w:val="left"/>
+      <w:pPr>
+        <w:ind w:left="1440" w:hanging="360"/>
+      </w:pPr>
+    </w:lvl>
+    <w:lvl w:ilvl="2" w:tplc="0409001B" w:tentative="1">
+      <w:start w:val="1"/>
+      <w:numFmt w:val="lowerRoman"/>
+      <w:lvlText w:val="%3."/>
+      <w:lvlJc w:val="right"/>
+      <w:pPr>
+        <w:ind w:left="2160" w:hanging="180"/>
+      </w:pPr>
+    </w:lvl>
+    <w:lvl w:ilvl="3" w:tplc="0409000F" w:tentative="1">
+      <w:start w:val="1"/>
+      <w:numFmt w:val="decimal"/>
+      <w:lvlText w:val="%4."/>
+      <w:lvlJc w:val="left"/>
+      <w:pPr>
+        <w:ind w:left="2880" w:hanging="360"/>
+      </w:pPr>
+    </w:lvl>
+    <w:lvl w:ilvl="4" w:tplc="04090019" w:tentative="1">
+      <w:start w:val="1"/>
+      <w:numFmt w:val="lowerLetter"/>
+      <w:lvlText w:val="%5."/>
+      <w:lvlJc w:val="left"/>
+      <w:pPr>
+        <w:ind w:left="3600" w:hanging="360"/>
+      </w:pPr>
+    </w:lvl>
+    <w:lvl w:ilvl="5" w:tplc="0409001B" w:tentative="1">
+      <w:start w:val="1"/>
+      <w:numFmt w:val="lowerRoman"/>
+      <w:lvlText w:val="%6."/>
+      <w:lvlJc w:val="right"/>
+      <w:pPr>
+        <w:ind w:left="4320" w:hanging="180"/>
+      </w:pPr>
+    </w:lvl>
+    <w:lvl w:ilvl="6" w:tplc="0409000F" w:tentative="1">
+      <w:start w:val="1"/>
+      <w:numFmt w:val="decimal"/>
+      <w:lvlText w:val="%7."/>
+      <w:lvlJc w:val="left"/>
+      <w:pPr>
+        <w:ind w:left="5040" w:hanging="360"/>
+      </w:pPr>
+    </w:lvl>
+    <w:lvl w:ilvl="7" w:tplc="04090019" w:tentative="1">
+      <w:start w:val="1"/>
+      <w:numFmt w:val="lowerLetter"/>
+      <w:lvlText w:val="%8."/>
+      <w:lvlJc w:val="left"/>
+      <w:pPr>
+        <w:ind w:left="5760" w:hanging="360"/>
+      </w:pPr>
+    </w:lvl>
+    <w:lvl w:ilvl="8" w:tplc="0409001B" w:tentative="1">
+      <w:start w:val="1"/>
+      <w:numFmt w:val="lowerRoman"/>
+      <w:lvlText w:val="%9."/>
+      <w:lvlJc w:val="right"/>
+      <w:pPr>
+        <w:ind w:left="6480" w:hanging="180"/>
+      </w:pPr>
+    </w:lvl>
+  </w:abstractNum>
+  <w:num w:numId="1">
+    <w:abstractNumId w:val="0"/>
+  </w:num>
+</w:numbering>
 </file>
 
 <file path=word/styles.xml><?xml version="1.0" encoding="utf-8"?>

</xml_diff>

<commit_message>
Version 0.6 manual (dutch)
Bijgewerkt
</commit_message>
<xml_diff>
--- a/docs/GebruikershandleidingNederlands.docx
+++ b/docs/GebruikershandleidingNederlands.docx
@@ -140,8 +140,10 @@
                 <w:sz w:val="44"/>
                 <w:szCs w:val="44"/>
               </w:rPr>
-              <w:t>5</w:t>
+              <w:t>6</w:t>
             </w:r>
+            <w:bookmarkStart w:id="0" w:name="_GoBack"/>
+            <w:bookmarkEnd w:id="0"/>
           </w:p>
           <w:p>
             <w:pPr>
@@ -272,26 +274,16 @@
         <w:pStyle w:val="normal0"/>
       </w:pPr>
       <w:r>
-        <w:t xml:space="preserve">500741755 - Juan </w:t>
-      </w:r>
-      <w:proofErr w:type="spellStart"/>
-      <w:r>
-        <w:t>Albergen</w:t>
-      </w:r>
-      <w:proofErr w:type="spellEnd"/>
-    </w:p>
-    <w:p>
-      <w:pPr>
-        <w:pStyle w:val="normal0"/>
-      </w:pPr>
-      <w:r>
-        <w:t xml:space="preserve">500728930 - Matthijs </w:t>
-      </w:r>
-      <w:proofErr w:type="spellStart"/>
-      <w:r>
-        <w:t>Blankevoort</w:t>
-      </w:r>
-      <w:proofErr w:type="spellEnd"/>
+        <w:t>500741755 - Juan Albergen</w:t>
+      </w:r>
+    </w:p>
+    <w:p>
+      <w:pPr>
+        <w:pStyle w:val="normal0"/>
+      </w:pPr>
+      <w:r>
+        <w:t>500728930 - Matthijs Blankevoort</w:t>
+      </w:r>
     </w:p>
     <w:p>
       <w:pPr>
@@ -306,36 +298,15 @@
         <w:pStyle w:val="normal0"/>
       </w:pPr>
       <w:r>
-        <w:t xml:space="preserve">500744286 - </w:t>
-      </w:r>
-      <w:proofErr w:type="spellStart"/>
-      <w:r>
-        <w:t>Aleksej</w:t>
-      </w:r>
-      <w:proofErr w:type="spellEnd"/>
-      <w:r>
-        <w:t xml:space="preserve"> </w:t>
-      </w:r>
-      <w:proofErr w:type="spellStart"/>
-      <w:r>
-        <w:t>Horvat</w:t>
-      </w:r>
-      <w:proofErr w:type="spellEnd"/>
-    </w:p>
-    <w:p>
-      <w:pPr>
-        <w:pStyle w:val="normal0"/>
-      </w:pPr>
-      <w:r>
-        <w:t xml:space="preserve">500742553 - </w:t>
-      </w:r>
-      <w:proofErr w:type="spellStart"/>
-      <w:r>
-        <w:t>Douk</w:t>
-      </w:r>
-      <w:proofErr w:type="spellEnd"/>
-      <w:r>
-        <w:t xml:space="preserve"> van der Putten</w:t>
+        <w:t>500744286 - Aleksej Horvat</w:t>
+      </w:r>
+    </w:p>
+    <w:p>
+      <w:pPr>
+        <w:pStyle w:val="normal0"/>
+      </w:pPr>
+      <w:r>
+        <w:t>500742553 - Douk van der Putten</w:t>
       </w:r>
       <w:r>
         <w:br/>
@@ -472,52 +443,55 @@
           <w:szCs w:val="24"/>
         </w:rPr>
         <w:br/>
-        <w:t xml:space="preserve">3.2 </w:t>
-      </w:r>
-      <w:proofErr w:type="spellStart"/>
+        <w:t>3.2 Let’s get started</w:t>
+      </w:r>
       <w:r>
         <w:rPr>
           <w:sz w:val="24"/>
           <w:szCs w:val="24"/>
         </w:rPr>
-        <w:t>Let’s</w:t>
-      </w:r>
-      <w:proofErr w:type="spellEnd"/>
+        <w:br/>
+        <w:t>4 Leer Scenario’s</w:t>
+      </w:r>
+    </w:p>
+    <w:p>
+      <w:pPr>
+        <w:pStyle w:val="normal0"/>
+      </w:pPr>
       <w:r>
         <w:rPr>
           <w:sz w:val="24"/>
           <w:szCs w:val="24"/>
         </w:rPr>
-        <w:t xml:space="preserve"> get </w:t>
-      </w:r>
-      <w:proofErr w:type="spellStart"/>
+        <w:t>4.1 Scenario 1</w:t>
+      </w:r>
+    </w:p>
+    <w:p>
+      <w:pPr>
+        <w:pStyle w:val="normal0"/>
+      </w:pPr>
       <w:r>
         <w:rPr>
           <w:sz w:val="24"/>
           <w:szCs w:val="24"/>
         </w:rPr>
-        <w:t>started</w:t>
-      </w:r>
-      <w:proofErr w:type="spellEnd"/>
-      <w:r>
+        <w:t>4.2 Scenario 2</w:t>
+      </w:r>
+    </w:p>
+    <w:p>
+      <w:pPr>
+        <w:pStyle w:val="normal0"/>
         <w:rPr>
           <w:sz w:val="24"/>
           <w:szCs w:val="24"/>
         </w:rPr>
-        <w:br/>
-        <w:t>4 Leer Scenario’s</w:t>
-      </w:r>
-    </w:p>
-    <w:p>
-      <w:pPr>
-        <w:pStyle w:val="normal0"/>
       </w:pPr>
       <w:r>
         <w:rPr>
           <w:sz w:val="24"/>
           <w:szCs w:val="24"/>
         </w:rPr>
-        <w:t>4.1 Scenario 1</w:t>
+        <w:t>4.3 Scenario 3</w:t>
       </w:r>
     </w:p>
     <w:p>
@@ -529,23 +503,31 @@
           <w:sz w:val="24"/>
           <w:szCs w:val="24"/>
         </w:rPr>
-        <w:t>4.2 Scenario 2</w:t>
-      </w:r>
-    </w:p>
-    <w:p>
-      <w:pPr>
-        <w:pStyle w:val="normal0"/>
+        <w:t>5 Problemen</w:t>
+      </w:r>
+    </w:p>
+    <w:p>
+      <w:pPr>
+        <w:pStyle w:val="normal0"/>
+      </w:pPr>
+      <w:r>
         <w:rPr>
           <w:sz w:val="24"/>
           <w:szCs w:val="24"/>
         </w:rPr>
+        <w:t>5.1 Probleem 1</w:t>
+      </w:r>
+    </w:p>
+    <w:p>
+      <w:pPr>
+        <w:pStyle w:val="normal0"/>
       </w:pPr>
       <w:r>
         <w:rPr>
           <w:sz w:val="24"/>
           <w:szCs w:val="24"/>
         </w:rPr>
-        <w:t>4.3 Scenario 3</w:t>
+        <w:t>5.2 Probleem 2</w:t>
       </w:r>
     </w:p>
     <w:p>
@@ -557,7 +539,7 @@
           <w:sz w:val="24"/>
           <w:szCs w:val="24"/>
         </w:rPr>
-        <w:t>5 Problemen</w:t>
+        <w:t>5.3 Probleem 3</w:t>
       </w:r>
     </w:p>
     <w:p>
@@ -569,7 +551,7 @@
           <w:sz w:val="24"/>
           <w:szCs w:val="24"/>
         </w:rPr>
-        <w:t>5.1 Probleem 1</w:t>
+        <w:t>5.4 Probleem 4</w:t>
       </w:r>
     </w:p>
     <w:p>
@@ -581,7 +563,7 @@
           <w:sz w:val="24"/>
           <w:szCs w:val="24"/>
         </w:rPr>
-        <w:t>5.2 Probleem 2</w:t>
+        <w:t>5.5 Probleem 5</w:t>
       </w:r>
     </w:p>
     <w:p>
@@ -593,7 +575,7 @@
           <w:sz w:val="24"/>
           <w:szCs w:val="24"/>
         </w:rPr>
-        <w:t>5.3 Probleem 3</w:t>
+        <w:t>6 Conclusie</w:t>
       </w:r>
     </w:p>
     <w:p>
@@ -605,7 +587,7 @@
           <w:sz w:val="24"/>
           <w:szCs w:val="24"/>
         </w:rPr>
-        <w:t>5.4 Probleem 4</w:t>
+        <w:t>Geraadpleegde literatuur</w:t>
       </w:r>
     </w:p>
     <w:p>
@@ -617,7 +599,7 @@
           <w:sz w:val="24"/>
           <w:szCs w:val="24"/>
         </w:rPr>
-        <w:t>5.5 Probleem 5</w:t>
+        <w:t>A Bijlage</w:t>
       </w:r>
     </w:p>
     <w:p>
@@ -629,42 +611,6 @@
           <w:sz w:val="24"/>
           <w:szCs w:val="24"/>
         </w:rPr>
-        <w:t>6 Conclusie</w:t>
-      </w:r>
-    </w:p>
-    <w:p>
-      <w:pPr>
-        <w:pStyle w:val="normal0"/>
-      </w:pPr>
-      <w:r>
-        <w:rPr>
-          <w:sz w:val="24"/>
-          <w:szCs w:val="24"/>
-        </w:rPr>
-        <w:t>Geraadpleegde literatuur</w:t>
-      </w:r>
-    </w:p>
-    <w:p>
-      <w:pPr>
-        <w:pStyle w:val="normal0"/>
-      </w:pPr>
-      <w:r>
-        <w:rPr>
-          <w:sz w:val="24"/>
-          <w:szCs w:val="24"/>
-        </w:rPr>
-        <w:t>A Bijlage</w:t>
-      </w:r>
-    </w:p>
-    <w:p>
-      <w:pPr>
-        <w:pStyle w:val="normal0"/>
-      </w:pPr>
-      <w:r>
-        <w:rPr>
-          <w:sz w:val="24"/>
-          <w:szCs w:val="24"/>
-        </w:rPr>
         <w:t>B Bijlage</w:t>
       </w:r>
     </w:p>
@@ -782,39 +728,7 @@
         <w:pStyle w:val="normal0"/>
       </w:pPr>
       <w:r>
-        <w:t>Deze handleiding is tot stand gekomen door de problemen die zich voordoen bij BOOT. Daarvoor heeft BOOT ons ,Bar-</w:t>
-      </w:r>
-      <w:proofErr w:type="spellStart"/>
-      <w:r>
-        <w:t>le</w:t>
-      </w:r>
-      <w:proofErr w:type="spellEnd"/>
-      <w:r>
-        <w:t>-</w:t>
-      </w:r>
-      <w:proofErr w:type="spellStart"/>
-      <w:r>
-        <w:t>Duc</w:t>
-      </w:r>
-      <w:proofErr w:type="spellEnd"/>
-      <w:r>
-        <w:t>,  ingehuurd om te helpen met deze problemen. Wij als eerstejaars studenten van HBO ICT hebben een oplossing gevonden door een game te realiseren. De taakverdeling binnen de groep wordt zo geregeld dat wij ervoor zorgen dat de kwaliteiten van elke werknemer worden versterkt en benut. Namens team Bar-</w:t>
-      </w:r>
-      <w:proofErr w:type="spellStart"/>
-      <w:r>
-        <w:t>le</w:t>
-      </w:r>
-      <w:proofErr w:type="spellEnd"/>
-      <w:r>
-        <w:t>-</w:t>
-      </w:r>
-      <w:proofErr w:type="spellStart"/>
-      <w:r>
-        <w:t>Duc</w:t>
-      </w:r>
-      <w:proofErr w:type="spellEnd"/>
-      <w:r>
-        <w:t xml:space="preserve"> willen wij, Mike Hofstede en Irene Overtoom bedanken die ons geholpen hebben ter ondersteuning tijdens de opdracht. Ten slotte willen wij BOOT bedanken voor hun duidelijke communicatie, waardoor voor ons duidelijk werd wat voor soort problemen zich voordeden bij hen. </w:t>
+        <w:t xml:space="preserve">Deze handleiding is tot stand gekomen door de problemen die zich voordoen bij BOOT. Daarvoor heeft BOOT ons ,Bar-le-Duc,  ingehuurd om te helpen met deze problemen. Wij als eerstejaars studenten van HBO ICT hebben een oplossing gevonden door een game te realiseren. De taakverdeling binnen de groep wordt zo geregeld dat wij ervoor zorgen dat de kwaliteiten van elke werknemer worden versterkt en benut. Namens team Bar-le-Duc willen wij, Mike Hofstede en Irene Overtoom bedanken die ons geholpen hebben ter ondersteuning tijdens de opdracht. Ten slotte willen wij BOOT bedanken voor hun duidelijke communicatie, waardoor voor ons duidelijk werd wat voor soort problemen zich voordeden bij hen. </w:t>
       </w:r>
     </w:p>
     <w:p>
@@ -1001,8 +915,8 @@
       <w:pPr>
         <w:pStyle w:val="normal0"/>
       </w:pPr>
-      <w:bookmarkStart w:id="0" w:name="h.l46c7321526o" w:colFirst="0" w:colLast="0"/>
-      <w:bookmarkEnd w:id="0"/>
+      <w:bookmarkStart w:id="1" w:name="h.l46c7321526o" w:colFirst="0" w:colLast="0"/>
+      <w:bookmarkEnd w:id="1"/>
       <w:r>
         <w:t xml:space="preserve">De gebruikershandleiding betreft alles van de gehele game. In dit document hebben wij als team gekeken naar alles wat van toepassing is voor de game. Daarnaast is dit benoemd en verder toegelicht. </w:t>
       </w:r>
@@ -1016,194 +930,194 @@
       <w:pPr>
         <w:pStyle w:val="normal0"/>
       </w:pPr>
-      <w:bookmarkStart w:id="1" w:name="h.p3vj00f9rta0" w:colFirst="0" w:colLast="0"/>
-      <w:bookmarkEnd w:id="1"/>
-    </w:p>
-    <w:p>
-      <w:pPr>
-        <w:pStyle w:val="normal0"/>
-      </w:pPr>
-      <w:bookmarkStart w:id="2" w:name="h.bpq99njdeblf" w:colFirst="0" w:colLast="0"/>
+      <w:bookmarkStart w:id="2" w:name="h.p3vj00f9rta0" w:colFirst="0" w:colLast="0"/>
       <w:bookmarkEnd w:id="2"/>
     </w:p>
     <w:p>
       <w:pPr>
         <w:pStyle w:val="normal0"/>
       </w:pPr>
-      <w:bookmarkStart w:id="3" w:name="h.s5cxwaf6r7s5" w:colFirst="0" w:colLast="0"/>
+      <w:bookmarkStart w:id="3" w:name="h.bpq99njdeblf" w:colFirst="0" w:colLast="0"/>
       <w:bookmarkEnd w:id="3"/>
     </w:p>
     <w:p>
       <w:pPr>
         <w:pStyle w:val="normal0"/>
       </w:pPr>
-      <w:bookmarkStart w:id="4" w:name="h.sx76nxsykydk" w:colFirst="0" w:colLast="0"/>
+      <w:bookmarkStart w:id="4" w:name="h.s5cxwaf6r7s5" w:colFirst="0" w:colLast="0"/>
       <w:bookmarkEnd w:id="4"/>
     </w:p>
     <w:p>
       <w:pPr>
         <w:pStyle w:val="normal0"/>
       </w:pPr>
-      <w:bookmarkStart w:id="5" w:name="h.hyefrl8xmnbq" w:colFirst="0" w:colLast="0"/>
+      <w:bookmarkStart w:id="5" w:name="h.sx76nxsykydk" w:colFirst="0" w:colLast="0"/>
       <w:bookmarkEnd w:id="5"/>
     </w:p>
     <w:p>
       <w:pPr>
         <w:pStyle w:val="normal0"/>
       </w:pPr>
-      <w:bookmarkStart w:id="6" w:name="h.wqaop1ulmc27" w:colFirst="0" w:colLast="0"/>
+      <w:bookmarkStart w:id="6" w:name="h.hyefrl8xmnbq" w:colFirst="0" w:colLast="0"/>
       <w:bookmarkEnd w:id="6"/>
     </w:p>
     <w:p>
       <w:pPr>
         <w:pStyle w:val="normal0"/>
       </w:pPr>
-      <w:bookmarkStart w:id="7" w:name="h.xc0o50xs2043" w:colFirst="0" w:colLast="0"/>
+      <w:bookmarkStart w:id="7" w:name="h.wqaop1ulmc27" w:colFirst="0" w:colLast="0"/>
       <w:bookmarkEnd w:id="7"/>
     </w:p>
     <w:p>
       <w:pPr>
         <w:pStyle w:val="normal0"/>
       </w:pPr>
-      <w:bookmarkStart w:id="8" w:name="h.faqk08ywiggt" w:colFirst="0" w:colLast="0"/>
+      <w:bookmarkStart w:id="8" w:name="h.xc0o50xs2043" w:colFirst="0" w:colLast="0"/>
       <w:bookmarkEnd w:id="8"/>
     </w:p>
     <w:p>
       <w:pPr>
         <w:pStyle w:val="normal0"/>
       </w:pPr>
-      <w:bookmarkStart w:id="9" w:name="h.fagp2zq5btwi" w:colFirst="0" w:colLast="0"/>
+      <w:bookmarkStart w:id="9" w:name="h.faqk08ywiggt" w:colFirst="0" w:colLast="0"/>
       <w:bookmarkEnd w:id="9"/>
     </w:p>
     <w:p>
       <w:pPr>
         <w:pStyle w:val="normal0"/>
       </w:pPr>
-      <w:bookmarkStart w:id="10" w:name="h.mo3sv270n9ku" w:colFirst="0" w:colLast="0"/>
+      <w:bookmarkStart w:id="10" w:name="h.fagp2zq5btwi" w:colFirst="0" w:colLast="0"/>
       <w:bookmarkEnd w:id="10"/>
-      <w:r>
-        <w:br/>
-      </w:r>
-      <w:r>
-        <w:br/>
-      </w:r>
-      <w:r>
-        <w:br/>
-      </w:r>
-      <w:r>
-        <w:br/>
-      </w:r>
-      <w:r>
-        <w:br/>
-      </w:r>
-      <w:r>
-        <w:br/>
-      </w:r>
-      <w:r>
-        <w:br/>
-      </w:r>
-      <w:r>
-        <w:br/>
-      </w:r>
-      <w:r>
-        <w:br/>
-      </w:r>
-      <w:r>
-        <w:br/>
-      </w:r>
-      <w:r>
-        <w:br/>
-      </w:r>
-      <w:r>
-        <w:br/>
-      </w:r>
-      <w:r>
-        <w:br/>
-      </w:r>
-      <w:r>
-        <w:br/>
-      </w:r>
-      <w:r>
-        <w:br/>
-      </w:r>
-      <w:r>
-        <w:br/>
-      </w:r>
-      <w:r>
-        <w:br/>
-      </w:r>
-      <w:r>
-        <w:br/>
-      </w:r>
-      <w:r>
-        <w:br/>
-      </w:r>
-      <w:r>
-        <w:br/>
-      </w:r>
-      <w:r>
-        <w:br/>
-      </w:r>
-      <w:r>
-        <w:br/>
-      </w:r>
-      <w:r>
-        <w:br/>
-      </w:r>
-      <w:r>
-        <w:br/>
-      </w:r>
-    </w:p>
-    <w:p>
-      <w:pPr>
-        <w:pStyle w:val="normal0"/>
-      </w:pPr>
-      <w:bookmarkStart w:id="11" w:name="h.3afa6cb8j1le" w:colFirst="0" w:colLast="0"/>
+    </w:p>
+    <w:p>
+      <w:pPr>
+        <w:pStyle w:val="normal0"/>
+      </w:pPr>
+      <w:bookmarkStart w:id="11" w:name="h.mo3sv270n9ku" w:colFirst="0" w:colLast="0"/>
       <w:bookmarkEnd w:id="11"/>
-    </w:p>
-    <w:p>
-      <w:pPr>
-        <w:pStyle w:val="normal0"/>
-      </w:pPr>
-      <w:bookmarkStart w:id="12" w:name="h.umfg468jnkmr" w:colFirst="0" w:colLast="0"/>
+      <w:r>
+        <w:br/>
+      </w:r>
+      <w:r>
+        <w:br/>
+      </w:r>
+      <w:r>
+        <w:br/>
+      </w:r>
+      <w:r>
+        <w:br/>
+      </w:r>
+      <w:r>
+        <w:br/>
+      </w:r>
+      <w:r>
+        <w:br/>
+      </w:r>
+      <w:r>
+        <w:br/>
+      </w:r>
+      <w:r>
+        <w:br/>
+      </w:r>
+      <w:r>
+        <w:br/>
+      </w:r>
+      <w:r>
+        <w:br/>
+      </w:r>
+      <w:r>
+        <w:br/>
+      </w:r>
+      <w:r>
+        <w:br/>
+      </w:r>
+      <w:r>
+        <w:br/>
+      </w:r>
+      <w:r>
+        <w:br/>
+      </w:r>
+      <w:r>
+        <w:br/>
+      </w:r>
+      <w:r>
+        <w:br/>
+      </w:r>
+      <w:r>
+        <w:br/>
+      </w:r>
+      <w:r>
+        <w:br/>
+      </w:r>
+      <w:r>
+        <w:br/>
+      </w:r>
+      <w:r>
+        <w:br/>
+      </w:r>
+      <w:r>
+        <w:br/>
+      </w:r>
+      <w:r>
+        <w:br/>
+      </w:r>
+      <w:r>
+        <w:br/>
+      </w:r>
+      <w:r>
+        <w:br/>
+      </w:r>
+    </w:p>
+    <w:p>
+      <w:pPr>
+        <w:pStyle w:val="normal0"/>
+      </w:pPr>
+      <w:bookmarkStart w:id="12" w:name="h.3afa6cb8j1le" w:colFirst="0" w:colLast="0"/>
       <w:bookmarkEnd w:id="12"/>
-      <w:r>
-        <w:br/>
-      </w:r>
-      <w:r>
-        <w:br/>
-      </w:r>
-    </w:p>
-    <w:p>
-      <w:pPr>
-        <w:pStyle w:val="normal0"/>
-      </w:pPr>
-      <w:bookmarkStart w:id="13" w:name="h.35worz9jdfxk" w:colFirst="0" w:colLast="0"/>
+    </w:p>
+    <w:p>
+      <w:pPr>
+        <w:pStyle w:val="normal0"/>
+      </w:pPr>
+      <w:bookmarkStart w:id="13" w:name="h.umfg468jnkmr" w:colFirst="0" w:colLast="0"/>
       <w:bookmarkEnd w:id="13"/>
-    </w:p>
-    <w:p>
-      <w:pPr>
-        <w:pStyle w:val="normal0"/>
-      </w:pPr>
-      <w:bookmarkStart w:id="14" w:name="h.x5tew3uwl5km" w:colFirst="0" w:colLast="0"/>
+      <w:r>
+        <w:br/>
+      </w:r>
+      <w:r>
+        <w:br/>
+      </w:r>
+    </w:p>
+    <w:p>
+      <w:pPr>
+        <w:pStyle w:val="normal0"/>
+      </w:pPr>
+      <w:bookmarkStart w:id="14" w:name="h.35worz9jdfxk" w:colFirst="0" w:colLast="0"/>
       <w:bookmarkEnd w:id="14"/>
     </w:p>
     <w:p>
       <w:pPr>
         <w:pStyle w:val="normal0"/>
       </w:pPr>
-    </w:p>
-    <w:p>
-      <w:pPr>
-        <w:pStyle w:val="normal0"/>
-      </w:pPr>
-    </w:p>
-    <w:p>
-      <w:pPr>
-        <w:pStyle w:val="normal0"/>
-      </w:pPr>
-      <w:bookmarkStart w:id="15" w:name="h.h1v6q3tpueaz" w:colFirst="0" w:colLast="0"/>
+      <w:bookmarkStart w:id="15" w:name="h.x5tew3uwl5km" w:colFirst="0" w:colLast="0"/>
       <w:bookmarkEnd w:id="15"/>
+    </w:p>
+    <w:p>
+      <w:pPr>
+        <w:pStyle w:val="normal0"/>
+      </w:pPr>
+    </w:p>
+    <w:p>
+      <w:pPr>
+        <w:pStyle w:val="normal0"/>
+      </w:pPr>
+    </w:p>
+    <w:p>
+      <w:pPr>
+        <w:pStyle w:val="normal0"/>
+      </w:pPr>
+      <w:bookmarkStart w:id="16" w:name="h.h1v6q3tpueaz" w:colFirst="0" w:colLast="0"/>
+      <w:bookmarkEnd w:id="16"/>
     </w:p>
     <w:p>
       <w:pPr>
@@ -1432,31 +1346,7 @@
       </w:r>
       <w:r>
         <w:br/>
-        <w:t xml:space="preserve">Voor onze opdracht hebben wij gekozen voor een game. Onze game hebben wij gemaakt in het programma </w:t>
-      </w:r>
-      <w:proofErr w:type="spellStart"/>
-      <w:r>
-        <w:t>Unity</w:t>
-      </w:r>
-      <w:proofErr w:type="spellEnd"/>
-      <w:r>
-        <w:t xml:space="preserve">. Samen hebben wij de game geprogrammeerd door d.m.v. C#. Onze voorkeur voor ons eerste platform om de game uit te brengen ging uit naar de </w:t>
-      </w:r>
-      <w:proofErr w:type="spellStart"/>
-      <w:r>
-        <w:t>iPad</w:t>
-      </w:r>
-      <w:proofErr w:type="spellEnd"/>
-      <w:r>
-        <w:t xml:space="preserve"> van Apple. Waarom wij hiervoor gekozen hebben is omdat wij dachten dat de meeste mensen die over een tablet beschikken een </w:t>
-      </w:r>
-      <w:proofErr w:type="spellStart"/>
-      <w:r>
-        <w:t>iPad</w:t>
-      </w:r>
-      <w:proofErr w:type="spellEnd"/>
-      <w:r>
-        <w:t xml:space="preserve"> hadden. Toen wij dit later hadden gecheckt werd dit bevestigd en bleek dit dus een prima keuze te zijn. </w:t>
+        <w:t xml:space="preserve">Voor onze opdracht hebben wij gekozen voor een game. Onze game hebben wij gemaakt in het programma Unity. Samen hebben wij de game geprogrammeerd door d.m.v. C#. Onze voorkeur voor ons eerste platform om de game uit te brengen ging uit naar de iPad van Apple. Waarom wij hiervoor gekozen hebben is omdat wij dachten dat de meeste mensen die over een tablet beschikken een iPad hadden. Toen wij dit later hadden gecheckt werd dit bevestigd en bleek dit dus een prima keuze te zijn. </w:t>
       </w:r>
       <w:r>
         <w:br/>
@@ -1646,8 +1536,6 @@
         </w:rPr>
         <w:br/>
       </w:r>
-      <w:bookmarkStart w:id="16" w:name="_GoBack"/>
-      <w:bookmarkEnd w:id="16"/>
       <w:r>
         <w:rPr>
           <w:color w:val="365F91"/>
@@ -1662,36 +1550,202 @@
           <w:sz w:val="28"/>
           <w:szCs w:val="28"/>
         </w:rPr>
-        <w:t xml:space="preserve">3.2 </w:t>
-      </w:r>
-      <w:proofErr w:type="spellStart"/>
+        <w:t>3.2 Let’s get started</w:t>
+      </w:r>
       <w:r>
         <w:rPr>
           <w:color w:val="365F91"/>
           <w:sz w:val="28"/>
           <w:szCs w:val="28"/>
         </w:rPr>
-        <w:t>Let’s</w:t>
-      </w:r>
-      <w:proofErr w:type="spellEnd"/>
+        <w:br/>
+      </w:r>
+      <w:r>
+        <w:t xml:space="preserve">De game speelt zich als begin af met een home screen. Op dit scherm klikt u op “Play game”. Wanneer u hierop heeft geklikt komt u terecht in de straat. Dit is de hoofd-scene van de game. Hieruit kunt u gemakkelijk een scene selecteren, waar hij of zij moeite mee heeft. </w:t>
+      </w:r>
+    </w:p>
+    <w:p>
+      <w:pPr>
+        <w:pStyle w:val="normal0"/>
+      </w:pPr>
+    </w:p>
+    <w:p>
+      <w:pPr>
+        <w:pStyle w:val="normal0"/>
+      </w:pPr>
+      <w:r>
+        <w:t xml:space="preserve">Hierna word de game door de gebruiker doorlopen. Aan het einde van elke handeling krijgt u te zien of u het goed of fout heeft gedaan. Zodra u het fout heeft gedaan klikt u op “Opnieuw”. Door deze optie word de game opnieuw gestart en kunt u het zo vaak als u wilt proberen. </w:t>
+      </w:r>
+    </w:p>
+    <w:p>
+      <w:pPr>
+        <w:pStyle w:val="normal0"/>
+      </w:pPr>
+    </w:p>
+    <w:p>
+      <w:pPr>
+        <w:pStyle w:val="normal0"/>
+      </w:pPr>
+      <w:r>
+        <w:t>Zodra de hele scene is doorlopen komt u weer terecht op straat. Dit is het einde van de scene, in de straat kunt u of een andere scene selecteren of u kunt de game afsluiten.</w:t>
+      </w:r>
+    </w:p>
+    <w:p>
+      <w:pPr>
+        <w:pStyle w:val="normal0"/>
+      </w:pPr>
+      <w:r>
+        <w:rPr>
+          <w:color w:val="365F91"/>
+          <w:sz w:val="36"/>
+          <w:szCs w:val="36"/>
+        </w:rPr>
+        <w:br/>
+      </w:r>
+    </w:p>
+    <w:p>
+      <w:pPr>
+        <w:pStyle w:val="normal0"/>
+      </w:pPr>
+      <w:r>
+        <w:rPr>
+          <w:color w:val="365F91"/>
+          <w:sz w:val="36"/>
+          <w:szCs w:val="36"/>
+        </w:rPr>
+        <w:br/>
+      </w:r>
+    </w:p>
+    <w:p>
+      <w:pPr>
+        <w:pStyle w:val="normal0"/>
+        <w:rPr>
+          <w:color w:val="365F91"/>
+          <w:sz w:val="36"/>
+          <w:szCs w:val="36"/>
+        </w:rPr>
+      </w:pPr>
+      <w:r>
+        <w:rPr>
+          <w:color w:val="365F91"/>
+          <w:sz w:val="36"/>
+          <w:szCs w:val="36"/>
+        </w:rPr>
+        <w:br/>
+      </w:r>
+      <w:r>
+        <w:rPr>
+          <w:color w:val="365F91"/>
+          <w:sz w:val="36"/>
+          <w:szCs w:val="36"/>
+        </w:rPr>
+        <w:br/>
+      </w:r>
+      <w:r>
+        <w:rPr>
+          <w:color w:val="365F91"/>
+          <w:sz w:val="36"/>
+          <w:szCs w:val="36"/>
+        </w:rPr>
+        <w:br/>
+      </w:r>
+      <w:r>
+        <w:rPr>
+          <w:color w:val="365F91"/>
+          <w:sz w:val="36"/>
+          <w:szCs w:val="36"/>
+        </w:rPr>
+        <w:br/>
+      </w:r>
+      <w:r>
+        <w:rPr>
+          <w:color w:val="365F91"/>
+          <w:sz w:val="36"/>
+          <w:szCs w:val="36"/>
+        </w:rPr>
+        <w:br/>
+      </w:r>
+      <w:r>
+        <w:rPr>
+          <w:color w:val="365F91"/>
+          <w:sz w:val="36"/>
+          <w:szCs w:val="36"/>
+        </w:rPr>
+        <w:br/>
+      </w:r>
+    </w:p>
+    <w:p>
+      <w:pPr>
+        <w:pStyle w:val="normal0"/>
+        <w:rPr>
+          <w:color w:val="365F91"/>
+          <w:sz w:val="36"/>
+          <w:szCs w:val="36"/>
+        </w:rPr>
+      </w:pPr>
+      <w:r>
+        <w:rPr>
+          <w:color w:val="365F91"/>
+          <w:sz w:val="36"/>
+          <w:szCs w:val="36"/>
+        </w:rPr>
+        <w:lastRenderedPageBreak/>
+        <w:t>4 Leer Scenario’s</w:t>
+      </w:r>
+      <w:r>
+        <w:rPr>
+          <w:color w:val="365F91"/>
+          <w:sz w:val="36"/>
+          <w:szCs w:val="36"/>
+        </w:rPr>
+        <w:br/>
+      </w:r>
+    </w:p>
+    <w:p>
+      <w:pPr>
+        <w:pStyle w:val="normal0"/>
+      </w:pPr>
       <w:r>
         <w:rPr>
           <w:color w:val="365F91"/>
           <w:sz w:val="28"/>
           <w:szCs w:val="28"/>
         </w:rPr>
-        <w:t xml:space="preserve"> get </w:t>
-      </w:r>
-      <w:proofErr w:type="spellStart"/>
+        <w:t>4.1 Scenario 1</w:t>
+      </w:r>
+      <w:r>
+        <w:rPr>
+          <w:color w:val="365F91"/>
+          <w:sz w:val="36"/>
+          <w:szCs w:val="36"/>
+        </w:rPr>
+        <w:br/>
+      </w:r>
+      <w:r>
+        <w:rPr>
+          <w:sz w:val="24"/>
+          <w:szCs w:val="24"/>
+        </w:rPr>
+        <w:t>Klant krijgt brieven over de post binnen, maar kan de belangrijke niet onderscheiden van niet belangrijke brieven. Gebruiker gaat hulp zoeken bij zijn buurman die hem wel kan helpen met het onderscheiden van deze brieven. De buurman helpt hem hiermee en legt uit wat het verschil is en hoe de klant in de toekomst zijn post zelf kan sorteren.</w:t>
+      </w:r>
+    </w:p>
+    <w:p>
+      <w:pPr>
+        <w:pStyle w:val="normal0"/>
+      </w:pPr>
+    </w:p>
+    <w:p>
+      <w:pPr>
+        <w:pStyle w:val="normal0"/>
+      </w:pPr>
       <w:r>
         <w:rPr>
           <w:color w:val="365F91"/>
           <w:sz w:val="28"/>
           <w:szCs w:val="28"/>
         </w:rPr>
-        <w:t>started</w:t>
-      </w:r>
-      <w:proofErr w:type="spellEnd"/>
+        <w:t>4.2 Scenario 2</w:t>
+      </w:r>
       <w:r>
         <w:rPr>
           <w:color w:val="365F91"/>
@@ -1699,41 +1753,8 @@
           <w:szCs w:val="28"/>
         </w:rPr>
         <w:br/>
-      </w:r>
-      <w:r>
-        <w:t xml:space="preserve">De game speelt zich als begin af met een home screen. Op dit scherm klikt u op “Play game”. Wanneer u hierop heeft geklikt komt u terecht in de straat. Dit is de hoofd-scene van de game. Hieruit kunt u gemakkelijk een scene selecteren, waar hij of zij moeite mee heeft. </w:t>
-      </w:r>
-    </w:p>
-    <w:p>
-      <w:pPr>
-        <w:pStyle w:val="normal0"/>
-      </w:pPr>
-    </w:p>
-    <w:p>
-      <w:pPr>
-        <w:pStyle w:val="normal0"/>
-      </w:pPr>
-      <w:r>
-        <w:t xml:space="preserve">Hierna word de game door de gebruiker doorlopen. Aan het einde van elke handeling krijgt u te zien of u het goed of fout heeft gedaan. Zodra u het fout heeft gedaan klikt u op “Opnieuw”. Door deze optie word de game opnieuw gestart en kunt u het zo vaak als u wilt proberen. </w:t>
-      </w:r>
-    </w:p>
-    <w:p>
-      <w:pPr>
-        <w:pStyle w:val="normal0"/>
-      </w:pPr>
-    </w:p>
-    <w:p>
-      <w:pPr>
-        <w:pStyle w:val="normal0"/>
-      </w:pPr>
-      <w:r>
-        <w:t>Zodra de hele scene is doorlopen komt u weer terecht op straat. Dit is het einde van de scene, in de straat kunt u of een andere scene selecteren of u kunt de game afsluiten.</w:t>
-      </w:r>
-    </w:p>
-    <w:p>
-      <w:pPr>
-        <w:pStyle w:val="normal0"/>
-      </w:pPr>
+        <w:t>-</w:t>
+      </w:r>
       <w:r>
         <w:rPr>
           <w:color w:val="365F91"/>
@@ -1746,6 +1767,273 @@
     <w:p>
       <w:pPr>
         <w:pStyle w:val="normal0"/>
+        <w:rPr>
+          <w:color w:val="365F91"/>
+          <w:sz w:val="28"/>
+          <w:szCs w:val="28"/>
+        </w:rPr>
+      </w:pPr>
+      <w:r>
+        <w:rPr>
+          <w:color w:val="365F91"/>
+          <w:sz w:val="28"/>
+          <w:szCs w:val="28"/>
+        </w:rPr>
+        <w:t>4.3 Scenario 3</w:t>
+      </w:r>
+      <w:r>
+        <w:rPr>
+          <w:color w:val="365F91"/>
+          <w:sz w:val="28"/>
+          <w:szCs w:val="28"/>
+        </w:rPr>
+        <w:br/>
+        <w:t>-</w:t>
+      </w:r>
+    </w:p>
+    <w:p>
+      <w:pPr>
+        <w:pStyle w:val="normal0"/>
+        <w:rPr>
+          <w:color w:val="365F91"/>
+          <w:sz w:val="28"/>
+          <w:szCs w:val="28"/>
+        </w:rPr>
+      </w:pPr>
+    </w:p>
+    <w:p>
+      <w:pPr>
+        <w:pStyle w:val="normal0"/>
+        <w:rPr>
+          <w:color w:val="365F91"/>
+          <w:sz w:val="28"/>
+          <w:szCs w:val="28"/>
+        </w:rPr>
+      </w:pPr>
+    </w:p>
+    <w:p>
+      <w:pPr>
+        <w:pStyle w:val="normal0"/>
+        <w:rPr>
+          <w:color w:val="365F91"/>
+          <w:sz w:val="28"/>
+          <w:szCs w:val="28"/>
+        </w:rPr>
+      </w:pPr>
+    </w:p>
+    <w:p>
+      <w:pPr>
+        <w:pStyle w:val="normal0"/>
+        <w:rPr>
+          <w:color w:val="365F91"/>
+          <w:sz w:val="28"/>
+          <w:szCs w:val="28"/>
+        </w:rPr>
+      </w:pPr>
+    </w:p>
+    <w:p>
+      <w:pPr>
+        <w:pStyle w:val="normal0"/>
+        <w:rPr>
+          <w:color w:val="365F91"/>
+          <w:sz w:val="28"/>
+          <w:szCs w:val="28"/>
+        </w:rPr>
+      </w:pPr>
+    </w:p>
+    <w:p>
+      <w:pPr>
+        <w:pStyle w:val="normal0"/>
+        <w:rPr>
+          <w:color w:val="365F91"/>
+          <w:sz w:val="28"/>
+          <w:szCs w:val="28"/>
+        </w:rPr>
+      </w:pPr>
+    </w:p>
+    <w:p>
+      <w:pPr>
+        <w:pStyle w:val="normal0"/>
+        <w:rPr>
+          <w:color w:val="365F91"/>
+          <w:sz w:val="28"/>
+          <w:szCs w:val="28"/>
+        </w:rPr>
+      </w:pPr>
+    </w:p>
+    <w:p>
+      <w:pPr>
+        <w:pStyle w:val="normal0"/>
+        <w:rPr>
+          <w:color w:val="365F91"/>
+          <w:sz w:val="28"/>
+          <w:szCs w:val="28"/>
+        </w:rPr>
+      </w:pPr>
+    </w:p>
+    <w:p>
+      <w:pPr>
+        <w:pStyle w:val="normal0"/>
+        <w:rPr>
+          <w:color w:val="365F91"/>
+          <w:sz w:val="28"/>
+          <w:szCs w:val="28"/>
+        </w:rPr>
+      </w:pPr>
+    </w:p>
+    <w:p>
+      <w:pPr>
+        <w:pStyle w:val="normal0"/>
+        <w:rPr>
+          <w:color w:val="365F91"/>
+          <w:sz w:val="28"/>
+          <w:szCs w:val="28"/>
+        </w:rPr>
+      </w:pPr>
+    </w:p>
+    <w:p>
+      <w:pPr>
+        <w:pStyle w:val="normal0"/>
+        <w:rPr>
+          <w:color w:val="365F91"/>
+          <w:sz w:val="28"/>
+          <w:szCs w:val="28"/>
+        </w:rPr>
+      </w:pPr>
+    </w:p>
+    <w:p>
+      <w:pPr>
+        <w:pStyle w:val="normal0"/>
+        <w:rPr>
+          <w:color w:val="365F91"/>
+          <w:sz w:val="28"/>
+          <w:szCs w:val="28"/>
+        </w:rPr>
+      </w:pPr>
+    </w:p>
+    <w:p>
+      <w:pPr>
+        <w:pStyle w:val="normal0"/>
+        <w:rPr>
+          <w:color w:val="365F91"/>
+          <w:sz w:val="28"/>
+          <w:szCs w:val="28"/>
+        </w:rPr>
+      </w:pPr>
+    </w:p>
+    <w:p>
+      <w:pPr>
+        <w:pStyle w:val="normal0"/>
+        <w:rPr>
+          <w:color w:val="365F91"/>
+          <w:sz w:val="28"/>
+          <w:szCs w:val="28"/>
+        </w:rPr>
+      </w:pPr>
+    </w:p>
+    <w:p>
+      <w:pPr>
+        <w:pStyle w:val="normal0"/>
+        <w:rPr>
+          <w:color w:val="365F91"/>
+          <w:sz w:val="28"/>
+          <w:szCs w:val="28"/>
+        </w:rPr>
+      </w:pPr>
+    </w:p>
+    <w:p>
+      <w:pPr>
+        <w:pStyle w:val="normal0"/>
+        <w:rPr>
+          <w:color w:val="365F91"/>
+          <w:sz w:val="28"/>
+          <w:szCs w:val="28"/>
+        </w:rPr>
+      </w:pPr>
+    </w:p>
+    <w:p>
+      <w:pPr>
+        <w:pStyle w:val="normal0"/>
+        <w:rPr>
+          <w:color w:val="365F91"/>
+          <w:sz w:val="28"/>
+          <w:szCs w:val="28"/>
+        </w:rPr>
+      </w:pPr>
+    </w:p>
+    <w:p>
+      <w:pPr>
+        <w:pStyle w:val="normal0"/>
+        <w:rPr>
+          <w:color w:val="365F91"/>
+          <w:sz w:val="28"/>
+          <w:szCs w:val="28"/>
+        </w:rPr>
+      </w:pPr>
+    </w:p>
+    <w:p>
+      <w:pPr>
+        <w:pStyle w:val="normal0"/>
+        <w:rPr>
+          <w:color w:val="365F91"/>
+          <w:sz w:val="28"/>
+          <w:szCs w:val="28"/>
+        </w:rPr>
+      </w:pPr>
+    </w:p>
+    <w:p>
+      <w:pPr>
+        <w:pStyle w:val="normal0"/>
+        <w:rPr>
+          <w:color w:val="365F91"/>
+          <w:sz w:val="28"/>
+          <w:szCs w:val="28"/>
+        </w:rPr>
+      </w:pPr>
+    </w:p>
+    <w:p>
+      <w:pPr>
+        <w:pStyle w:val="normal0"/>
+        <w:rPr>
+          <w:color w:val="365F91"/>
+          <w:sz w:val="28"/>
+          <w:szCs w:val="28"/>
+        </w:rPr>
+      </w:pPr>
+    </w:p>
+    <w:p>
+      <w:pPr>
+        <w:pStyle w:val="normal0"/>
+        <w:rPr>
+          <w:color w:val="365F91"/>
+          <w:sz w:val="28"/>
+          <w:szCs w:val="28"/>
+        </w:rPr>
+      </w:pPr>
+    </w:p>
+    <w:p>
+      <w:pPr>
+        <w:pStyle w:val="normal0"/>
+        <w:rPr>
+          <w:color w:val="365F91"/>
+          <w:sz w:val="28"/>
+          <w:szCs w:val="28"/>
+        </w:rPr>
+      </w:pPr>
+    </w:p>
+    <w:p>
+      <w:pPr>
+        <w:pStyle w:val="normal0"/>
+        <w:rPr>
+          <w:color w:val="365F91"/>
+          <w:sz w:val="28"/>
+          <w:szCs w:val="28"/>
+        </w:rPr>
+      </w:pPr>
+    </w:p>
+    <w:p>
+      <w:pPr>
+        <w:pStyle w:val="normal0"/>
       </w:pPr>
       <w:r>
         <w:rPr>
@@ -1753,17 +2041,188 @@
           <w:sz w:val="36"/>
           <w:szCs w:val="36"/>
         </w:rPr>
-        <w:br/>
-      </w:r>
-    </w:p>
-    <w:p>
-      <w:pPr>
-        <w:pStyle w:val="normal0"/>
+        <w:lastRenderedPageBreak/>
+        <w:t>5 Problemen</w:t>
+      </w:r>
+    </w:p>
+    <w:p>
+      <w:pPr>
+        <w:pStyle w:val="normal0"/>
+      </w:pPr>
+    </w:p>
+    <w:p>
+      <w:pPr>
+        <w:pStyle w:val="normal0"/>
+      </w:pPr>
+      <w:r>
+        <w:rPr>
+          <w:color w:val="365F91"/>
+          <w:sz w:val="28"/>
+          <w:szCs w:val="28"/>
+        </w:rPr>
+        <w:t>5.1 Probleem 1</w:t>
+      </w:r>
+    </w:p>
+    <w:p>
+      <w:pPr>
+        <w:pStyle w:val="normal0"/>
+      </w:pPr>
+      <w:r>
+        <w:t>Probleem 1 kan zich voor doen tijdens het spelen, dit word ook wel een harde crash genoemd. Hierdoor word de game automatisch afgesloten. In de meeste gevallen gaat hierdoor wel de voortgang verloren, waarna deze niet meer opnieuw kan worden terug gezet.</w:t>
+      </w:r>
+      <w:r>
+        <w:br/>
+        <w:t>Oplossing: De gebruiker hoeft alleen de game opnieuw te selecteren op het home-screen. Waarna de game weer normaal op word gestart.</w:t>
+      </w:r>
+    </w:p>
+    <w:p>
+      <w:pPr>
+        <w:pStyle w:val="normal0"/>
+      </w:pPr>
+    </w:p>
+    <w:p>
+      <w:pPr>
+        <w:pStyle w:val="normal0"/>
+      </w:pPr>
+      <w:r>
+        <w:rPr>
+          <w:color w:val="365F91"/>
+          <w:sz w:val="28"/>
+          <w:szCs w:val="28"/>
+        </w:rPr>
+        <w:t>5.2 Probleem 2</w:t>
+      </w:r>
+    </w:p>
+    <w:p>
+      <w:pPr>
+        <w:pStyle w:val="normal0"/>
+      </w:pPr>
+      <w:r>
+        <w:t>Probleem 2 kan zich voordoen tijdens het starten van de game. Dit doet zich voor wanneer de game word opgestart en blijft hangen op het start menu.</w:t>
+      </w:r>
+    </w:p>
+    <w:p>
+      <w:pPr>
+        <w:pStyle w:val="normal0"/>
+      </w:pPr>
+      <w:r>
+        <w:t>Oplossing: De gebruiker moet de game afsluiten en opnieuw openen, dit gebeurd door 2x op de home-knop te klikken en de game omhoog te bewegen. Daarna moet de game opnieuw worden geselecteerd op het home-screen. Door deze handeling worden de processen afgesloten waarna ze opnieuw worden opgestart.</w:t>
+      </w:r>
+      <w:r>
+        <w:br/>
+      </w:r>
+      <w:r>
         <w:rPr>
           <w:color w:val="365F91"/>
           <w:sz w:val="36"/>
           <w:szCs w:val="36"/>
         </w:rPr>
+        <w:br/>
+      </w:r>
+      <w:r>
+        <w:rPr>
+          <w:color w:val="365F91"/>
+          <w:sz w:val="28"/>
+          <w:szCs w:val="28"/>
+        </w:rPr>
+        <w:t>5.3 Probleem 3</w:t>
+      </w:r>
+    </w:p>
+    <w:p>
+      <w:pPr>
+        <w:pStyle w:val="normal0"/>
+      </w:pPr>
+      <w:r>
+        <w:t>Probleem 3 kan zich voordoen wanneer met geen enkele mogelijkheid de game opgestart kan worden, en er geen enkele oplossing kan worden geboden.</w:t>
+      </w:r>
+    </w:p>
+    <w:p>
+      <w:pPr>
+        <w:pStyle w:val="normal0"/>
+      </w:pPr>
+      <w:r>
+        <w:t>Oplossing: De makkelijkste oplossing is om de tablet opnieuw opgestart. Dit word uitgevoerd door de aan/uit knop van het apparaat ingedrukt te houden, als het scherm zwart is hoeft alleen maar de knop weer worden ingedrukt. Waardoor alle cache op de achtergrond word geleegd.</w:t>
+      </w:r>
+    </w:p>
+    <w:p>
+      <w:pPr>
+        <w:pStyle w:val="normal0"/>
+      </w:pPr>
+    </w:p>
+    <w:p>
+      <w:pPr>
+        <w:pStyle w:val="normal0"/>
+      </w:pPr>
+      <w:r>
+        <w:rPr>
+          <w:color w:val="365F91"/>
+          <w:sz w:val="28"/>
+          <w:szCs w:val="28"/>
+        </w:rPr>
+        <w:t>5.4 Probleem 4</w:t>
+      </w:r>
+    </w:p>
+    <w:p>
+      <w:pPr>
+        <w:pStyle w:val="normal0"/>
+      </w:pPr>
+      <w:r>
+        <w:t xml:space="preserve">Probleem 4 kan zich voordoen als de game zeer traag werkt. Naar alle waarschijnlijkheid is het apparaat waarop de game word afgespeeld flink verouderd. </w:t>
+      </w:r>
+    </w:p>
+    <w:p>
+      <w:pPr>
+        <w:pStyle w:val="normal0"/>
+      </w:pPr>
+      <w:r>
+        <w:t>Oplossing: De oplossing hiervoor geld dat er rustig moet worden omgegaan met het apparaat. Verdere oplossing is er niet mogelijk omdat u het apparaat geen hard-ware upgrade kan bieden.</w:t>
+      </w:r>
+    </w:p>
+    <w:p>
+      <w:pPr>
+        <w:pStyle w:val="normal0"/>
+      </w:pPr>
+    </w:p>
+    <w:p>
+      <w:pPr>
+        <w:pStyle w:val="normal0"/>
+      </w:pPr>
+      <w:r>
+        <w:rPr>
+          <w:color w:val="365F91"/>
+          <w:sz w:val="28"/>
+          <w:szCs w:val="28"/>
+        </w:rPr>
+        <w:t>5.5 Probleem 5</w:t>
+      </w:r>
+    </w:p>
+    <w:p>
+      <w:pPr>
+        <w:pStyle w:val="normal0"/>
+      </w:pPr>
+      <w:r>
+        <w:t>Probleem 5, gebruiker ziet dat zijn/haar tablet niet over internet beschikt. De gebruiker verwacht hierdoor dat de game niet speelbaar is, omdat zij denken dat de game over een internetverbinding moet beschikken.</w:t>
+      </w:r>
+    </w:p>
+    <w:p>
+      <w:pPr>
+        <w:pStyle w:val="normal0"/>
+      </w:pPr>
+      <w:r>
+        <w:t>Oplossing: De game gebruikt geen internet. Doordat de applicatie van te voren op het apparaat is gedownload, is er later geen internet verbinding nodig.</w:t>
+      </w:r>
+      <w:r>
+        <w:br/>
+      </w:r>
+    </w:p>
+    <w:p>
+      <w:pPr>
+        <w:pStyle w:val="normal0"/>
+      </w:pPr>
+    </w:p>
+    <w:p>
+      <w:pPr>
+        <w:pStyle w:val="normal0"/>
       </w:pPr>
       <w:r>
         <w:rPr>
@@ -1773,628 +2232,6 @@
         </w:rPr>
         <w:br/>
       </w:r>
-      <w:r>
-        <w:rPr>
-          <w:color w:val="365F91"/>
-          <w:sz w:val="36"/>
-          <w:szCs w:val="36"/>
-        </w:rPr>
-        <w:br/>
-      </w:r>
-      <w:r>
-        <w:rPr>
-          <w:color w:val="365F91"/>
-          <w:sz w:val="36"/>
-          <w:szCs w:val="36"/>
-        </w:rPr>
-        <w:br/>
-      </w:r>
-      <w:r>
-        <w:rPr>
-          <w:color w:val="365F91"/>
-          <w:sz w:val="36"/>
-          <w:szCs w:val="36"/>
-        </w:rPr>
-        <w:br/>
-      </w:r>
-      <w:r>
-        <w:rPr>
-          <w:color w:val="365F91"/>
-          <w:sz w:val="36"/>
-          <w:szCs w:val="36"/>
-        </w:rPr>
-        <w:br/>
-      </w:r>
-      <w:r>
-        <w:rPr>
-          <w:color w:val="365F91"/>
-          <w:sz w:val="36"/>
-          <w:szCs w:val="36"/>
-        </w:rPr>
-        <w:br/>
-      </w:r>
-    </w:p>
-    <w:p>
-      <w:pPr>
-        <w:pStyle w:val="normal0"/>
-        <w:rPr>
-          <w:color w:val="365F91"/>
-          <w:sz w:val="36"/>
-          <w:szCs w:val="36"/>
-        </w:rPr>
-      </w:pPr>
-      <w:r>
-        <w:rPr>
-          <w:color w:val="365F91"/>
-          <w:sz w:val="36"/>
-          <w:szCs w:val="36"/>
-        </w:rPr>
-        <w:lastRenderedPageBreak/>
-        <w:t>4 Leer Scenario’s</w:t>
-      </w:r>
-      <w:r>
-        <w:rPr>
-          <w:color w:val="365F91"/>
-          <w:sz w:val="36"/>
-          <w:szCs w:val="36"/>
-        </w:rPr>
-        <w:br/>
-      </w:r>
-    </w:p>
-    <w:p>
-      <w:pPr>
-        <w:pStyle w:val="normal0"/>
-      </w:pPr>
-      <w:r>
-        <w:rPr>
-          <w:color w:val="365F91"/>
-          <w:sz w:val="28"/>
-          <w:szCs w:val="28"/>
-        </w:rPr>
-        <w:t>4.1 Scenario 1</w:t>
-      </w:r>
-      <w:r>
-        <w:rPr>
-          <w:color w:val="365F91"/>
-          <w:sz w:val="36"/>
-          <w:szCs w:val="36"/>
-        </w:rPr>
-        <w:br/>
-      </w:r>
-      <w:r>
-        <w:rPr>
-          <w:sz w:val="24"/>
-          <w:szCs w:val="24"/>
-        </w:rPr>
-        <w:t>Klant krijgt brieven over de post binnen, maar kan de belangrijke niet onderscheiden van niet belangrijke brieven. Gebruiker gaat hulp zoeken bij zijn buurman die hem wel kan helpen met het onderscheiden van deze brieven. De buurman helpt hem hiermee en legt uit wat het verschil is en hoe de klant in de toekomst zijn post zelf kan sorteren.</w:t>
-      </w:r>
-    </w:p>
-    <w:p>
-      <w:pPr>
-        <w:pStyle w:val="normal0"/>
-      </w:pPr>
-    </w:p>
-    <w:p>
-      <w:pPr>
-        <w:pStyle w:val="normal0"/>
-      </w:pPr>
-      <w:r>
-        <w:rPr>
-          <w:color w:val="365F91"/>
-          <w:sz w:val="28"/>
-          <w:szCs w:val="28"/>
-        </w:rPr>
-        <w:t>4.2 Scenario 2</w:t>
-      </w:r>
-      <w:r>
-        <w:rPr>
-          <w:color w:val="365F91"/>
-          <w:sz w:val="28"/>
-          <w:szCs w:val="28"/>
-        </w:rPr>
-        <w:br/>
-        <w:t>-</w:t>
-      </w:r>
-      <w:r>
-        <w:rPr>
-          <w:color w:val="365F91"/>
-          <w:sz w:val="36"/>
-          <w:szCs w:val="36"/>
-        </w:rPr>
-        <w:br/>
-      </w:r>
-    </w:p>
-    <w:p>
-      <w:pPr>
-        <w:pStyle w:val="normal0"/>
-        <w:rPr>
-          <w:color w:val="365F91"/>
-          <w:sz w:val="28"/>
-          <w:szCs w:val="28"/>
-        </w:rPr>
-      </w:pPr>
-      <w:r>
-        <w:rPr>
-          <w:color w:val="365F91"/>
-          <w:sz w:val="28"/>
-          <w:szCs w:val="28"/>
-        </w:rPr>
-        <w:t>4.3 Scenario 3</w:t>
-      </w:r>
-      <w:r>
-        <w:rPr>
-          <w:color w:val="365F91"/>
-          <w:sz w:val="28"/>
-          <w:szCs w:val="28"/>
-        </w:rPr>
-        <w:br/>
-        <w:t>-</w:t>
-      </w:r>
-    </w:p>
-    <w:p>
-      <w:pPr>
-        <w:pStyle w:val="normal0"/>
-        <w:rPr>
-          <w:color w:val="365F91"/>
-          <w:sz w:val="28"/>
-          <w:szCs w:val="28"/>
-        </w:rPr>
-      </w:pPr>
-    </w:p>
-    <w:p>
-      <w:pPr>
-        <w:pStyle w:val="normal0"/>
-        <w:rPr>
-          <w:color w:val="365F91"/>
-          <w:sz w:val="28"/>
-          <w:szCs w:val="28"/>
-        </w:rPr>
-      </w:pPr>
-    </w:p>
-    <w:p>
-      <w:pPr>
-        <w:pStyle w:val="normal0"/>
-        <w:rPr>
-          <w:color w:val="365F91"/>
-          <w:sz w:val="28"/>
-          <w:szCs w:val="28"/>
-        </w:rPr>
-      </w:pPr>
-    </w:p>
-    <w:p>
-      <w:pPr>
-        <w:pStyle w:val="normal0"/>
-        <w:rPr>
-          <w:color w:val="365F91"/>
-          <w:sz w:val="28"/>
-          <w:szCs w:val="28"/>
-        </w:rPr>
-      </w:pPr>
-    </w:p>
-    <w:p>
-      <w:pPr>
-        <w:pStyle w:val="normal0"/>
-        <w:rPr>
-          <w:color w:val="365F91"/>
-          <w:sz w:val="28"/>
-          <w:szCs w:val="28"/>
-        </w:rPr>
-      </w:pPr>
-    </w:p>
-    <w:p>
-      <w:pPr>
-        <w:pStyle w:val="normal0"/>
-        <w:rPr>
-          <w:color w:val="365F91"/>
-          <w:sz w:val="28"/>
-          <w:szCs w:val="28"/>
-        </w:rPr>
-      </w:pPr>
-    </w:p>
-    <w:p>
-      <w:pPr>
-        <w:pStyle w:val="normal0"/>
-        <w:rPr>
-          <w:color w:val="365F91"/>
-          <w:sz w:val="28"/>
-          <w:szCs w:val="28"/>
-        </w:rPr>
-      </w:pPr>
-    </w:p>
-    <w:p>
-      <w:pPr>
-        <w:pStyle w:val="normal0"/>
-        <w:rPr>
-          <w:color w:val="365F91"/>
-          <w:sz w:val="28"/>
-          <w:szCs w:val="28"/>
-        </w:rPr>
-      </w:pPr>
-    </w:p>
-    <w:p>
-      <w:pPr>
-        <w:pStyle w:val="normal0"/>
-        <w:rPr>
-          <w:color w:val="365F91"/>
-          <w:sz w:val="28"/>
-          <w:szCs w:val="28"/>
-        </w:rPr>
-      </w:pPr>
-    </w:p>
-    <w:p>
-      <w:pPr>
-        <w:pStyle w:val="normal0"/>
-        <w:rPr>
-          <w:color w:val="365F91"/>
-          <w:sz w:val="28"/>
-          <w:szCs w:val="28"/>
-        </w:rPr>
-      </w:pPr>
-    </w:p>
-    <w:p>
-      <w:pPr>
-        <w:pStyle w:val="normal0"/>
-        <w:rPr>
-          <w:color w:val="365F91"/>
-          <w:sz w:val="28"/>
-          <w:szCs w:val="28"/>
-        </w:rPr>
-      </w:pPr>
-    </w:p>
-    <w:p>
-      <w:pPr>
-        <w:pStyle w:val="normal0"/>
-        <w:rPr>
-          <w:color w:val="365F91"/>
-          <w:sz w:val="28"/>
-          <w:szCs w:val="28"/>
-        </w:rPr>
-      </w:pPr>
-    </w:p>
-    <w:p>
-      <w:pPr>
-        <w:pStyle w:val="normal0"/>
-        <w:rPr>
-          <w:color w:val="365F91"/>
-          <w:sz w:val="28"/>
-          <w:szCs w:val="28"/>
-        </w:rPr>
-      </w:pPr>
-    </w:p>
-    <w:p>
-      <w:pPr>
-        <w:pStyle w:val="normal0"/>
-        <w:rPr>
-          <w:color w:val="365F91"/>
-          <w:sz w:val="28"/>
-          <w:szCs w:val="28"/>
-        </w:rPr>
-      </w:pPr>
-    </w:p>
-    <w:p>
-      <w:pPr>
-        <w:pStyle w:val="normal0"/>
-        <w:rPr>
-          <w:color w:val="365F91"/>
-          <w:sz w:val="28"/>
-          <w:szCs w:val="28"/>
-        </w:rPr>
-      </w:pPr>
-    </w:p>
-    <w:p>
-      <w:pPr>
-        <w:pStyle w:val="normal0"/>
-        <w:rPr>
-          <w:color w:val="365F91"/>
-          <w:sz w:val="28"/>
-          <w:szCs w:val="28"/>
-        </w:rPr>
-      </w:pPr>
-    </w:p>
-    <w:p>
-      <w:pPr>
-        <w:pStyle w:val="normal0"/>
-        <w:rPr>
-          <w:color w:val="365F91"/>
-          <w:sz w:val="28"/>
-          <w:szCs w:val="28"/>
-        </w:rPr>
-      </w:pPr>
-    </w:p>
-    <w:p>
-      <w:pPr>
-        <w:pStyle w:val="normal0"/>
-        <w:rPr>
-          <w:color w:val="365F91"/>
-          <w:sz w:val="28"/>
-          <w:szCs w:val="28"/>
-        </w:rPr>
-      </w:pPr>
-    </w:p>
-    <w:p>
-      <w:pPr>
-        <w:pStyle w:val="normal0"/>
-        <w:rPr>
-          <w:color w:val="365F91"/>
-          <w:sz w:val="28"/>
-          <w:szCs w:val="28"/>
-        </w:rPr>
-      </w:pPr>
-    </w:p>
-    <w:p>
-      <w:pPr>
-        <w:pStyle w:val="normal0"/>
-        <w:rPr>
-          <w:color w:val="365F91"/>
-          <w:sz w:val="28"/>
-          <w:szCs w:val="28"/>
-        </w:rPr>
-      </w:pPr>
-    </w:p>
-    <w:p>
-      <w:pPr>
-        <w:pStyle w:val="normal0"/>
-        <w:rPr>
-          <w:color w:val="365F91"/>
-          <w:sz w:val="28"/>
-          <w:szCs w:val="28"/>
-        </w:rPr>
-      </w:pPr>
-    </w:p>
-    <w:p>
-      <w:pPr>
-        <w:pStyle w:val="normal0"/>
-        <w:rPr>
-          <w:color w:val="365F91"/>
-          <w:sz w:val="28"/>
-          <w:szCs w:val="28"/>
-        </w:rPr>
-      </w:pPr>
-    </w:p>
-    <w:p>
-      <w:pPr>
-        <w:pStyle w:val="normal0"/>
-        <w:rPr>
-          <w:color w:val="365F91"/>
-          <w:sz w:val="28"/>
-          <w:szCs w:val="28"/>
-        </w:rPr>
-      </w:pPr>
-    </w:p>
-    <w:p>
-      <w:pPr>
-        <w:pStyle w:val="normal0"/>
-        <w:rPr>
-          <w:color w:val="365F91"/>
-          <w:sz w:val="28"/>
-          <w:szCs w:val="28"/>
-        </w:rPr>
-      </w:pPr>
-    </w:p>
-    <w:p>
-      <w:pPr>
-        <w:pStyle w:val="normal0"/>
-      </w:pPr>
-      <w:r>
-        <w:rPr>
-          <w:color w:val="365F91"/>
-          <w:sz w:val="36"/>
-          <w:szCs w:val="36"/>
-        </w:rPr>
-        <w:lastRenderedPageBreak/>
-        <w:t>5 Problemen</w:t>
-      </w:r>
-    </w:p>
-    <w:p>
-      <w:pPr>
-        <w:pStyle w:val="normal0"/>
-      </w:pPr>
-    </w:p>
-    <w:p>
-      <w:pPr>
-        <w:pStyle w:val="normal0"/>
-      </w:pPr>
-      <w:r>
-        <w:rPr>
-          <w:color w:val="365F91"/>
-          <w:sz w:val="28"/>
-          <w:szCs w:val="28"/>
-        </w:rPr>
-        <w:t>5.1 Probleem 1</w:t>
-      </w:r>
-    </w:p>
-    <w:p>
-      <w:pPr>
-        <w:pStyle w:val="normal0"/>
-      </w:pPr>
-      <w:r>
-        <w:t>Probleem 1 kan zich voor doen tijdens het spelen, dit word ook wel een harde crash genoemd. Hierdoor word de game automatisch afgesloten. In de meeste gevallen gaat hierdoor wel de voortgang verloren, waarna deze niet meer opnieuw kan worden terug gezet.</w:t>
-      </w:r>
-      <w:r>
-        <w:br/>
-        <w:t>Oplossing: De gebruiker hoeft alleen de game opnieuw te selecteren op het home-screen. Waarna de game weer normaal op word gestart.</w:t>
-      </w:r>
-    </w:p>
-    <w:p>
-      <w:pPr>
-        <w:pStyle w:val="normal0"/>
-      </w:pPr>
-    </w:p>
-    <w:p>
-      <w:pPr>
-        <w:pStyle w:val="normal0"/>
-      </w:pPr>
-      <w:r>
-        <w:rPr>
-          <w:color w:val="365F91"/>
-          <w:sz w:val="36"/>
-          <w:szCs w:val="36"/>
-        </w:rPr>
-        <w:br/>
-      </w:r>
-    </w:p>
-    <w:p>
-      <w:pPr>
-        <w:pStyle w:val="normal0"/>
-      </w:pPr>
-      <w:r>
-        <w:br/>
-      </w:r>
-    </w:p>
-    <w:p>
-      <w:pPr>
-        <w:pStyle w:val="normal0"/>
-      </w:pPr>
-    </w:p>
-    <w:p>
-      <w:pPr>
-        <w:pStyle w:val="normal0"/>
-      </w:pPr>
-      <w:r>
-        <w:rPr>
-          <w:color w:val="365F91"/>
-          <w:sz w:val="36"/>
-          <w:szCs w:val="36"/>
-        </w:rPr>
-        <w:br/>
-      </w:r>
-    </w:p>
-    <w:p>
-      <w:pPr>
-        <w:pStyle w:val="normal0"/>
-      </w:pPr>
-    </w:p>
-    <w:p>
-      <w:pPr>
-        <w:pStyle w:val="normal0"/>
-      </w:pPr>
-    </w:p>
-    <w:p>
-      <w:pPr>
-        <w:pStyle w:val="normal0"/>
-      </w:pPr>
-    </w:p>
-    <w:p>
-      <w:pPr>
-        <w:pStyle w:val="normal0"/>
-      </w:pPr>
-    </w:p>
-    <w:p>
-      <w:pPr>
-        <w:pStyle w:val="normal0"/>
-      </w:pPr>
-    </w:p>
-    <w:p>
-      <w:pPr>
-        <w:pStyle w:val="normal0"/>
-      </w:pPr>
-    </w:p>
-    <w:p>
-      <w:pPr>
-        <w:pStyle w:val="normal0"/>
-      </w:pPr>
-    </w:p>
-    <w:p>
-      <w:pPr>
-        <w:pStyle w:val="normal0"/>
-      </w:pPr>
-      <w:r>
-        <w:rPr>
-          <w:color w:val="365F91"/>
-          <w:sz w:val="36"/>
-          <w:szCs w:val="36"/>
-        </w:rPr>
-        <w:br/>
-      </w:r>
-      <w:r>
-        <w:rPr>
-          <w:color w:val="365F91"/>
-          <w:sz w:val="36"/>
-          <w:szCs w:val="36"/>
-        </w:rPr>
-        <w:br/>
-      </w:r>
-      <w:r>
-        <w:rPr>
-          <w:color w:val="365F91"/>
-          <w:sz w:val="36"/>
-          <w:szCs w:val="36"/>
-        </w:rPr>
-        <w:br/>
-      </w:r>
-      <w:r>
-        <w:rPr>
-          <w:color w:val="365F91"/>
-          <w:sz w:val="36"/>
-          <w:szCs w:val="36"/>
-        </w:rPr>
-        <w:br/>
-      </w:r>
-    </w:p>
-    <w:p>
-      <w:pPr>
-        <w:pStyle w:val="normal0"/>
-      </w:pPr>
-    </w:p>
-    <w:p>
-      <w:pPr>
-        <w:pStyle w:val="normal0"/>
-      </w:pPr>
-    </w:p>
-    <w:p>
-      <w:pPr>
-        <w:pStyle w:val="normal0"/>
-      </w:pPr>
-    </w:p>
-    <w:p>
-      <w:pPr>
-        <w:pStyle w:val="normal0"/>
-      </w:pPr>
-    </w:p>
-    <w:p>
-      <w:pPr>
-        <w:pStyle w:val="normal0"/>
-      </w:pPr>
-    </w:p>
-    <w:p>
-      <w:pPr>
-        <w:pStyle w:val="normal0"/>
-      </w:pPr>
-    </w:p>
-    <w:p>
-      <w:pPr>
-        <w:pStyle w:val="normal0"/>
-      </w:pPr>
-    </w:p>
-    <w:p>
-      <w:pPr>
-        <w:pStyle w:val="normal0"/>
-      </w:pPr>
-    </w:p>
-    <w:p>
-      <w:pPr>
-        <w:pStyle w:val="normal0"/>
-      </w:pPr>
-    </w:p>
-    <w:p>
-      <w:pPr>
-        <w:pStyle w:val="normal0"/>
-      </w:pPr>
-    </w:p>
-    <w:p>
-      <w:pPr>
-        <w:pStyle w:val="normal0"/>
-      </w:pPr>
-    </w:p>
-    <w:p>
-      <w:pPr>
-        <w:pStyle w:val="normal0"/>
-      </w:pPr>
-    </w:p>
-    <w:p>
-      <w:pPr>
-        <w:pStyle w:val="normal0"/>
-      </w:pPr>
     </w:p>
     <w:p>
       <w:pPr>
@@ -3229,7 +3066,7 @@
       <w:rPr>
         <w:noProof/>
       </w:rPr>
-      <w:t>7</w:t>
+      <w:t>11</w:t>
     </w:r>
     <w:r>
       <w:fldChar w:fldCharType="end"/>

</xml_diff>

<commit_message>
Version 0.7.1 manual (dutch)
Verdere aanpassingen doorgevoerd, zoals het storyboard bijgevoegd.
</commit_message>
<xml_diff>
--- a/docs/GebruikershandleidingNederlands.docx
+++ b/docs/GebruikershandleidingNederlands.docx
@@ -142,6 +142,14 @@
               </w:rPr>
               <w:t>7</w:t>
             </w:r>
+            <w:r>
+              <w:rPr>
+                <w:i/>
+                <w:sz w:val="44"/>
+                <w:szCs w:val="44"/>
+              </w:rPr>
+              <w:t>.1</w:t>
+            </w:r>
           </w:p>
           <w:p>
             <w:pPr>
@@ -248,8 +256,10 @@
       </w:r>
       <w:r>
         <w:br/>
-        <w:t>18</w:t>
-      </w:r>
+        <w:t>19</w:t>
+      </w:r>
+      <w:bookmarkStart w:id="0" w:name="_GoBack"/>
+      <w:bookmarkEnd w:id="0"/>
       <w:r>
         <w:t>/5/2016</w:t>
       </w:r>
@@ -372,15 +382,6 @@
         </w:rPr>
         <w:t>Inhoud</w:t>
       </w:r>
-      <w:r>
-        <w:rPr>
-          <w:rFonts w:ascii="Arial" w:hAnsi="Arial"/>
-          <w:color w:val="000000"/>
-          <w:sz w:val="22"/>
-          <w:szCs w:val="22"/>
-        </w:rPr>
-        <w:t></w:t>
-      </w:r>
     </w:p>
     <w:p>
       <w:pPr>
@@ -806,12 +807,6 @@
           <w:szCs w:val="24"/>
         </w:rPr>
         <w:t>A Bijlage</w:t>
-      </w:r>
-      <w:r>
-        <w:rPr>
-          <w:rFonts w:cs="Times New Roman"/>
-        </w:rPr>
-        <w:t></w:t>
       </w:r>
     </w:p>
     <w:p>
@@ -3560,18 +3555,27 @@
       </w:r>
       <w:r>
         <w:rPr>
-          <w:rFonts w:eastAsia="Times New Roman" w:cs="Times New Roman"/>
+          <w:rFonts w:eastAsia="Times New Roman"/>
           <w:sz w:val="24"/>
           <w:szCs w:val="24"/>
         </w:rPr>
-        <w:t>Wordt later uitgewerkt.</w:t>
-      </w:r>
-    </w:p>
-    <w:p>
-      <w:pPr>
-        <w:spacing w:line="240" w:lineRule="auto"/>
-        <w:rPr>
-          <w:rFonts w:ascii="Times" w:hAnsi="Times" w:cs="Times New Roman"/>
+        <w:t>Wordt vervolgd.</w:t>
+      </w:r>
+    </w:p>
+    <w:p>
+      <w:pPr>
+        <w:rPr>
+          <w:rFonts w:ascii="Times" w:eastAsia="Times New Roman" w:hAnsi="Times" w:cs="Times New Roman"/>
+          <w:color w:val="auto"/>
+          <w:sz w:val="20"/>
+          <w:szCs w:val="20"/>
+        </w:rPr>
+      </w:pPr>
+    </w:p>
+    <w:p>
+      <w:pPr>
+        <w:rPr>
+          <w:rFonts w:ascii="Times" w:eastAsia="Times New Roman" w:hAnsi="Times" w:cs="Times New Roman"/>
           <w:color w:val="auto"/>
           <w:sz w:val="20"/>
           <w:szCs w:val="20"/>
@@ -3586,8 +3590,6 @@
         </w:rPr>
         <w:br/>
       </w:r>
-      <w:bookmarkStart w:id="0" w:name="_GoBack"/>
-      <w:bookmarkEnd w:id="0"/>
       <w:r>
         <w:rPr>
           <w:rFonts w:cs="Times New Roman"/>
@@ -3608,12 +3610,23 @@
       </w:r>
       <w:r>
         <w:rPr>
-          <w:rFonts w:eastAsia="Times New Roman" w:cs="Times New Roman"/>
+          <w:rFonts w:eastAsia="Times New Roman"/>
           <w:sz w:val="24"/>
           <w:szCs w:val="24"/>
         </w:rPr>
-        <w:t>Wordt later uitgewerkt.</w:t>
-      </w:r>
+        <w:t>Wordt vervolgd.</w:t>
+      </w:r>
+    </w:p>
+    <w:p>
+      <w:pPr>
+        <w:spacing w:line="240" w:lineRule="auto"/>
+        <w:rPr>
+          <w:rFonts w:ascii="Times" w:hAnsi="Times" w:cs="Times New Roman"/>
+          <w:color w:val="auto"/>
+          <w:sz w:val="20"/>
+          <w:szCs w:val="20"/>
+        </w:rPr>
+      </w:pPr>
     </w:p>
     <w:p>
       <w:pPr>
@@ -3999,37 +4012,9 @@
           <w:sz w:val="20"/>
           <w:szCs w:val="20"/>
         </w:rPr>
-        <w:br/>
-      </w:r>
-      <w:r>
-        <w:rPr>
-          <w:rFonts w:ascii="Times" w:eastAsia="Times New Roman" w:hAnsi="Times" w:cs="Times New Roman"/>
-          <w:color w:val="auto"/>
-          <w:sz w:val="20"/>
-          <w:szCs w:val="20"/>
-        </w:rPr>
-        <w:br/>
-      </w:r>
-      <w:r>
-        <w:rPr>
-          <w:rFonts w:ascii="Times" w:eastAsia="Times New Roman" w:hAnsi="Times" w:cs="Times New Roman"/>
-          <w:color w:val="auto"/>
-          <w:sz w:val="20"/>
-          <w:szCs w:val="20"/>
-        </w:rPr>
-        <w:br/>
-      </w:r>
-    </w:p>
-    <w:p>
-      <w:pPr>
-        <w:spacing w:line="240" w:lineRule="auto"/>
-        <w:rPr>
-          <w:rFonts w:ascii="Times" w:hAnsi="Times" w:cs="Times New Roman"/>
-          <w:color w:val="auto"/>
-          <w:sz w:val="20"/>
-          <w:szCs w:val="20"/>
-        </w:rPr>
-      </w:pPr>
+        <w:lastRenderedPageBreak/>
+        <w:br/>
+      </w:r>
       <w:r>
         <w:rPr>
           <w:rFonts w:cs="Times New Roman"/>
@@ -4037,7 +4022,6 @@
           <w:sz w:val="36"/>
           <w:szCs w:val="36"/>
         </w:rPr>
-        <w:lastRenderedPageBreak/>
         <w:t>5 Problemen</w:t>
       </w:r>
     </w:p>
@@ -4459,7 +4443,6 @@
           <w:sz w:val="36"/>
           <w:szCs w:val="36"/>
         </w:rPr>
-        <w:lastRenderedPageBreak/>
         <w:t>6 Conclusie</w:t>
       </w:r>
     </w:p>
@@ -4474,10 +4457,47 @@
         </w:rPr>
       </w:pPr>
       <w:r>
-        <w:rPr>
-          <w:rFonts w:cs="Times New Roman"/>
-        </w:rPr>
-        <w:t>Wat ons betreft is dit document een must-have bij de game omdat hierin alles over de game beschreven staat. Wij kunnen ook als team concluderen dat alles wat met de game te maken heeft, al zijn het problemen of gewoon uitleg hoe de game bestuurd hoeft te worden, dit in dit document te vinden is.</w:t>
+        <w:t xml:space="preserve">Wat ons betreft is dit document een must-have bij de game omdat hierin alles over de game beschreven staat, zoals besturing problemen scenario’s enzovoorts. Daarom kunnen wij ook als team concluderen dat iedereen geen idee heeft hoe een tablet werkt enzovoorts, zij toch door middel van dit document toch de game kunnen besturen. </w:t>
+      </w:r>
+    </w:p>
+    <w:p>
+      <w:pPr>
+        <w:spacing w:line="240" w:lineRule="auto"/>
+        <w:rPr>
+          <w:rFonts w:ascii="Times" w:eastAsia="Times New Roman" w:hAnsi="Times" w:cs="Times New Roman"/>
+          <w:color w:val="auto"/>
+          <w:sz w:val="20"/>
+          <w:szCs w:val="20"/>
+        </w:rPr>
+      </w:pPr>
+      <w:r>
+        <w:rPr>
+          <w:rFonts w:ascii="Times" w:eastAsia="Times New Roman" w:hAnsi="Times" w:cs="Times New Roman"/>
+          <w:color w:val="auto"/>
+          <w:sz w:val="20"/>
+          <w:szCs w:val="20"/>
+        </w:rPr>
+        <w:br/>
+      </w:r>
+      <w:r>
+        <w:rPr>
+          <w:rFonts w:eastAsia="Times New Roman"/>
+        </w:rPr>
+        <w:t xml:space="preserve">Het doel van de game was om zoveel mogelijk </w:t>
+      </w:r>
+      <w:proofErr w:type="spellStart"/>
+      <w:r>
+        <w:rPr>
+          <w:rFonts w:eastAsia="Times New Roman"/>
+        </w:rPr>
+        <w:t>zelf-redzaamheid</w:t>
+      </w:r>
+      <w:proofErr w:type="spellEnd"/>
+      <w:r>
+        <w:rPr>
+          <w:rFonts w:eastAsia="Times New Roman"/>
+        </w:rPr>
+        <w:t xml:space="preserve"> aan de speler bij te leren. Wij zijn hiervan zeker overtuigd dat dit is gelukt.</w:t>
       </w:r>
     </w:p>
     <w:p>
@@ -4871,28 +4891,6 @@
     <w:p>
       <w:pPr>
         <w:spacing w:after="240" w:line="240" w:lineRule="auto"/>
-        <w:rPr>
-          <w:rFonts w:ascii="Times" w:eastAsia="Times New Roman" w:hAnsi="Times" w:cs="Times New Roman"/>
-          <w:color w:val="auto"/>
-          <w:sz w:val="20"/>
-          <w:szCs w:val="20"/>
-        </w:rPr>
-      </w:pPr>
-    </w:p>
-    <w:p>
-      <w:pPr>
-        <w:spacing w:after="240" w:line="240" w:lineRule="auto"/>
-        <w:rPr>
-          <w:rFonts w:ascii="Times" w:eastAsia="Times New Roman" w:hAnsi="Times" w:cs="Times New Roman"/>
-          <w:color w:val="auto"/>
-          <w:sz w:val="20"/>
-          <w:szCs w:val="20"/>
-        </w:rPr>
-      </w:pPr>
-    </w:p>
-    <w:p>
-      <w:pPr>
-        <w:spacing w:line="240" w:lineRule="auto"/>
         <w:rPr>
           <w:rFonts w:ascii="Times" w:eastAsia="Times New Roman" w:hAnsi="Times" w:cs="Times New Roman"/>
           <w:color w:val="auto"/>
@@ -4929,431 +4927,441 @@
           <w:sz w:val="36"/>
           <w:szCs w:val="36"/>
         </w:rPr>
+        <w:t>Geraadpleegde literatuur</w:t>
+      </w:r>
+    </w:p>
+    <w:p>
+      <w:pPr>
+        <w:spacing w:line="240" w:lineRule="auto"/>
+        <w:rPr>
+          <w:rFonts w:cs="Times New Roman"/>
+        </w:rPr>
+      </w:pPr>
+      <w:r>
+        <w:rPr>
+          <w:rFonts w:cs="Times New Roman"/>
+        </w:rPr>
+        <w:t>Geef alle literatuur die je nodig hebt gehad om dit rapport te schrijven hier overzichtelijk weer</w:t>
+      </w:r>
+      <w:r>
+        <w:rPr>
+          <w:rFonts w:cs="Times New Roman"/>
+        </w:rPr>
+        <w:t>:</w:t>
+      </w:r>
+      <w:r>
+        <w:rPr>
+          <w:rFonts w:cs="Times New Roman"/>
+        </w:rPr>
+        <w:br/>
+      </w:r>
+    </w:p>
+    <w:p>
+      <w:pPr>
+        <w:spacing w:line="240" w:lineRule="auto"/>
+        <w:rPr>
+          <w:rFonts w:cs="Times New Roman"/>
+        </w:rPr>
+      </w:pPr>
+      <w:r>
+        <w:rPr>
+          <w:rFonts w:cs="Times New Roman"/>
+        </w:rPr>
+        <w:t>Project handleiding</w:t>
+      </w:r>
+    </w:p>
+    <w:p>
+      <w:pPr>
+        <w:spacing w:line="240" w:lineRule="auto"/>
+        <w:rPr>
+          <w:rFonts w:cs="Times New Roman"/>
+        </w:rPr>
+      </w:pPr>
+      <w:r>
+        <w:rPr>
+          <w:rFonts w:cs="Times New Roman"/>
+        </w:rPr>
+        <w:t>Boot folders</w:t>
+      </w:r>
+    </w:p>
+    <w:p>
+      <w:pPr>
+        <w:spacing w:line="240" w:lineRule="auto"/>
+        <w:rPr>
+          <w:rFonts w:ascii="Times" w:hAnsi="Times" w:cs="Times New Roman"/>
+          <w:color w:val="auto"/>
+          <w:sz w:val="20"/>
+          <w:szCs w:val="20"/>
+        </w:rPr>
+      </w:pPr>
+      <w:r>
+        <w:rPr>
+          <w:rFonts w:cs="Times New Roman"/>
+        </w:rPr>
+        <w:t>Boot site</w:t>
+      </w:r>
+    </w:p>
+    <w:p>
+      <w:pPr>
+        <w:spacing w:after="240" w:line="240" w:lineRule="auto"/>
+        <w:rPr>
+          <w:rFonts w:ascii="Times" w:eastAsia="Times New Roman" w:hAnsi="Times" w:cs="Times New Roman"/>
+          <w:color w:val="auto"/>
+          <w:sz w:val="20"/>
+          <w:szCs w:val="20"/>
+        </w:rPr>
+      </w:pPr>
+      <w:r>
+        <w:rPr>
+          <w:rFonts w:ascii="Times" w:eastAsia="Times New Roman" w:hAnsi="Times" w:cs="Times New Roman"/>
+          <w:color w:val="auto"/>
+          <w:sz w:val="20"/>
+          <w:szCs w:val="20"/>
+        </w:rPr>
+        <w:br/>
+      </w:r>
+      <w:r>
+        <w:rPr>
+          <w:rFonts w:ascii="Times" w:eastAsia="Times New Roman" w:hAnsi="Times" w:cs="Times New Roman"/>
+          <w:color w:val="auto"/>
+          <w:sz w:val="20"/>
+          <w:szCs w:val="20"/>
+        </w:rPr>
+        <w:br/>
+      </w:r>
+      <w:r>
+        <w:rPr>
+          <w:rFonts w:ascii="Times" w:eastAsia="Times New Roman" w:hAnsi="Times" w:cs="Times New Roman"/>
+          <w:color w:val="auto"/>
+          <w:sz w:val="20"/>
+          <w:szCs w:val="20"/>
+        </w:rPr>
+        <w:br/>
+      </w:r>
+      <w:r>
+        <w:rPr>
+          <w:rFonts w:ascii="Times" w:eastAsia="Times New Roman" w:hAnsi="Times" w:cs="Times New Roman"/>
+          <w:color w:val="auto"/>
+          <w:sz w:val="20"/>
+          <w:szCs w:val="20"/>
+        </w:rPr>
+        <w:br/>
+      </w:r>
+      <w:r>
+        <w:rPr>
+          <w:rFonts w:ascii="Times" w:eastAsia="Times New Roman" w:hAnsi="Times" w:cs="Times New Roman"/>
+          <w:color w:val="auto"/>
+          <w:sz w:val="20"/>
+          <w:szCs w:val="20"/>
+        </w:rPr>
+        <w:br/>
+      </w:r>
+      <w:r>
+        <w:rPr>
+          <w:rFonts w:ascii="Times" w:eastAsia="Times New Roman" w:hAnsi="Times" w:cs="Times New Roman"/>
+          <w:color w:val="auto"/>
+          <w:sz w:val="20"/>
+          <w:szCs w:val="20"/>
+        </w:rPr>
+        <w:br/>
+      </w:r>
+      <w:r>
+        <w:rPr>
+          <w:rFonts w:ascii="Times" w:eastAsia="Times New Roman" w:hAnsi="Times" w:cs="Times New Roman"/>
+          <w:color w:val="auto"/>
+          <w:sz w:val="20"/>
+          <w:szCs w:val="20"/>
+        </w:rPr>
+        <w:br/>
+      </w:r>
+      <w:r>
+        <w:rPr>
+          <w:rFonts w:ascii="Times" w:eastAsia="Times New Roman" w:hAnsi="Times" w:cs="Times New Roman"/>
+          <w:color w:val="auto"/>
+          <w:sz w:val="20"/>
+          <w:szCs w:val="20"/>
+        </w:rPr>
+        <w:br/>
+      </w:r>
+      <w:r>
+        <w:rPr>
+          <w:rFonts w:ascii="Times" w:eastAsia="Times New Roman" w:hAnsi="Times" w:cs="Times New Roman"/>
+          <w:color w:val="auto"/>
+          <w:sz w:val="20"/>
+          <w:szCs w:val="20"/>
+        </w:rPr>
+        <w:br/>
+      </w:r>
+      <w:r>
+        <w:rPr>
+          <w:rFonts w:ascii="Times" w:eastAsia="Times New Roman" w:hAnsi="Times" w:cs="Times New Roman"/>
+          <w:color w:val="auto"/>
+          <w:sz w:val="20"/>
+          <w:szCs w:val="20"/>
+        </w:rPr>
+        <w:br/>
+      </w:r>
+      <w:r>
+        <w:rPr>
+          <w:rFonts w:ascii="Times" w:eastAsia="Times New Roman" w:hAnsi="Times" w:cs="Times New Roman"/>
+          <w:color w:val="auto"/>
+          <w:sz w:val="20"/>
+          <w:szCs w:val="20"/>
+        </w:rPr>
+        <w:br/>
+      </w:r>
+      <w:r>
+        <w:rPr>
+          <w:rFonts w:ascii="Times" w:eastAsia="Times New Roman" w:hAnsi="Times" w:cs="Times New Roman"/>
+          <w:color w:val="auto"/>
+          <w:sz w:val="20"/>
+          <w:szCs w:val="20"/>
+        </w:rPr>
+        <w:br/>
+      </w:r>
+      <w:r>
+        <w:rPr>
+          <w:rFonts w:ascii="Times" w:eastAsia="Times New Roman" w:hAnsi="Times" w:cs="Times New Roman"/>
+          <w:color w:val="auto"/>
+          <w:sz w:val="20"/>
+          <w:szCs w:val="20"/>
+        </w:rPr>
+        <w:br/>
+      </w:r>
+      <w:r>
+        <w:rPr>
+          <w:rFonts w:ascii="Times" w:eastAsia="Times New Roman" w:hAnsi="Times" w:cs="Times New Roman"/>
+          <w:color w:val="auto"/>
+          <w:sz w:val="20"/>
+          <w:szCs w:val="20"/>
+        </w:rPr>
+        <w:br/>
+      </w:r>
+      <w:r>
+        <w:rPr>
+          <w:rFonts w:ascii="Times" w:eastAsia="Times New Roman" w:hAnsi="Times" w:cs="Times New Roman"/>
+          <w:color w:val="auto"/>
+          <w:sz w:val="20"/>
+          <w:szCs w:val="20"/>
+        </w:rPr>
+        <w:br/>
+      </w:r>
+      <w:r>
+        <w:rPr>
+          <w:rFonts w:ascii="Times" w:eastAsia="Times New Roman" w:hAnsi="Times" w:cs="Times New Roman"/>
+          <w:color w:val="auto"/>
+          <w:sz w:val="20"/>
+          <w:szCs w:val="20"/>
+        </w:rPr>
+        <w:br/>
+      </w:r>
+      <w:r>
+        <w:rPr>
+          <w:rFonts w:ascii="Times" w:eastAsia="Times New Roman" w:hAnsi="Times" w:cs="Times New Roman"/>
+          <w:color w:val="auto"/>
+          <w:sz w:val="20"/>
+          <w:szCs w:val="20"/>
+        </w:rPr>
+        <w:br/>
+      </w:r>
+      <w:r>
+        <w:rPr>
+          <w:rFonts w:ascii="Times" w:eastAsia="Times New Roman" w:hAnsi="Times" w:cs="Times New Roman"/>
+          <w:color w:val="auto"/>
+          <w:sz w:val="20"/>
+          <w:szCs w:val="20"/>
+        </w:rPr>
+        <w:br/>
+      </w:r>
+      <w:r>
+        <w:rPr>
+          <w:rFonts w:ascii="Times" w:eastAsia="Times New Roman" w:hAnsi="Times" w:cs="Times New Roman"/>
+          <w:color w:val="auto"/>
+          <w:sz w:val="20"/>
+          <w:szCs w:val="20"/>
+        </w:rPr>
+        <w:br/>
+      </w:r>
+    </w:p>
+    <w:p>
+      <w:pPr>
+        <w:spacing w:after="240" w:line="240" w:lineRule="auto"/>
+        <w:rPr>
+          <w:rFonts w:ascii="Times" w:eastAsia="Times New Roman" w:hAnsi="Times" w:cs="Times New Roman"/>
+          <w:color w:val="auto"/>
+          <w:sz w:val="20"/>
+          <w:szCs w:val="20"/>
+        </w:rPr>
+      </w:pPr>
+    </w:p>
+    <w:p>
+      <w:pPr>
+        <w:spacing w:after="240" w:line="240" w:lineRule="auto"/>
+        <w:rPr>
+          <w:rFonts w:ascii="Times" w:eastAsia="Times New Roman" w:hAnsi="Times" w:cs="Times New Roman"/>
+          <w:color w:val="auto"/>
+          <w:sz w:val="20"/>
+          <w:szCs w:val="20"/>
+        </w:rPr>
+      </w:pPr>
+    </w:p>
+    <w:p>
+      <w:pPr>
+        <w:spacing w:after="240" w:line="240" w:lineRule="auto"/>
+        <w:rPr>
+          <w:rFonts w:ascii="Times" w:eastAsia="Times New Roman" w:hAnsi="Times" w:cs="Times New Roman"/>
+          <w:color w:val="auto"/>
+          <w:sz w:val="20"/>
+          <w:szCs w:val="20"/>
+        </w:rPr>
+      </w:pPr>
+    </w:p>
+    <w:p>
+      <w:pPr>
+        <w:spacing w:after="240" w:line="240" w:lineRule="auto"/>
+        <w:rPr>
+          <w:rFonts w:ascii="Times" w:eastAsia="Times New Roman" w:hAnsi="Times" w:cs="Times New Roman"/>
+          <w:color w:val="auto"/>
+          <w:sz w:val="20"/>
+          <w:szCs w:val="20"/>
+        </w:rPr>
+      </w:pPr>
+    </w:p>
+    <w:p>
+      <w:pPr>
+        <w:spacing w:after="240" w:line="240" w:lineRule="auto"/>
+        <w:rPr>
+          <w:rFonts w:ascii="Times" w:eastAsia="Times New Roman" w:hAnsi="Times" w:cs="Times New Roman"/>
+          <w:color w:val="auto"/>
+          <w:sz w:val="20"/>
+          <w:szCs w:val="20"/>
+        </w:rPr>
+      </w:pPr>
+    </w:p>
+    <w:p>
+      <w:pPr>
+        <w:spacing w:after="240" w:line="240" w:lineRule="auto"/>
+        <w:rPr>
+          <w:rFonts w:ascii="Times" w:eastAsia="Times New Roman" w:hAnsi="Times" w:cs="Times New Roman"/>
+          <w:color w:val="auto"/>
+          <w:sz w:val="20"/>
+          <w:szCs w:val="20"/>
+        </w:rPr>
+      </w:pPr>
+    </w:p>
+    <w:p>
+      <w:pPr>
+        <w:spacing w:after="240" w:line="240" w:lineRule="auto"/>
+        <w:rPr>
+          <w:rFonts w:ascii="Times" w:eastAsia="Times New Roman" w:hAnsi="Times" w:cs="Times New Roman"/>
+          <w:color w:val="auto"/>
+          <w:sz w:val="20"/>
+          <w:szCs w:val="20"/>
+        </w:rPr>
+      </w:pPr>
+    </w:p>
+    <w:p>
+      <w:pPr>
+        <w:spacing w:after="240" w:line="240" w:lineRule="auto"/>
+        <w:rPr>
+          <w:rFonts w:ascii="Times" w:eastAsia="Times New Roman" w:hAnsi="Times" w:cs="Times New Roman"/>
+          <w:color w:val="auto"/>
+          <w:sz w:val="20"/>
+          <w:szCs w:val="20"/>
+        </w:rPr>
+      </w:pPr>
+    </w:p>
+    <w:p>
+      <w:pPr>
+        <w:spacing w:after="240" w:line="240" w:lineRule="auto"/>
+        <w:rPr>
+          <w:rFonts w:ascii="Times" w:eastAsia="Times New Roman" w:hAnsi="Times" w:cs="Times New Roman"/>
+          <w:color w:val="auto"/>
+          <w:sz w:val="20"/>
+          <w:szCs w:val="20"/>
+        </w:rPr>
+      </w:pPr>
+    </w:p>
+    <w:p>
+      <w:pPr>
+        <w:spacing w:after="240" w:line="240" w:lineRule="auto"/>
+        <w:rPr>
+          <w:rFonts w:ascii="Times" w:eastAsia="Times New Roman" w:hAnsi="Times" w:cs="Times New Roman"/>
+          <w:color w:val="auto"/>
+          <w:sz w:val="20"/>
+          <w:szCs w:val="20"/>
+        </w:rPr>
+      </w:pPr>
+    </w:p>
+    <w:p>
+      <w:pPr>
+        <w:spacing w:after="240" w:line="240" w:lineRule="auto"/>
+        <w:rPr>
+          <w:rFonts w:ascii="Times" w:eastAsia="Times New Roman" w:hAnsi="Times" w:cs="Times New Roman"/>
+          <w:color w:val="auto"/>
+          <w:sz w:val="20"/>
+          <w:szCs w:val="20"/>
+        </w:rPr>
+      </w:pPr>
+    </w:p>
+    <w:p>
+      <w:pPr>
+        <w:spacing w:after="240" w:line="240" w:lineRule="auto"/>
+        <w:rPr>
+          <w:rFonts w:ascii="Times" w:eastAsia="Times New Roman" w:hAnsi="Times" w:cs="Times New Roman"/>
+          <w:color w:val="auto"/>
+          <w:sz w:val="20"/>
+          <w:szCs w:val="20"/>
+        </w:rPr>
+      </w:pPr>
+    </w:p>
+    <w:p>
+      <w:pPr>
+        <w:spacing w:after="240" w:line="240" w:lineRule="auto"/>
+        <w:rPr>
+          <w:rFonts w:ascii="Times" w:eastAsia="Times New Roman" w:hAnsi="Times" w:cs="Times New Roman"/>
+          <w:color w:val="auto"/>
+          <w:sz w:val="20"/>
+          <w:szCs w:val="20"/>
+        </w:rPr>
+      </w:pPr>
+    </w:p>
+    <w:p>
+      <w:pPr>
+        <w:spacing w:after="240" w:line="240" w:lineRule="auto"/>
+        <w:rPr>
+          <w:rFonts w:ascii="Times" w:eastAsia="Times New Roman" w:hAnsi="Times" w:cs="Times New Roman"/>
+          <w:color w:val="auto"/>
+          <w:sz w:val="20"/>
+          <w:szCs w:val="20"/>
+        </w:rPr>
+      </w:pPr>
+      <w:r>
+        <w:rPr>
+          <w:rFonts w:ascii="Times" w:eastAsia="Times New Roman" w:hAnsi="Times" w:cs="Times New Roman"/>
+          <w:color w:val="auto"/>
+          <w:sz w:val="20"/>
+          <w:szCs w:val="20"/>
+        </w:rPr>
+        <w:br/>
+      </w:r>
+      <w:r>
+        <w:rPr>
+          <w:rFonts w:ascii="Times" w:eastAsia="Times New Roman" w:hAnsi="Times" w:cs="Times New Roman"/>
+          <w:color w:val="auto"/>
+          <w:sz w:val="20"/>
+          <w:szCs w:val="20"/>
+        </w:rPr>
+        <w:br/>
+      </w:r>
+      <w:r>
+        <w:rPr>
+          <w:rFonts w:ascii="Times" w:eastAsia="Times New Roman" w:hAnsi="Times" w:cs="Times New Roman"/>
+          <w:color w:val="auto"/>
+          <w:sz w:val="20"/>
+          <w:szCs w:val="20"/>
+        </w:rPr>
         <w:lastRenderedPageBreak/>
-        <w:t>Geraadpleegde literatuur</w:t>
-      </w:r>
-    </w:p>
-    <w:p>
-      <w:pPr>
-        <w:spacing w:line="240" w:lineRule="auto"/>
-        <w:rPr>
-          <w:rFonts w:ascii="Times" w:hAnsi="Times" w:cs="Times New Roman"/>
-          <w:color w:val="auto"/>
-          <w:sz w:val="20"/>
-          <w:szCs w:val="20"/>
-        </w:rPr>
-      </w:pPr>
-      <w:r>
-        <w:rPr>
-          <w:rFonts w:cs="Times New Roman"/>
-        </w:rPr>
-        <w:t>[Geef alle literatuur die je nodig hebt gehad om dit rapport te schrijven hier overzichtelijk weer. Geef ook in de rapporttekst zelf aan waar je bepaalde literatuur hebt gebruikt.</w:t>
-      </w:r>
-    </w:p>
-    <w:p>
-      <w:pPr>
-        <w:spacing w:line="240" w:lineRule="auto"/>
-        <w:rPr>
-          <w:rFonts w:ascii="Times" w:hAnsi="Times" w:cs="Times New Roman"/>
-          <w:color w:val="auto"/>
-          <w:sz w:val="20"/>
-          <w:szCs w:val="20"/>
-        </w:rPr>
-      </w:pPr>
-      <w:r>
-        <w:rPr>
-          <w:rFonts w:cs="Times New Roman"/>
-        </w:rPr>
-        <w:t>Op school gebruiken we daar voor:</w:t>
-      </w:r>
-    </w:p>
-    <w:p>
-      <w:pPr>
-        <w:spacing w:line="240" w:lineRule="auto"/>
-        <w:rPr>
-          <w:rFonts w:ascii="Times" w:hAnsi="Times" w:cs="Times New Roman"/>
-          <w:color w:val="auto"/>
-          <w:sz w:val="20"/>
-          <w:szCs w:val="20"/>
-        </w:rPr>
-      </w:pPr>
-      <w:hyperlink r:id="rId9" w:history="1">
-        <w:r>
-          <w:rPr>
-            <w:rFonts w:cs="Times New Roman"/>
-            <w:color w:val="1155CC"/>
-            <w:u w:val="single"/>
-          </w:rPr>
-          <w:t>https://bib.hva.nl/nl/Onderwijsenopvoeding/Documenten%20voor%20blogsite/Richtlijnen-APA.pdf</w:t>
-        </w:r>
-      </w:hyperlink>
-    </w:p>
-    <w:p>
-      <w:pPr>
-        <w:spacing w:line="240" w:lineRule="auto"/>
-        <w:rPr>
-          <w:rFonts w:ascii="Times" w:hAnsi="Times" w:cs="Times New Roman"/>
-          <w:color w:val="auto"/>
-          <w:sz w:val="20"/>
-          <w:szCs w:val="20"/>
-        </w:rPr>
-      </w:pPr>
-      <w:r>
-        <w:rPr>
-          <w:rFonts w:cs="Times New Roman"/>
-        </w:rPr>
-        <w:t>]</w:t>
-      </w:r>
-    </w:p>
-    <w:p>
-      <w:pPr>
-        <w:spacing w:after="240" w:line="240" w:lineRule="auto"/>
-        <w:rPr>
-          <w:rFonts w:ascii="Times" w:eastAsia="Times New Roman" w:hAnsi="Times" w:cs="Times New Roman"/>
-          <w:color w:val="auto"/>
-          <w:sz w:val="20"/>
-          <w:szCs w:val="20"/>
-        </w:rPr>
-      </w:pPr>
-      <w:r>
-        <w:rPr>
-          <w:rFonts w:ascii="Times" w:eastAsia="Times New Roman" w:hAnsi="Times" w:cs="Times New Roman"/>
-          <w:color w:val="auto"/>
-          <w:sz w:val="20"/>
-          <w:szCs w:val="20"/>
-        </w:rPr>
-        <w:br/>
-      </w:r>
-      <w:r>
-        <w:rPr>
-          <w:rFonts w:ascii="Times" w:eastAsia="Times New Roman" w:hAnsi="Times" w:cs="Times New Roman"/>
-          <w:color w:val="auto"/>
-          <w:sz w:val="20"/>
-          <w:szCs w:val="20"/>
-        </w:rPr>
-        <w:br/>
-      </w:r>
-      <w:r>
-        <w:rPr>
-          <w:rFonts w:ascii="Times" w:eastAsia="Times New Roman" w:hAnsi="Times" w:cs="Times New Roman"/>
-          <w:color w:val="auto"/>
-          <w:sz w:val="20"/>
-          <w:szCs w:val="20"/>
-        </w:rPr>
-        <w:br/>
-      </w:r>
-      <w:r>
-        <w:rPr>
-          <w:rFonts w:ascii="Times" w:eastAsia="Times New Roman" w:hAnsi="Times" w:cs="Times New Roman"/>
-          <w:color w:val="auto"/>
-          <w:sz w:val="20"/>
-          <w:szCs w:val="20"/>
-        </w:rPr>
-        <w:br/>
-      </w:r>
-      <w:r>
-        <w:rPr>
-          <w:rFonts w:ascii="Times" w:eastAsia="Times New Roman" w:hAnsi="Times" w:cs="Times New Roman"/>
-          <w:color w:val="auto"/>
-          <w:sz w:val="20"/>
-          <w:szCs w:val="20"/>
-        </w:rPr>
-        <w:br/>
-      </w:r>
-      <w:r>
-        <w:rPr>
-          <w:rFonts w:ascii="Times" w:eastAsia="Times New Roman" w:hAnsi="Times" w:cs="Times New Roman"/>
-          <w:color w:val="auto"/>
-          <w:sz w:val="20"/>
-          <w:szCs w:val="20"/>
-        </w:rPr>
-        <w:br/>
-      </w:r>
-      <w:r>
-        <w:rPr>
-          <w:rFonts w:ascii="Times" w:eastAsia="Times New Roman" w:hAnsi="Times" w:cs="Times New Roman"/>
-          <w:color w:val="auto"/>
-          <w:sz w:val="20"/>
-          <w:szCs w:val="20"/>
-        </w:rPr>
-        <w:br/>
-      </w:r>
-      <w:r>
-        <w:rPr>
-          <w:rFonts w:ascii="Times" w:eastAsia="Times New Roman" w:hAnsi="Times" w:cs="Times New Roman"/>
-          <w:color w:val="auto"/>
-          <w:sz w:val="20"/>
-          <w:szCs w:val="20"/>
-        </w:rPr>
-        <w:br/>
-      </w:r>
-      <w:r>
-        <w:rPr>
-          <w:rFonts w:ascii="Times" w:eastAsia="Times New Roman" w:hAnsi="Times" w:cs="Times New Roman"/>
-          <w:color w:val="auto"/>
-          <w:sz w:val="20"/>
-          <w:szCs w:val="20"/>
-        </w:rPr>
-        <w:br/>
-      </w:r>
-      <w:r>
-        <w:rPr>
-          <w:rFonts w:ascii="Times" w:eastAsia="Times New Roman" w:hAnsi="Times" w:cs="Times New Roman"/>
-          <w:color w:val="auto"/>
-          <w:sz w:val="20"/>
-          <w:szCs w:val="20"/>
-        </w:rPr>
-        <w:br/>
-      </w:r>
-      <w:r>
-        <w:rPr>
-          <w:rFonts w:ascii="Times" w:eastAsia="Times New Roman" w:hAnsi="Times" w:cs="Times New Roman"/>
-          <w:color w:val="auto"/>
-          <w:sz w:val="20"/>
-          <w:szCs w:val="20"/>
-        </w:rPr>
-        <w:br/>
-      </w:r>
-      <w:r>
-        <w:rPr>
-          <w:rFonts w:ascii="Times" w:eastAsia="Times New Roman" w:hAnsi="Times" w:cs="Times New Roman"/>
-          <w:color w:val="auto"/>
-          <w:sz w:val="20"/>
-          <w:szCs w:val="20"/>
-        </w:rPr>
-        <w:br/>
-      </w:r>
-      <w:r>
-        <w:rPr>
-          <w:rFonts w:ascii="Times" w:eastAsia="Times New Roman" w:hAnsi="Times" w:cs="Times New Roman"/>
-          <w:color w:val="auto"/>
-          <w:sz w:val="20"/>
-          <w:szCs w:val="20"/>
-        </w:rPr>
-        <w:br/>
-      </w:r>
-      <w:r>
-        <w:rPr>
-          <w:rFonts w:ascii="Times" w:eastAsia="Times New Roman" w:hAnsi="Times" w:cs="Times New Roman"/>
-          <w:color w:val="auto"/>
-          <w:sz w:val="20"/>
-          <w:szCs w:val="20"/>
-        </w:rPr>
-        <w:br/>
-      </w:r>
-      <w:r>
-        <w:rPr>
-          <w:rFonts w:ascii="Times" w:eastAsia="Times New Roman" w:hAnsi="Times" w:cs="Times New Roman"/>
-          <w:color w:val="auto"/>
-          <w:sz w:val="20"/>
-          <w:szCs w:val="20"/>
-        </w:rPr>
-        <w:br/>
-      </w:r>
-      <w:r>
-        <w:rPr>
-          <w:rFonts w:ascii="Times" w:eastAsia="Times New Roman" w:hAnsi="Times" w:cs="Times New Roman"/>
-          <w:color w:val="auto"/>
-          <w:sz w:val="20"/>
-          <w:szCs w:val="20"/>
-        </w:rPr>
-        <w:br/>
-      </w:r>
-      <w:r>
-        <w:rPr>
-          <w:rFonts w:ascii="Times" w:eastAsia="Times New Roman" w:hAnsi="Times" w:cs="Times New Roman"/>
-          <w:color w:val="auto"/>
-          <w:sz w:val="20"/>
-          <w:szCs w:val="20"/>
-        </w:rPr>
-        <w:br/>
-      </w:r>
-      <w:r>
-        <w:rPr>
-          <w:rFonts w:ascii="Times" w:eastAsia="Times New Roman" w:hAnsi="Times" w:cs="Times New Roman"/>
-          <w:color w:val="auto"/>
-          <w:sz w:val="20"/>
-          <w:szCs w:val="20"/>
-        </w:rPr>
-        <w:br/>
-      </w:r>
-      <w:r>
-        <w:rPr>
-          <w:rFonts w:ascii="Times" w:eastAsia="Times New Roman" w:hAnsi="Times" w:cs="Times New Roman"/>
-          <w:color w:val="auto"/>
-          <w:sz w:val="20"/>
-          <w:szCs w:val="20"/>
-        </w:rPr>
-        <w:br/>
-      </w:r>
-    </w:p>
-    <w:p>
-      <w:pPr>
-        <w:spacing w:after="240" w:line="240" w:lineRule="auto"/>
-        <w:rPr>
-          <w:rFonts w:ascii="Times" w:eastAsia="Times New Roman" w:hAnsi="Times" w:cs="Times New Roman"/>
-          <w:color w:val="auto"/>
-          <w:sz w:val="20"/>
-          <w:szCs w:val="20"/>
-        </w:rPr>
-      </w:pPr>
-    </w:p>
-    <w:p>
-      <w:pPr>
-        <w:spacing w:after="240" w:line="240" w:lineRule="auto"/>
-        <w:rPr>
-          <w:rFonts w:ascii="Times" w:eastAsia="Times New Roman" w:hAnsi="Times" w:cs="Times New Roman"/>
-          <w:color w:val="auto"/>
-          <w:sz w:val="20"/>
-          <w:szCs w:val="20"/>
-        </w:rPr>
-      </w:pPr>
-    </w:p>
-    <w:p>
-      <w:pPr>
-        <w:spacing w:after="240" w:line="240" w:lineRule="auto"/>
-        <w:rPr>
-          <w:rFonts w:ascii="Times" w:eastAsia="Times New Roman" w:hAnsi="Times" w:cs="Times New Roman"/>
-          <w:color w:val="auto"/>
-          <w:sz w:val="20"/>
-          <w:szCs w:val="20"/>
-        </w:rPr>
-      </w:pPr>
-    </w:p>
-    <w:p>
-      <w:pPr>
-        <w:spacing w:after="240" w:line="240" w:lineRule="auto"/>
-        <w:rPr>
-          <w:rFonts w:ascii="Times" w:eastAsia="Times New Roman" w:hAnsi="Times" w:cs="Times New Roman"/>
-          <w:color w:val="auto"/>
-          <w:sz w:val="20"/>
-          <w:szCs w:val="20"/>
-        </w:rPr>
-      </w:pPr>
-    </w:p>
-    <w:p>
-      <w:pPr>
-        <w:spacing w:after="240" w:line="240" w:lineRule="auto"/>
-        <w:rPr>
-          <w:rFonts w:ascii="Times" w:eastAsia="Times New Roman" w:hAnsi="Times" w:cs="Times New Roman"/>
-          <w:color w:val="auto"/>
-          <w:sz w:val="20"/>
-          <w:szCs w:val="20"/>
-        </w:rPr>
-      </w:pPr>
-    </w:p>
-    <w:p>
-      <w:pPr>
-        <w:spacing w:after="240" w:line="240" w:lineRule="auto"/>
-        <w:rPr>
-          <w:rFonts w:ascii="Times" w:eastAsia="Times New Roman" w:hAnsi="Times" w:cs="Times New Roman"/>
-          <w:color w:val="auto"/>
-          <w:sz w:val="20"/>
-          <w:szCs w:val="20"/>
-        </w:rPr>
-      </w:pPr>
-    </w:p>
-    <w:p>
-      <w:pPr>
-        <w:spacing w:after="240" w:line="240" w:lineRule="auto"/>
-        <w:rPr>
-          <w:rFonts w:ascii="Times" w:eastAsia="Times New Roman" w:hAnsi="Times" w:cs="Times New Roman"/>
-          <w:color w:val="auto"/>
-          <w:sz w:val="20"/>
-          <w:szCs w:val="20"/>
-        </w:rPr>
-      </w:pPr>
-    </w:p>
-    <w:p>
-      <w:pPr>
-        <w:spacing w:after="240" w:line="240" w:lineRule="auto"/>
-        <w:rPr>
-          <w:rFonts w:ascii="Times" w:eastAsia="Times New Roman" w:hAnsi="Times" w:cs="Times New Roman"/>
-          <w:color w:val="auto"/>
-          <w:sz w:val="20"/>
-          <w:szCs w:val="20"/>
-        </w:rPr>
-      </w:pPr>
-    </w:p>
-    <w:p>
-      <w:pPr>
-        <w:spacing w:after="240" w:line="240" w:lineRule="auto"/>
-        <w:rPr>
-          <w:rFonts w:ascii="Times" w:eastAsia="Times New Roman" w:hAnsi="Times" w:cs="Times New Roman"/>
-          <w:color w:val="auto"/>
-          <w:sz w:val="20"/>
-          <w:szCs w:val="20"/>
-        </w:rPr>
-      </w:pPr>
-    </w:p>
-    <w:p>
-      <w:pPr>
-        <w:spacing w:after="240" w:line="240" w:lineRule="auto"/>
-        <w:rPr>
-          <w:rFonts w:ascii="Times" w:eastAsia="Times New Roman" w:hAnsi="Times" w:cs="Times New Roman"/>
-          <w:color w:val="auto"/>
-          <w:sz w:val="20"/>
-          <w:szCs w:val="20"/>
-        </w:rPr>
-      </w:pPr>
-    </w:p>
-    <w:p>
-      <w:pPr>
-        <w:spacing w:after="240" w:line="240" w:lineRule="auto"/>
-        <w:rPr>
-          <w:rFonts w:ascii="Times" w:eastAsia="Times New Roman" w:hAnsi="Times" w:cs="Times New Roman"/>
-          <w:color w:val="auto"/>
-          <w:sz w:val="20"/>
-          <w:szCs w:val="20"/>
-        </w:rPr>
-      </w:pPr>
-    </w:p>
-    <w:p>
-      <w:pPr>
-        <w:spacing w:after="240" w:line="240" w:lineRule="auto"/>
-        <w:rPr>
-          <w:rFonts w:ascii="Times" w:eastAsia="Times New Roman" w:hAnsi="Times" w:cs="Times New Roman"/>
-          <w:color w:val="auto"/>
-          <w:sz w:val="20"/>
-          <w:szCs w:val="20"/>
-        </w:rPr>
-      </w:pPr>
-    </w:p>
-    <w:p>
-      <w:pPr>
-        <w:spacing w:after="240" w:line="240" w:lineRule="auto"/>
-        <w:rPr>
-          <w:rFonts w:ascii="Times" w:eastAsia="Times New Roman" w:hAnsi="Times" w:cs="Times New Roman"/>
-          <w:color w:val="auto"/>
-          <w:sz w:val="20"/>
-          <w:szCs w:val="20"/>
-        </w:rPr>
-      </w:pPr>
-      <w:r>
-        <w:rPr>
-          <w:rFonts w:ascii="Times" w:eastAsia="Times New Roman" w:hAnsi="Times" w:cs="Times New Roman"/>
-          <w:color w:val="auto"/>
-          <w:sz w:val="20"/>
-          <w:szCs w:val="20"/>
-        </w:rPr>
-        <w:br/>
-      </w:r>
-      <w:r>
-        <w:rPr>
-          <w:rFonts w:ascii="Times" w:eastAsia="Times New Roman" w:hAnsi="Times" w:cs="Times New Roman"/>
-          <w:color w:val="auto"/>
-          <w:sz w:val="20"/>
-          <w:szCs w:val="20"/>
-        </w:rPr>
-        <w:br/>
-      </w:r>
-      <w:r>
-        <w:rPr>
-          <w:rFonts w:ascii="Times" w:eastAsia="Times New Roman" w:hAnsi="Times" w:cs="Times New Roman"/>
-          <w:color w:val="auto"/>
-          <w:sz w:val="20"/>
-          <w:szCs w:val="20"/>
-        </w:rPr>
         <w:br/>
       </w:r>
     </w:p>
@@ -5374,7 +5382,6 @@
           <w:sz w:val="36"/>
           <w:szCs w:val="36"/>
         </w:rPr>
-        <w:lastRenderedPageBreak/>
         <w:t xml:space="preserve">A Bijlage </w:t>
       </w:r>
     </w:p>
@@ -5399,7 +5406,7 @@
           <w:szCs w:val="20"/>
         </w:rPr>
       </w:pPr>
-      <w:hyperlink r:id="rId10" w:history="1">
+      <w:hyperlink r:id="rId9" w:history="1">
         <w:r>
           <w:rPr>
             <w:rFonts w:eastAsia="Times New Roman" w:cs="Times New Roman"/>
@@ -5408,7 +5415,7 @@
             <w:szCs w:val="36"/>
             <w:u w:val="single"/>
           </w:rPr>
-          <w:t>Storyboard Link..</w:t>
+          <w:t>Storyboard Link</w:t>
         </w:r>
         <w:r>
           <w:rPr>
@@ -5420,23 +5427,370 @@
           <w:br/>
         </w:r>
       </w:hyperlink>
-      <w:r>
-        <w:rPr>
-          <w:rFonts w:eastAsia="Times New Roman" w:cs="Times New Roman"/>
-          <w:color w:val="365F91"/>
-          <w:sz w:val="36"/>
-          <w:szCs w:val="36"/>
-        </w:rPr>
-        <w:t>(Het document word later bijgevoegd)</w:t>
-      </w:r>
     </w:p>
     <w:p>
       <w:pPr>
         <w:pStyle w:val="normal0"/>
       </w:pPr>
     </w:p>
+    <w:p>
+      <w:pPr>
+        <w:pStyle w:val="normal0"/>
+      </w:pPr>
+    </w:p>
+    <w:p>
+      <w:pPr>
+        <w:pStyle w:val="normal0"/>
+      </w:pPr>
+    </w:p>
+    <w:p>
+      <w:pPr>
+        <w:pStyle w:val="normal0"/>
+      </w:pPr>
+    </w:p>
+    <w:p>
+      <w:pPr>
+        <w:pStyle w:val="normal0"/>
+      </w:pPr>
+    </w:p>
+    <w:p>
+      <w:pPr>
+        <w:pStyle w:val="normal0"/>
+      </w:pPr>
+    </w:p>
+    <w:p>
+      <w:pPr>
+        <w:pStyle w:val="normal0"/>
+      </w:pPr>
+    </w:p>
+    <w:p>
+      <w:pPr>
+        <w:pStyle w:val="normal0"/>
+      </w:pPr>
+    </w:p>
+    <w:p>
+      <w:pPr>
+        <w:pStyle w:val="normal0"/>
+      </w:pPr>
+      <w:r>
+        <w:rPr>
+          <w:rFonts w:ascii="Times" w:eastAsia="Times New Roman" w:hAnsi="Times" w:cs="Times New Roman"/>
+          <w:noProof/>
+          <w:color w:val="auto"/>
+          <w:sz w:val="20"/>
+          <w:szCs w:val="20"/>
+          <w:lang w:val="en-US"/>
+        </w:rPr>
+        <w:drawing>
+          <wp:anchor distT="0" distB="0" distL="114300" distR="114300" simplePos="0" relativeHeight="251658240" behindDoc="0" locked="0" layoutInCell="1" allowOverlap="1" wp14:anchorId="1230FCA5" wp14:editId="679FDEF6">
+            <wp:simplePos x="0" y="0"/>
+            <wp:positionH relativeFrom="column">
+              <wp:posOffset>-547370</wp:posOffset>
+            </wp:positionH>
+            <wp:positionV relativeFrom="paragraph">
+              <wp:posOffset>79375</wp:posOffset>
+            </wp:positionV>
+            <wp:extent cx="7724775" cy="4572635"/>
+            <wp:effectExtent l="1270" t="0" r="0" b="0"/>
+            <wp:wrapNone/>
+            <wp:docPr id="2" name="Picture 2"/>
+            <wp:cNvGraphicFramePr>
+              <a:graphicFrameLocks xmlns:a="http://schemas.openxmlformats.org/drawingml/2006/main" noChangeAspect="1"/>
+            </wp:cNvGraphicFramePr>
+            <a:graphic xmlns:a="http://schemas.openxmlformats.org/drawingml/2006/main">
+              <a:graphicData uri="http://schemas.openxmlformats.org/drawingml/2006/picture">
+                <pic:pic xmlns:pic="http://schemas.openxmlformats.org/drawingml/2006/picture">
+                  <pic:nvPicPr>
+                    <pic:cNvPr id="0" name="Schermafbeelding 2016-05-19 om 16.36.25.png"/>
+                    <pic:cNvPicPr/>
+                  </pic:nvPicPr>
+                  <pic:blipFill>
+                    <a:blip r:embed="rId10">
+                      <a:extLst>
+                        <a:ext uri="{28A0092B-C50C-407E-A947-70E740481C1C}">
+                          <a14:useLocalDpi xmlns:a14="http://schemas.microsoft.com/office/drawing/2010/main" val="0"/>
+                        </a:ext>
+                      </a:extLst>
+                    </a:blip>
+                    <a:stretch>
+                      <a:fillRect/>
+                    </a:stretch>
+                  </pic:blipFill>
+                  <pic:spPr>
+                    <a:xfrm rot="5400000">
+                      <a:off x="0" y="0"/>
+                      <a:ext cx="7724775" cy="4572635"/>
+                    </a:xfrm>
+                    <a:prstGeom prst="rect">
+                      <a:avLst/>
+                    </a:prstGeom>
+                  </pic:spPr>
+                </pic:pic>
+              </a:graphicData>
+            </a:graphic>
+            <wp14:sizeRelH relativeFrom="page">
+              <wp14:pctWidth>0</wp14:pctWidth>
+            </wp14:sizeRelH>
+            <wp14:sizeRelV relativeFrom="page">
+              <wp14:pctHeight>0</wp14:pctHeight>
+            </wp14:sizeRelV>
+          </wp:anchor>
+        </w:drawing>
+      </w:r>
+    </w:p>
+    <w:p>
+      <w:pPr>
+        <w:pStyle w:val="normal0"/>
+      </w:pPr>
+    </w:p>
+    <w:p>
+      <w:pPr>
+        <w:pStyle w:val="normal0"/>
+      </w:pPr>
+    </w:p>
+    <w:p>
+      <w:pPr>
+        <w:pStyle w:val="normal0"/>
+      </w:pPr>
+    </w:p>
+    <w:p>
+      <w:pPr>
+        <w:pStyle w:val="normal0"/>
+      </w:pPr>
+    </w:p>
+    <w:p>
+      <w:pPr>
+        <w:pStyle w:val="normal0"/>
+      </w:pPr>
+    </w:p>
+    <w:p>
+      <w:pPr>
+        <w:pStyle w:val="normal0"/>
+      </w:pPr>
+    </w:p>
+    <w:p>
+      <w:pPr>
+        <w:pStyle w:val="normal0"/>
+      </w:pPr>
+    </w:p>
+    <w:p>
+      <w:pPr>
+        <w:pStyle w:val="normal0"/>
+      </w:pPr>
+    </w:p>
+    <w:p>
+      <w:pPr>
+        <w:pStyle w:val="normal0"/>
+      </w:pPr>
+    </w:p>
+    <w:p>
+      <w:pPr>
+        <w:pStyle w:val="normal0"/>
+      </w:pPr>
+    </w:p>
+    <w:p>
+      <w:pPr>
+        <w:pStyle w:val="normal0"/>
+      </w:pPr>
+    </w:p>
+    <w:p>
+      <w:pPr>
+        <w:pStyle w:val="normal0"/>
+      </w:pPr>
+    </w:p>
+    <w:p>
+      <w:pPr>
+        <w:pStyle w:val="normal0"/>
+      </w:pPr>
+    </w:p>
+    <w:p>
+      <w:pPr>
+        <w:pStyle w:val="normal0"/>
+      </w:pPr>
+    </w:p>
+    <w:p>
+      <w:pPr>
+        <w:pStyle w:val="normal0"/>
+      </w:pPr>
+    </w:p>
+    <w:p>
+      <w:pPr>
+        <w:pStyle w:val="normal0"/>
+      </w:pPr>
+    </w:p>
+    <w:p>
+      <w:pPr>
+        <w:pStyle w:val="normal0"/>
+      </w:pPr>
+    </w:p>
+    <w:p>
+      <w:pPr>
+        <w:pStyle w:val="normal0"/>
+      </w:pPr>
+    </w:p>
+    <w:p>
+      <w:pPr>
+        <w:pStyle w:val="normal0"/>
+      </w:pPr>
+    </w:p>
+    <w:p>
+      <w:pPr>
+        <w:pStyle w:val="normal0"/>
+      </w:pPr>
+    </w:p>
+    <w:p>
+      <w:pPr>
+        <w:pStyle w:val="normal0"/>
+      </w:pPr>
+    </w:p>
+    <w:p>
+      <w:pPr>
+        <w:pStyle w:val="normal0"/>
+      </w:pPr>
+    </w:p>
+    <w:p>
+      <w:pPr>
+        <w:pStyle w:val="normal0"/>
+      </w:pPr>
+    </w:p>
+    <w:p>
+      <w:pPr>
+        <w:pStyle w:val="normal0"/>
+      </w:pPr>
+    </w:p>
+    <w:p>
+      <w:pPr>
+        <w:pStyle w:val="normal0"/>
+      </w:pPr>
+    </w:p>
+    <w:p>
+      <w:pPr>
+        <w:pStyle w:val="normal0"/>
+      </w:pPr>
+    </w:p>
+    <w:p>
+      <w:pPr>
+        <w:pStyle w:val="normal0"/>
+      </w:pPr>
+    </w:p>
+    <w:p>
+      <w:pPr>
+        <w:pStyle w:val="normal0"/>
+      </w:pPr>
+    </w:p>
+    <w:p>
+      <w:pPr>
+        <w:pStyle w:val="normal0"/>
+      </w:pPr>
+    </w:p>
+    <w:p>
+      <w:pPr>
+        <w:pStyle w:val="normal0"/>
+      </w:pPr>
+    </w:p>
+    <w:p>
+      <w:pPr>
+        <w:pStyle w:val="normal0"/>
+      </w:pPr>
+    </w:p>
+    <w:p>
+      <w:pPr>
+        <w:pStyle w:val="normal0"/>
+      </w:pPr>
+    </w:p>
+    <w:p>
+      <w:pPr>
+        <w:pStyle w:val="normal0"/>
+      </w:pPr>
+    </w:p>
+    <w:p>
+      <w:pPr>
+        <w:pStyle w:val="normal0"/>
+      </w:pPr>
+    </w:p>
+    <w:p>
+      <w:pPr>
+        <w:pStyle w:val="normal0"/>
+      </w:pPr>
+    </w:p>
+    <w:p>
+      <w:pPr>
+        <w:pStyle w:val="normal0"/>
+      </w:pPr>
+    </w:p>
+    <w:p>
+      <w:pPr>
+        <w:pStyle w:val="normal0"/>
+      </w:pPr>
+    </w:p>
+    <w:p>
+      <w:pPr>
+        <w:pStyle w:val="normal0"/>
+      </w:pPr>
+      <w:r>
+        <w:rPr>
+          <w:noProof/>
+          <w:lang w:val="en-US"/>
+        </w:rPr>
+        <w:drawing>
+          <wp:anchor distT="0" distB="0" distL="114300" distR="114300" simplePos="0" relativeHeight="251659264" behindDoc="0" locked="0" layoutInCell="1" allowOverlap="1" wp14:anchorId="363C66BA" wp14:editId="52611517">
+            <wp:simplePos x="0" y="0"/>
+            <wp:positionH relativeFrom="column">
+              <wp:posOffset>1268730</wp:posOffset>
+            </wp:positionH>
+            <wp:positionV relativeFrom="paragraph">
+              <wp:posOffset>-7620</wp:posOffset>
+            </wp:positionV>
+            <wp:extent cx="3904615" cy="4385945"/>
+            <wp:effectExtent l="0" t="12065" r="0" b="0"/>
+            <wp:wrapNone/>
+            <wp:docPr id="3" name="Picture 3"/>
+            <wp:cNvGraphicFramePr>
+              <a:graphicFrameLocks xmlns:a="http://schemas.openxmlformats.org/drawingml/2006/main" noChangeAspect="1"/>
+            </wp:cNvGraphicFramePr>
+            <a:graphic xmlns:a="http://schemas.openxmlformats.org/drawingml/2006/main">
+              <a:graphicData uri="http://schemas.openxmlformats.org/drawingml/2006/picture">
+                <pic:pic xmlns:pic="http://schemas.openxmlformats.org/drawingml/2006/picture">
+                  <pic:nvPicPr>
+                    <pic:cNvPr id="0" name="Schermafbeelding 2016-05-19 om 16.35.31.png"/>
+                    <pic:cNvPicPr/>
+                  </pic:nvPicPr>
+                  <pic:blipFill>
+                    <a:blip r:embed="rId11">
+                      <a:extLst>
+                        <a:ext uri="{28A0092B-C50C-407E-A947-70E740481C1C}">
+                          <a14:useLocalDpi xmlns:a14="http://schemas.microsoft.com/office/drawing/2010/main" val="0"/>
+                        </a:ext>
+                      </a:extLst>
+                    </a:blip>
+                    <a:stretch>
+                      <a:fillRect/>
+                    </a:stretch>
+                  </pic:blipFill>
+                  <pic:spPr>
+                    <a:xfrm rot="5400000">
+                      <a:off x="0" y="0"/>
+                      <a:ext cx="3904615" cy="4385945"/>
+                    </a:xfrm>
+                    <a:prstGeom prst="rect">
+                      <a:avLst/>
+                    </a:prstGeom>
+                  </pic:spPr>
+                </pic:pic>
+              </a:graphicData>
+            </a:graphic>
+            <wp14:sizeRelH relativeFrom="page">
+              <wp14:pctWidth>0</wp14:pctWidth>
+            </wp14:sizeRelH>
+            <wp14:sizeRelV relativeFrom="page">
+              <wp14:pctHeight>0</wp14:pctHeight>
+            </wp14:sizeRelV>
+          </wp:anchor>
+        </w:drawing>
+      </w:r>
+    </w:p>
     <w:sectPr>
-      <w:footerReference w:type="default" r:id="rId11"/>
+      <w:footerReference w:type="default" r:id="rId12"/>
       <w:pgSz w:w="11909" w:h="16834"/>
       <w:pgMar w:top="1440" w:right="1440" w:bottom="1440" w:left="1440" w:header="720" w:footer="720" w:gutter="0"/>
       <w:pgNumType w:start="1"/>
@@ -5493,7 +5847,7 @@
       <w:rPr>
         <w:noProof/>
       </w:rPr>
-      <w:t>12</w:t>
+      <w:t>2</w:t>
     </w:r>
     <w:r>
       <w:fldChar w:fldCharType="end"/>

</xml_diff>